<commit_message>
Worked on cheerio for the final exam.
</commit_message>
<xml_diff>
--- a/FinalExamReview.docx
+++ b/FinalExamReview.docx
@@ -81,7 +81,23 @@
           <w:sz w:val="16"/>
           <w:szCs w:val="16"/>
         </w:rPr>
-        <w:t>. Due to scheduling conflicts, you will not be able to get accommodations if the exam is taken in the classroom at the regular time</w:t>
+        <w:t xml:space="preserve">. Due to scheduling conflicts, you will not be able to get </w:t>
+      </w:r>
+      <w:proofErr w:type="gramStart"/>
+      <w:r>
+        <w:rPr>
+          <w:sz w:val="16"/>
+          <w:szCs w:val="16"/>
+        </w:rPr>
+        <w:t>accommodations</w:t>
+      </w:r>
+      <w:proofErr w:type="gramEnd"/>
+      <w:r>
+        <w:rPr>
+          <w:sz w:val="16"/>
+          <w:szCs w:val="16"/>
+        </w:rPr>
+        <w:t xml:space="preserve"> if the exam is taken in the classroom at the regular time</w:t>
       </w:r>
       <w:r>
         <w:rPr>
@@ -114,6 +130,7 @@
           <w:szCs w:val="28"/>
         </w:rPr>
       </w:pPr>
+      <w:proofErr w:type="spellStart"/>
       <w:r>
         <w:rPr>
           <w:b/>
@@ -122,6 +139,1166 @@
         </w:rPr>
         <w:t>NodeMailer</w:t>
       </w:r>
+      <w:proofErr w:type="spellEnd"/>
+      <w:r>
+        <w:rPr>
+          <w:b/>
+          <w:sz w:val="28"/>
+          <w:szCs w:val="28"/>
+        </w:rPr>
+        <w:t>:</w:t>
+      </w:r>
+    </w:p>
+    <w:p>
+      <w:pPr>
+        <w:pStyle w:val="ListParagraph"/>
+        <w:numPr>
+          <w:ilvl w:val="0"/>
+          <w:numId w:val="3"/>
+        </w:numPr>
+        <w:rPr>
+          <w:b/>
+          <w:color w:val="FF0000"/>
+          <w:sz w:val="28"/>
+          <w:szCs w:val="28"/>
+        </w:rPr>
+      </w:pPr>
+      <w:proofErr w:type="spellStart"/>
+      <w:r>
+        <w:rPr>
+          <w:b/>
+          <w:color w:val="FF0000"/>
+          <w:sz w:val="28"/>
+          <w:szCs w:val="28"/>
+        </w:rPr>
+        <w:t>Nodemailer</w:t>
+      </w:r>
+      <w:proofErr w:type="spellEnd"/>
+      <w:r>
+        <w:rPr>
+          <w:b/>
+          <w:color w:val="FF0000"/>
+          <w:sz w:val="28"/>
+          <w:szCs w:val="28"/>
+        </w:rPr>
+        <w:t xml:space="preserve"> is a popular Node.js module for sending email from your server. It lets you configure transport and then send messages in a few lines.</w:t>
+      </w:r>
+    </w:p>
+    <w:p>
+      <w:pPr>
+        <w:pStyle w:val="ListParagraph"/>
+        <w:ind w:left="1800"/>
+        <w:rPr>
+          <w:b/>
+          <w:color w:val="FF0000"/>
+          <w:sz w:val="28"/>
+          <w:szCs w:val="28"/>
+        </w:rPr>
+      </w:pPr>
+    </w:p>
+    <w:p>
+      <w:pPr>
+        <w:pStyle w:val="ListParagraph"/>
+        <w:ind w:left="1800"/>
+        <w:rPr>
+          <w:b/>
+          <w:color w:val="FF0000"/>
+          <w:sz w:val="28"/>
+          <w:szCs w:val="28"/>
+        </w:rPr>
+      </w:pPr>
+    </w:p>
+    <w:p>
+      <w:pPr>
+        <w:ind w:left="1080"/>
+        <w:rPr>
+          <w:b/>
+          <w:color w:val="FF0000"/>
+          <w:sz w:val="28"/>
+          <w:szCs w:val="28"/>
+        </w:rPr>
+      </w:pPr>
+      <w:proofErr w:type="gramStart"/>
+      <w:r>
+        <w:rPr>
+          <w:b/>
+          <w:color w:val="FF0000"/>
+          <w:sz w:val="28"/>
+          <w:szCs w:val="28"/>
+        </w:rPr>
+        <w:t xml:space="preserve">Code </w:t>
+      </w:r>
+      <w:r>
+        <w:rPr>
+          <w:b/>
+          <w:color w:val="FF0000"/>
+          <w:sz w:val="28"/>
+          <w:szCs w:val="28"/>
+        </w:rPr>
+        <w:t>Example</w:t>
+      </w:r>
+      <w:proofErr w:type="gramEnd"/>
+      <w:r>
+        <w:rPr>
+          <w:b/>
+          <w:color w:val="FF0000"/>
+          <w:sz w:val="28"/>
+          <w:szCs w:val="28"/>
+        </w:rPr>
+        <w:t>:</w:t>
+      </w:r>
+    </w:p>
+    <w:p>
+      <w:pPr>
+        <w:ind w:left="1080"/>
+        <w:rPr>
+          <w:b/>
+          <w:color w:val="FF0000"/>
+          <w:sz w:val="28"/>
+          <w:szCs w:val="28"/>
+        </w:rPr>
+      </w:pPr>
+      <w:r>
+        <w:rPr>
+          <w:b/>
+          <w:color w:val="FF0000"/>
+          <w:sz w:val="28"/>
+          <w:szCs w:val="28"/>
+        </w:rPr>
+        <w:t xml:space="preserve">// install: </w:t>
+      </w:r>
+      <w:proofErr w:type="spellStart"/>
+      <w:r>
+        <w:rPr>
+          <w:b/>
+          <w:color w:val="FF0000"/>
+          <w:sz w:val="28"/>
+          <w:szCs w:val="28"/>
+        </w:rPr>
+        <w:t>npm</w:t>
+      </w:r>
+      <w:proofErr w:type="spellEnd"/>
+      <w:r>
+        <w:rPr>
+          <w:b/>
+          <w:color w:val="FF0000"/>
+          <w:sz w:val="28"/>
+          <w:szCs w:val="28"/>
+        </w:rPr>
+        <w:t xml:space="preserve"> install </w:t>
+      </w:r>
+      <w:proofErr w:type="spellStart"/>
+      <w:r>
+        <w:rPr>
+          <w:b/>
+          <w:color w:val="FF0000"/>
+          <w:sz w:val="28"/>
+          <w:szCs w:val="28"/>
+        </w:rPr>
+        <w:t>nodemailer</w:t>
+      </w:r>
+      <w:proofErr w:type="spellEnd"/>
+    </w:p>
+    <w:p>
+      <w:pPr>
+        <w:ind w:left="1080"/>
+        <w:rPr>
+          <w:b/>
+          <w:color w:val="FF0000"/>
+          <w:sz w:val="28"/>
+          <w:szCs w:val="28"/>
+        </w:rPr>
+      </w:pPr>
+      <w:r>
+        <w:rPr>
+          <w:b/>
+          <w:color w:val="FF0000"/>
+          <w:sz w:val="28"/>
+          <w:szCs w:val="28"/>
+        </w:rPr>
+        <w:t xml:space="preserve">const </w:t>
+      </w:r>
+      <w:proofErr w:type="spellStart"/>
+      <w:r>
+        <w:rPr>
+          <w:b/>
+          <w:color w:val="FF0000"/>
+          <w:sz w:val="28"/>
+          <w:szCs w:val="28"/>
+        </w:rPr>
+        <w:t>nodemailer</w:t>
+      </w:r>
+      <w:proofErr w:type="spellEnd"/>
+      <w:r>
+        <w:rPr>
+          <w:b/>
+          <w:color w:val="FF0000"/>
+          <w:sz w:val="28"/>
+          <w:szCs w:val="28"/>
+        </w:rPr>
+        <w:t xml:space="preserve"> = require('</w:t>
+      </w:r>
+      <w:proofErr w:type="spellStart"/>
+      <w:r>
+        <w:rPr>
+          <w:b/>
+          <w:color w:val="FF0000"/>
+          <w:sz w:val="28"/>
+          <w:szCs w:val="28"/>
+        </w:rPr>
+        <w:t>nodemailer</w:t>
+      </w:r>
+      <w:proofErr w:type="spellEnd"/>
+      <w:r>
+        <w:rPr>
+          <w:b/>
+          <w:color w:val="FF0000"/>
+          <w:sz w:val="28"/>
+          <w:szCs w:val="28"/>
+        </w:rPr>
+        <w:t>'</w:t>
+      </w:r>
+      <w:proofErr w:type="gramStart"/>
+      <w:r>
+        <w:rPr>
+          <w:b/>
+          <w:color w:val="FF0000"/>
+          <w:sz w:val="28"/>
+          <w:szCs w:val="28"/>
+        </w:rPr>
+        <w:t>);</w:t>
+      </w:r>
+      <w:proofErr w:type="gramEnd"/>
+    </w:p>
+    <w:p>
+      <w:pPr>
+        <w:ind w:left="1080"/>
+        <w:rPr>
+          <w:b/>
+          <w:color w:val="FF0000"/>
+          <w:sz w:val="28"/>
+          <w:szCs w:val="28"/>
+        </w:rPr>
+      </w:pPr>
+    </w:p>
+    <w:p>
+      <w:pPr>
+        <w:ind w:left="1080"/>
+        <w:rPr>
+          <w:b/>
+          <w:color w:val="FF0000"/>
+          <w:sz w:val="28"/>
+          <w:szCs w:val="28"/>
+        </w:rPr>
+      </w:pPr>
+      <w:r>
+        <w:rPr>
+          <w:b/>
+          <w:color w:val="FF0000"/>
+          <w:sz w:val="28"/>
+          <w:szCs w:val="28"/>
+        </w:rPr>
+        <w:t xml:space="preserve">async function </w:t>
+      </w:r>
+      <w:proofErr w:type="spellStart"/>
+      <w:proofErr w:type="gramStart"/>
+      <w:r>
+        <w:rPr>
+          <w:b/>
+          <w:color w:val="FF0000"/>
+          <w:sz w:val="28"/>
+          <w:szCs w:val="28"/>
+        </w:rPr>
+        <w:t>sendTestEmail</w:t>
+      </w:r>
+      <w:proofErr w:type="spellEnd"/>
+      <w:r>
+        <w:rPr>
+          <w:b/>
+          <w:color w:val="FF0000"/>
+          <w:sz w:val="28"/>
+          <w:szCs w:val="28"/>
+        </w:rPr>
+        <w:t>(</w:t>
+      </w:r>
+      <w:proofErr w:type="gramEnd"/>
+      <w:r>
+        <w:rPr>
+          <w:b/>
+          <w:color w:val="FF0000"/>
+          <w:sz w:val="28"/>
+          <w:szCs w:val="28"/>
+        </w:rPr>
+        <w:t>) {</w:t>
+      </w:r>
+    </w:p>
+    <w:p>
+      <w:pPr>
+        <w:ind w:left="1080"/>
+        <w:rPr>
+          <w:b/>
+          <w:color w:val="FF0000"/>
+          <w:sz w:val="28"/>
+          <w:szCs w:val="28"/>
+        </w:rPr>
+      </w:pPr>
+      <w:r>
+        <w:rPr>
+          <w:b/>
+          <w:color w:val="FF0000"/>
+          <w:sz w:val="28"/>
+          <w:szCs w:val="28"/>
+        </w:rPr>
+        <w:t xml:space="preserve">  // 1. Create a transporter. For real apps, secure your credentials!</w:t>
+      </w:r>
+    </w:p>
+    <w:p>
+      <w:pPr>
+        <w:ind w:left="1080"/>
+        <w:rPr>
+          <w:b/>
+          <w:color w:val="FF0000"/>
+          <w:sz w:val="28"/>
+          <w:szCs w:val="28"/>
+        </w:rPr>
+      </w:pPr>
+      <w:r>
+        <w:rPr>
+          <w:b/>
+          <w:color w:val="FF0000"/>
+          <w:sz w:val="28"/>
+          <w:szCs w:val="28"/>
+        </w:rPr>
+        <w:t xml:space="preserve">  </w:t>
+      </w:r>
+      <w:proofErr w:type="gramStart"/>
+      <w:r>
+        <w:rPr>
+          <w:b/>
+          <w:color w:val="FF0000"/>
+          <w:sz w:val="28"/>
+          <w:szCs w:val="28"/>
+        </w:rPr>
+        <w:t>let</w:t>
+      </w:r>
+      <w:proofErr w:type="gramEnd"/>
+      <w:r>
+        <w:rPr>
+          <w:b/>
+          <w:color w:val="FF0000"/>
+          <w:sz w:val="28"/>
+          <w:szCs w:val="28"/>
+        </w:rPr>
+        <w:t xml:space="preserve"> transporter = </w:t>
+      </w:r>
+      <w:proofErr w:type="spellStart"/>
+      <w:proofErr w:type="gramStart"/>
+      <w:r>
+        <w:rPr>
+          <w:b/>
+          <w:color w:val="FF0000"/>
+          <w:sz w:val="28"/>
+          <w:szCs w:val="28"/>
+        </w:rPr>
+        <w:t>nodemailer.createTransport</w:t>
+      </w:r>
+      <w:proofErr w:type="spellEnd"/>
+      <w:proofErr w:type="gramEnd"/>
+      <w:r>
+        <w:rPr>
+          <w:b/>
+          <w:color w:val="FF0000"/>
+          <w:sz w:val="28"/>
+          <w:szCs w:val="28"/>
+        </w:rPr>
+        <w:t>({</w:t>
+      </w:r>
+    </w:p>
+    <w:p>
+      <w:pPr>
+        <w:ind w:left="1080"/>
+        <w:rPr>
+          <w:b/>
+          <w:color w:val="FF0000"/>
+          <w:sz w:val="28"/>
+          <w:szCs w:val="28"/>
+        </w:rPr>
+      </w:pPr>
+      <w:r>
+        <w:rPr>
+          <w:b/>
+          <w:color w:val="FF0000"/>
+          <w:sz w:val="28"/>
+          <w:szCs w:val="28"/>
+        </w:rPr>
+        <w:t xml:space="preserve">    host: "smtp.example.com</w:t>
+      </w:r>
+      <w:proofErr w:type="gramStart"/>
+      <w:r>
+        <w:rPr>
+          <w:b/>
+          <w:color w:val="FF0000"/>
+          <w:sz w:val="28"/>
+          <w:szCs w:val="28"/>
+        </w:rPr>
+        <w:t xml:space="preserve">",   </w:t>
+      </w:r>
+      <w:proofErr w:type="gramEnd"/>
+      <w:r>
+        <w:rPr>
+          <w:b/>
+          <w:color w:val="FF0000"/>
+          <w:sz w:val="28"/>
+          <w:szCs w:val="28"/>
+        </w:rPr>
+        <w:t xml:space="preserve">  // your SMTP server</w:t>
+      </w:r>
+    </w:p>
+    <w:p>
+      <w:pPr>
+        <w:ind w:left="1080"/>
+        <w:rPr>
+          <w:b/>
+          <w:color w:val="FF0000"/>
+          <w:sz w:val="28"/>
+          <w:szCs w:val="28"/>
+        </w:rPr>
+      </w:pPr>
+      <w:r>
+        <w:rPr>
+          <w:b/>
+          <w:color w:val="FF0000"/>
+          <w:sz w:val="28"/>
+          <w:szCs w:val="28"/>
+        </w:rPr>
+        <w:t xml:space="preserve">    port: </w:t>
+      </w:r>
+      <w:proofErr w:type="gramStart"/>
+      <w:r>
+        <w:rPr>
+          <w:b/>
+          <w:color w:val="FF0000"/>
+          <w:sz w:val="28"/>
+          <w:szCs w:val="28"/>
+        </w:rPr>
+        <w:t xml:space="preserve">587,   </w:t>
+      </w:r>
+      <w:proofErr w:type="gramEnd"/>
+      <w:r>
+        <w:rPr>
+          <w:b/>
+          <w:color w:val="FF0000"/>
+          <w:sz w:val="28"/>
+          <w:szCs w:val="28"/>
+        </w:rPr>
+        <w:t xml:space="preserve">                 // usually 587 or 465</w:t>
+      </w:r>
+    </w:p>
+    <w:p>
+      <w:pPr>
+        <w:ind w:left="1080"/>
+        <w:rPr>
+          <w:b/>
+          <w:color w:val="FF0000"/>
+          <w:sz w:val="28"/>
+          <w:szCs w:val="28"/>
+        </w:rPr>
+      </w:pPr>
+      <w:r>
+        <w:rPr>
+          <w:b/>
+          <w:color w:val="FF0000"/>
+          <w:sz w:val="28"/>
+          <w:szCs w:val="28"/>
+        </w:rPr>
+        <w:t xml:space="preserve">    secure: </w:t>
+      </w:r>
+      <w:proofErr w:type="gramStart"/>
+      <w:r>
+        <w:rPr>
+          <w:b/>
+          <w:color w:val="FF0000"/>
+          <w:sz w:val="28"/>
+          <w:szCs w:val="28"/>
+        </w:rPr>
+        <w:t xml:space="preserve">false,   </w:t>
+      </w:r>
+      <w:proofErr w:type="gramEnd"/>
+      <w:r>
+        <w:rPr>
+          <w:b/>
+          <w:color w:val="FF0000"/>
+          <w:sz w:val="28"/>
+          <w:szCs w:val="28"/>
+        </w:rPr>
+        <w:t xml:space="preserve">             // true for 465, false for other ports</w:t>
+      </w:r>
+    </w:p>
+    <w:p>
+      <w:pPr>
+        <w:ind w:left="1080"/>
+        <w:rPr>
+          <w:b/>
+          <w:color w:val="FF0000"/>
+          <w:sz w:val="28"/>
+          <w:szCs w:val="28"/>
+        </w:rPr>
+      </w:pPr>
+      <w:r>
+        <w:rPr>
+          <w:b/>
+          <w:color w:val="FF0000"/>
+          <w:sz w:val="28"/>
+          <w:szCs w:val="28"/>
+        </w:rPr>
+        <w:t xml:space="preserve">    </w:t>
+      </w:r>
+      <w:proofErr w:type="gramStart"/>
+      <w:r>
+        <w:rPr>
+          <w:b/>
+          <w:color w:val="FF0000"/>
+          <w:sz w:val="28"/>
+          <w:szCs w:val="28"/>
+        </w:rPr>
+        <w:t>auth: {</w:t>
+      </w:r>
+      <w:proofErr w:type="gramEnd"/>
+    </w:p>
+    <w:p>
+      <w:pPr>
+        <w:ind w:left="1080"/>
+        <w:rPr>
+          <w:b/>
+          <w:color w:val="FF0000"/>
+          <w:sz w:val="28"/>
+          <w:szCs w:val="28"/>
+        </w:rPr>
+      </w:pPr>
+      <w:r>
+        <w:rPr>
+          <w:b/>
+          <w:color w:val="FF0000"/>
+          <w:sz w:val="28"/>
+          <w:szCs w:val="28"/>
+        </w:rPr>
+        <w:t xml:space="preserve">      user: "</w:t>
+      </w:r>
+      <w:proofErr w:type="spellStart"/>
+      <w:r>
+        <w:rPr>
+          <w:b/>
+          <w:color w:val="FF0000"/>
+          <w:sz w:val="28"/>
+          <w:szCs w:val="28"/>
+        </w:rPr>
+        <w:t>your_user</w:t>
+      </w:r>
+      <w:proofErr w:type="spellEnd"/>
+      <w:proofErr w:type="gramStart"/>
+      <w:r>
+        <w:rPr>
+          <w:b/>
+          <w:color w:val="FF0000"/>
+          <w:sz w:val="28"/>
+          <w:szCs w:val="28"/>
+        </w:rPr>
+        <w:t xml:space="preserve">",   </w:t>
+      </w:r>
+      <w:proofErr w:type="gramEnd"/>
+      <w:r>
+        <w:rPr>
+          <w:b/>
+          <w:color w:val="FF0000"/>
+          <w:sz w:val="28"/>
+          <w:szCs w:val="28"/>
+        </w:rPr>
+        <w:t xml:space="preserve">       // SMTP user</w:t>
+      </w:r>
+    </w:p>
+    <w:p>
+      <w:pPr>
+        <w:ind w:left="1080"/>
+        <w:rPr>
+          <w:b/>
+          <w:color w:val="FF0000"/>
+          <w:sz w:val="28"/>
+          <w:szCs w:val="28"/>
+        </w:rPr>
+      </w:pPr>
+      <w:r>
+        <w:rPr>
+          <w:b/>
+          <w:color w:val="FF0000"/>
+          <w:sz w:val="28"/>
+          <w:szCs w:val="28"/>
+        </w:rPr>
+        <w:t xml:space="preserve">      pass: "</w:t>
+      </w:r>
+      <w:proofErr w:type="spellStart"/>
+      <w:r>
+        <w:rPr>
+          <w:b/>
+          <w:color w:val="FF0000"/>
+          <w:sz w:val="28"/>
+          <w:szCs w:val="28"/>
+        </w:rPr>
+        <w:t>your_pass</w:t>
+      </w:r>
+      <w:proofErr w:type="spellEnd"/>
+      <w:proofErr w:type="gramStart"/>
+      <w:r>
+        <w:rPr>
+          <w:b/>
+          <w:color w:val="FF0000"/>
+          <w:sz w:val="28"/>
+          <w:szCs w:val="28"/>
+        </w:rPr>
+        <w:t xml:space="preserve">",   </w:t>
+      </w:r>
+      <w:proofErr w:type="gramEnd"/>
+      <w:r>
+        <w:rPr>
+          <w:b/>
+          <w:color w:val="FF0000"/>
+          <w:sz w:val="28"/>
+          <w:szCs w:val="28"/>
+        </w:rPr>
+        <w:t xml:space="preserve">       // SMTP password</w:t>
+      </w:r>
+    </w:p>
+    <w:p>
+      <w:pPr>
+        <w:ind w:left="1080"/>
+        <w:rPr>
+          <w:b/>
+          <w:color w:val="FF0000"/>
+          <w:sz w:val="28"/>
+          <w:szCs w:val="28"/>
+        </w:rPr>
+      </w:pPr>
+      <w:r>
+        <w:rPr>
+          <w:b/>
+          <w:color w:val="FF0000"/>
+          <w:sz w:val="28"/>
+          <w:szCs w:val="28"/>
+        </w:rPr>
+        <w:t xml:space="preserve">    },</w:t>
+      </w:r>
+    </w:p>
+    <w:p>
+      <w:pPr>
+        <w:ind w:left="1080"/>
+        <w:rPr>
+          <w:b/>
+          <w:color w:val="FF0000"/>
+          <w:sz w:val="28"/>
+          <w:szCs w:val="28"/>
+        </w:rPr>
+      </w:pPr>
+      <w:r>
+        <w:rPr>
+          <w:b/>
+          <w:color w:val="FF0000"/>
+          <w:sz w:val="28"/>
+          <w:szCs w:val="28"/>
+        </w:rPr>
+        <w:t xml:space="preserve">  });</w:t>
+      </w:r>
+    </w:p>
+    <w:p>
+      <w:pPr>
+        <w:ind w:left="1080"/>
+        <w:rPr>
+          <w:b/>
+          <w:color w:val="FF0000"/>
+          <w:sz w:val="28"/>
+          <w:szCs w:val="28"/>
+        </w:rPr>
+      </w:pPr>
+    </w:p>
+    <w:p>
+      <w:pPr>
+        <w:ind w:left="1080"/>
+        <w:rPr>
+          <w:b/>
+          <w:color w:val="FF0000"/>
+          <w:sz w:val="28"/>
+          <w:szCs w:val="28"/>
+        </w:rPr>
+      </w:pPr>
+      <w:r>
+        <w:rPr>
+          <w:b/>
+          <w:color w:val="FF0000"/>
+          <w:sz w:val="28"/>
+          <w:szCs w:val="28"/>
+        </w:rPr>
+        <w:t xml:space="preserve">  // 2. Define the email options</w:t>
+      </w:r>
+    </w:p>
+    <w:p>
+      <w:pPr>
+        <w:ind w:left="1080"/>
+        <w:rPr>
+          <w:b/>
+          <w:color w:val="FF0000"/>
+          <w:sz w:val="28"/>
+          <w:szCs w:val="28"/>
+        </w:rPr>
+      </w:pPr>
+      <w:r>
+        <w:rPr>
+          <w:b/>
+          <w:color w:val="FF0000"/>
+          <w:sz w:val="28"/>
+          <w:szCs w:val="28"/>
+        </w:rPr>
+        <w:t xml:space="preserve">  let </w:t>
+      </w:r>
+      <w:proofErr w:type="spellStart"/>
+      <w:r>
+        <w:rPr>
+          <w:b/>
+          <w:color w:val="FF0000"/>
+          <w:sz w:val="28"/>
+          <w:szCs w:val="28"/>
+        </w:rPr>
+        <w:t>mailOptions</w:t>
+      </w:r>
+      <w:proofErr w:type="spellEnd"/>
+      <w:r>
+        <w:rPr>
+          <w:b/>
+          <w:color w:val="FF0000"/>
+          <w:sz w:val="28"/>
+          <w:szCs w:val="28"/>
+        </w:rPr>
+        <w:t xml:space="preserve"> = {</w:t>
+      </w:r>
+    </w:p>
+    <w:p>
+      <w:pPr>
+        <w:ind w:left="1080"/>
+        <w:rPr>
+          <w:b/>
+          <w:color w:val="FF0000"/>
+          <w:sz w:val="28"/>
+          <w:szCs w:val="28"/>
+        </w:rPr>
+      </w:pPr>
+      <w:r>
+        <w:rPr>
+          <w:b/>
+          <w:color w:val="FF0000"/>
+          <w:sz w:val="28"/>
+          <w:szCs w:val="28"/>
+        </w:rPr>
+        <w:t xml:space="preserve">    from: '"Sender Name" &lt;sender@example.com&gt;',</w:t>
+      </w:r>
+    </w:p>
+    <w:p>
+      <w:pPr>
+        <w:ind w:left="1080"/>
+        <w:rPr>
+          <w:b/>
+          <w:color w:val="FF0000"/>
+          <w:sz w:val="28"/>
+          <w:szCs w:val="28"/>
+        </w:rPr>
+      </w:pPr>
+      <w:r>
+        <w:rPr>
+          <w:b/>
+          <w:color w:val="FF0000"/>
+          <w:sz w:val="28"/>
+          <w:szCs w:val="28"/>
+        </w:rPr>
+        <w:t xml:space="preserve">    to: "recipient@example.com",</w:t>
+      </w:r>
+    </w:p>
+    <w:p>
+      <w:pPr>
+        <w:ind w:left="1080"/>
+        <w:rPr>
+          <w:b/>
+          <w:color w:val="FF0000"/>
+          <w:sz w:val="28"/>
+          <w:szCs w:val="28"/>
+        </w:rPr>
+      </w:pPr>
+      <w:r>
+        <w:rPr>
+          <w:b/>
+          <w:color w:val="FF0000"/>
+          <w:sz w:val="28"/>
+          <w:szCs w:val="28"/>
+        </w:rPr>
+        <w:t xml:space="preserve">    </w:t>
+      </w:r>
+      <w:proofErr w:type="gramStart"/>
+      <w:r>
+        <w:rPr>
+          <w:b/>
+          <w:color w:val="FF0000"/>
+          <w:sz w:val="28"/>
+          <w:szCs w:val="28"/>
+        </w:rPr>
+        <w:t>subject</w:t>
+      </w:r>
+      <w:proofErr w:type="gramEnd"/>
+      <w:r>
+        <w:rPr>
+          <w:b/>
+          <w:color w:val="FF0000"/>
+          <w:sz w:val="28"/>
+          <w:szCs w:val="28"/>
+        </w:rPr>
+        <w:t xml:space="preserve">: "Hello from </w:t>
+      </w:r>
+      <w:proofErr w:type="spellStart"/>
+      <w:r>
+        <w:rPr>
+          <w:b/>
+          <w:color w:val="FF0000"/>
+          <w:sz w:val="28"/>
+          <w:szCs w:val="28"/>
+        </w:rPr>
+        <w:t>NodeMailer</w:t>
+      </w:r>
+      <w:proofErr w:type="spellEnd"/>
+      <w:r>
+        <w:rPr>
+          <w:b/>
+          <w:color w:val="FF0000"/>
+          <w:sz w:val="28"/>
+          <w:szCs w:val="28"/>
+        </w:rPr>
+        <w:t>",</w:t>
+      </w:r>
+    </w:p>
+    <w:p>
+      <w:pPr>
+        <w:ind w:left="1080"/>
+        <w:rPr>
+          <w:b/>
+          <w:color w:val="FF0000"/>
+          <w:sz w:val="28"/>
+          <w:szCs w:val="28"/>
+        </w:rPr>
+      </w:pPr>
+      <w:r>
+        <w:rPr>
+          <w:b/>
+          <w:color w:val="FF0000"/>
+          <w:sz w:val="28"/>
+          <w:szCs w:val="28"/>
+        </w:rPr>
+        <w:t xml:space="preserve">    text: "This is a plain-text body",</w:t>
+      </w:r>
+    </w:p>
+    <w:p>
+      <w:pPr>
+        <w:ind w:left="1080"/>
+        <w:rPr>
+          <w:b/>
+          <w:color w:val="FF0000"/>
+          <w:sz w:val="28"/>
+          <w:szCs w:val="28"/>
+        </w:rPr>
+      </w:pPr>
+      <w:r>
+        <w:rPr>
+          <w:b/>
+          <w:color w:val="FF0000"/>
+          <w:sz w:val="28"/>
+          <w:szCs w:val="28"/>
+        </w:rPr>
+        <w:t xml:space="preserve">    html: "&lt;b&gt;This is HTML body&lt;/b&gt;",</w:t>
+      </w:r>
+    </w:p>
+    <w:p>
+      <w:pPr>
+        <w:ind w:left="1080"/>
+        <w:rPr>
+          <w:b/>
+          <w:color w:val="FF0000"/>
+          <w:sz w:val="28"/>
+          <w:szCs w:val="28"/>
+        </w:rPr>
+      </w:pPr>
+      <w:r>
+        <w:rPr>
+          <w:b/>
+          <w:color w:val="FF0000"/>
+          <w:sz w:val="28"/>
+          <w:szCs w:val="28"/>
+        </w:rPr>
+        <w:t xml:space="preserve">  };</w:t>
+      </w:r>
+    </w:p>
+    <w:p>
+      <w:pPr>
+        <w:ind w:left="1080"/>
+        <w:rPr>
+          <w:b/>
+          <w:color w:val="FF0000"/>
+          <w:sz w:val="28"/>
+          <w:szCs w:val="28"/>
+        </w:rPr>
+      </w:pPr>
+    </w:p>
+    <w:p>
+      <w:pPr>
+        <w:ind w:left="1080"/>
+        <w:rPr>
+          <w:b/>
+          <w:color w:val="FF0000"/>
+          <w:sz w:val="28"/>
+          <w:szCs w:val="28"/>
+        </w:rPr>
+      </w:pPr>
+      <w:r>
+        <w:rPr>
+          <w:b/>
+          <w:color w:val="FF0000"/>
+          <w:sz w:val="28"/>
+          <w:szCs w:val="28"/>
+        </w:rPr>
+        <w:lastRenderedPageBreak/>
+        <w:t xml:space="preserve">  // 3. Send it</w:t>
+      </w:r>
+    </w:p>
+    <w:p>
+      <w:pPr>
+        <w:ind w:left="1080"/>
+        <w:rPr>
+          <w:b/>
+          <w:color w:val="FF0000"/>
+          <w:sz w:val="28"/>
+          <w:szCs w:val="28"/>
+        </w:rPr>
+      </w:pPr>
+      <w:r>
+        <w:rPr>
+          <w:b/>
+          <w:color w:val="FF0000"/>
+          <w:sz w:val="28"/>
+          <w:szCs w:val="28"/>
+        </w:rPr>
+        <w:t xml:space="preserve">  let info = await </w:t>
+      </w:r>
+      <w:proofErr w:type="spellStart"/>
+      <w:proofErr w:type="gramStart"/>
+      <w:r>
+        <w:rPr>
+          <w:b/>
+          <w:color w:val="FF0000"/>
+          <w:sz w:val="28"/>
+          <w:szCs w:val="28"/>
+        </w:rPr>
+        <w:t>transporter.sendMail</w:t>
+      </w:r>
+      <w:proofErr w:type="spellEnd"/>
+      <w:proofErr w:type="gramEnd"/>
+      <w:r>
+        <w:rPr>
+          <w:b/>
+          <w:color w:val="FF0000"/>
+          <w:sz w:val="28"/>
+          <w:szCs w:val="28"/>
+        </w:rPr>
+        <w:t>(</w:t>
+      </w:r>
+      <w:proofErr w:type="spellStart"/>
+      <w:r>
+        <w:rPr>
+          <w:b/>
+          <w:color w:val="FF0000"/>
+          <w:sz w:val="28"/>
+          <w:szCs w:val="28"/>
+        </w:rPr>
+        <w:t>mailOptions</w:t>
+      </w:r>
+      <w:proofErr w:type="spellEnd"/>
+      <w:proofErr w:type="gramStart"/>
+      <w:r>
+        <w:rPr>
+          <w:b/>
+          <w:color w:val="FF0000"/>
+          <w:sz w:val="28"/>
+          <w:szCs w:val="28"/>
+        </w:rPr>
+        <w:t>);</w:t>
+      </w:r>
+      <w:proofErr w:type="gramEnd"/>
+    </w:p>
+    <w:p>
+      <w:pPr>
+        <w:ind w:left="1080"/>
+        <w:rPr>
+          <w:b/>
+          <w:color w:val="FF0000"/>
+          <w:sz w:val="28"/>
+          <w:szCs w:val="28"/>
+        </w:rPr>
+      </w:pPr>
+      <w:r>
+        <w:rPr>
+          <w:b/>
+          <w:color w:val="FF0000"/>
+          <w:sz w:val="28"/>
+          <w:szCs w:val="28"/>
+        </w:rPr>
+        <w:t xml:space="preserve">  </w:t>
+      </w:r>
+      <w:proofErr w:type="gramStart"/>
+      <w:r>
+        <w:rPr>
+          <w:b/>
+          <w:color w:val="FF0000"/>
+          <w:sz w:val="28"/>
+          <w:szCs w:val="28"/>
+        </w:rPr>
+        <w:t>console.log(</w:t>
+      </w:r>
+      <w:proofErr w:type="gramEnd"/>
+      <w:r>
+        <w:rPr>
+          <w:b/>
+          <w:color w:val="FF0000"/>
+          <w:sz w:val="28"/>
+          <w:szCs w:val="28"/>
+        </w:rPr>
+        <w:t xml:space="preserve">"Message sent: %s", </w:t>
+      </w:r>
+      <w:proofErr w:type="spellStart"/>
+      <w:proofErr w:type="gramStart"/>
+      <w:r>
+        <w:rPr>
+          <w:b/>
+          <w:color w:val="FF0000"/>
+          <w:sz w:val="28"/>
+          <w:szCs w:val="28"/>
+        </w:rPr>
+        <w:t>info.messageId</w:t>
+      </w:r>
+      <w:proofErr w:type="spellEnd"/>
+      <w:r>
+        <w:rPr>
+          <w:b/>
+          <w:color w:val="FF0000"/>
+          <w:sz w:val="28"/>
+          <w:szCs w:val="28"/>
+        </w:rPr>
+        <w:t>);</w:t>
+      </w:r>
+      <w:proofErr w:type="gramEnd"/>
+    </w:p>
+    <w:p>
+      <w:pPr>
+        <w:ind w:left="1080"/>
+        <w:rPr>
+          <w:b/>
+          <w:color w:val="FF0000"/>
+          <w:sz w:val="28"/>
+          <w:szCs w:val="28"/>
+        </w:rPr>
+      </w:pPr>
+      <w:r>
+        <w:rPr>
+          <w:b/>
+          <w:color w:val="FF0000"/>
+          <w:sz w:val="28"/>
+          <w:szCs w:val="28"/>
+        </w:rPr>
+        <w:t>}</w:t>
+      </w:r>
+    </w:p>
+    <w:p>
+      <w:pPr>
+        <w:ind w:left="1080"/>
+        <w:rPr>
+          <w:b/>
+          <w:color w:val="FF0000"/>
+          <w:sz w:val="28"/>
+          <w:szCs w:val="28"/>
+        </w:rPr>
+      </w:pPr>
+    </w:p>
+    <w:p>
+      <w:pPr>
+        <w:ind w:left="1080"/>
+        <w:rPr>
+          <w:b/>
+          <w:color w:val="FF0000"/>
+          <w:sz w:val="28"/>
+          <w:szCs w:val="28"/>
+        </w:rPr>
+      </w:pPr>
+      <w:proofErr w:type="spellStart"/>
+      <w:r>
+        <w:rPr>
+          <w:b/>
+          <w:color w:val="FF0000"/>
+          <w:sz w:val="28"/>
+          <w:szCs w:val="28"/>
+        </w:rPr>
+        <w:t>sendTestEmail</w:t>
+      </w:r>
+      <w:proofErr w:type="spellEnd"/>
+      <w:r>
+        <w:rPr>
+          <w:b/>
+          <w:color w:val="FF0000"/>
+          <w:sz w:val="28"/>
+          <w:szCs w:val="28"/>
+        </w:rPr>
+        <w:t>(</w:t>
+      </w:r>
+      <w:proofErr w:type="gramStart"/>
+      <w:r>
+        <w:rPr>
+          <w:b/>
+          <w:color w:val="FF0000"/>
+          <w:sz w:val="28"/>
+          <w:szCs w:val="28"/>
+        </w:rPr>
+        <w:t>).catch</w:t>
+      </w:r>
+      <w:proofErr w:type="gramEnd"/>
+      <w:r>
+        <w:rPr>
+          <w:b/>
+          <w:color w:val="FF0000"/>
+          <w:sz w:val="28"/>
+          <w:szCs w:val="28"/>
+        </w:rPr>
+        <w:t>(</w:t>
+      </w:r>
+      <w:proofErr w:type="spellStart"/>
+      <w:proofErr w:type="gramStart"/>
+      <w:r>
+        <w:rPr>
+          <w:b/>
+          <w:color w:val="FF0000"/>
+          <w:sz w:val="28"/>
+          <w:szCs w:val="28"/>
+        </w:rPr>
+        <w:t>console.error</w:t>
+      </w:r>
+      <w:proofErr w:type="spellEnd"/>
+      <w:r>
+        <w:rPr>
+          <w:b/>
+          <w:color w:val="FF0000"/>
+          <w:sz w:val="28"/>
+          <w:szCs w:val="28"/>
+        </w:rPr>
+        <w:t>);</w:t>
+      </w:r>
+      <w:proofErr w:type="gramEnd"/>
     </w:p>
     <w:p>
       <w:pPr>
@@ -141,7 +1318,51 @@
           <w:sz w:val="28"/>
           <w:szCs w:val="28"/>
         </w:rPr>
-        <w:t>Be able to send a simple email using NodeMailer</w:t>
+        <w:t xml:space="preserve">Be able to send a simple email using </w:t>
+      </w:r>
+      <w:proofErr w:type="spellStart"/>
+      <w:r>
+        <w:rPr>
+          <w:sz w:val="28"/>
+          <w:szCs w:val="28"/>
+        </w:rPr>
+        <w:t>NodeMailer</w:t>
+      </w:r>
+      <w:proofErr w:type="spellEnd"/>
+    </w:p>
+    <w:p>
+      <w:pPr>
+        <w:pStyle w:val="ListParagraph"/>
+        <w:numPr>
+          <w:ilvl w:val="0"/>
+          <w:numId w:val="3"/>
+        </w:numPr>
+        <w:rPr>
+          <w:b/>
+          <w:color w:val="FF0000"/>
+          <w:sz w:val="28"/>
+          <w:szCs w:val="28"/>
+        </w:rPr>
+      </w:pPr>
+      <w:proofErr w:type="gramStart"/>
+      <w:r>
+        <w:rPr>
+          <w:b/>
+          <w:color w:val="FF0000"/>
+          <w:sz w:val="28"/>
+          <w:szCs w:val="28"/>
+        </w:rPr>
+        <w:t>Check</w:t>
+      </w:r>
+      <w:proofErr w:type="gramEnd"/>
+      <w:r>
+        <w:rPr>
+          <w:b/>
+          <w:color w:val="FF0000"/>
+          <w:sz w:val="28"/>
+          <w:szCs w:val="28"/>
+        </w:rPr>
+        <w:t xml:space="preserve"> above</w:t>
       </w:r>
     </w:p>
     <w:p>
@@ -167,6 +1388,1873 @@
     </w:p>
     <w:p>
       <w:pPr>
+        <w:rPr>
+          <w:b/>
+          <w:color w:val="FF0000"/>
+          <w:sz w:val="28"/>
+          <w:szCs w:val="28"/>
+        </w:rPr>
+      </w:pPr>
+      <w:r>
+        <w:rPr>
+          <w:b/>
+          <w:color w:val="FF0000"/>
+          <w:sz w:val="28"/>
+          <w:szCs w:val="28"/>
+        </w:rPr>
+        <w:t>1. POP3 (Post Office Protocol v3)</w:t>
+      </w:r>
+    </w:p>
+    <w:p>
+      <w:pPr>
+        <w:pStyle w:val="ListParagraph"/>
+        <w:ind w:left="1440"/>
+        <w:rPr>
+          <w:b/>
+          <w:color w:val="FF0000"/>
+          <w:sz w:val="28"/>
+          <w:szCs w:val="28"/>
+        </w:rPr>
+      </w:pPr>
+      <w:r>
+        <w:rPr>
+          <w:b/>
+          <w:color w:val="FF0000"/>
+          <w:sz w:val="28"/>
+          <w:szCs w:val="28"/>
+        </w:rPr>
+        <w:t>How it works</w:t>
+      </w:r>
+    </w:p>
+    <w:p>
+      <w:pPr>
+        <w:pStyle w:val="ListParagraph"/>
+        <w:ind w:left="1440"/>
+        <w:rPr>
+          <w:b/>
+          <w:color w:val="FF0000"/>
+          <w:sz w:val="28"/>
+          <w:szCs w:val="28"/>
+        </w:rPr>
+      </w:pPr>
+      <w:r>
+        <w:rPr>
+          <w:b/>
+          <w:color w:val="FF0000"/>
+          <w:sz w:val="28"/>
+          <w:szCs w:val="28"/>
+        </w:rPr>
+        <w:t>Connect to the mail server.</w:t>
+      </w:r>
+    </w:p>
+    <w:p>
+      <w:pPr>
+        <w:pStyle w:val="ListParagraph"/>
+        <w:ind w:left="1440"/>
+        <w:rPr>
+          <w:b/>
+          <w:color w:val="FF0000"/>
+          <w:sz w:val="28"/>
+          <w:szCs w:val="28"/>
+        </w:rPr>
+      </w:pPr>
+    </w:p>
+    <w:p>
+      <w:pPr>
+        <w:pStyle w:val="ListParagraph"/>
+        <w:ind w:left="1440"/>
+        <w:rPr>
+          <w:b/>
+          <w:color w:val="FF0000"/>
+          <w:sz w:val="28"/>
+          <w:szCs w:val="28"/>
+        </w:rPr>
+      </w:pPr>
+      <w:r>
+        <w:rPr>
+          <w:b/>
+          <w:color w:val="FF0000"/>
+          <w:sz w:val="28"/>
+          <w:szCs w:val="28"/>
+        </w:rPr>
+        <w:t>Download all new messages to your device (e.g. your desktop mail client).</w:t>
+      </w:r>
+    </w:p>
+    <w:p>
+      <w:pPr>
+        <w:pStyle w:val="ListParagraph"/>
+        <w:ind w:left="1440"/>
+        <w:rPr>
+          <w:b/>
+          <w:color w:val="FF0000"/>
+          <w:sz w:val="28"/>
+          <w:szCs w:val="28"/>
+        </w:rPr>
+      </w:pPr>
+    </w:p>
+    <w:p>
+      <w:pPr>
+        <w:pStyle w:val="ListParagraph"/>
+        <w:ind w:left="1440"/>
+        <w:rPr>
+          <w:b/>
+          <w:color w:val="FF0000"/>
+          <w:sz w:val="28"/>
+          <w:szCs w:val="28"/>
+        </w:rPr>
+      </w:pPr>
+      <w:r>
+        <w:rPr>
+          <w:b/>
+          <w:color w:val="FF0000"/>
+          <w:sz w:val="28"/>
+          <w:szCs w:val="28"/>
+        </w:rPr>
+        <w:t xml:space="preserve">By default, delete those messages from the server after </w:t>
+      </w:r>
+      <w:proofErr w:type="gramStart"/>
+      <w:r>
+        <w:rPr>
+          <w:b/>
+          <w:color w:val="FF0000"/>
+          <w:sz w:val="28"/>
+          <w:szCs w:val="28"/>
+        </w:rPr>
+        <w:t>download</w:t>
+      </w:r>
+      <w:proofErr w:type="gramEnd"/>
+      <w:r>
+        <w:rPr>
+          <w:b/>
+          <w:color w:val="FF0000"/>
+          <w:sz w:val="28"/>
+          <w:szCs w:val="28"/>
+        </w:rPr>
+        <w:t>.</w:t>
+      </w:r>
+    </w:p>
+    <w:p>
+      <w:pPr>
+        <w:pStyle w:val="ListParagraph"/>
+        <w:ind w:left="1440"/>
+        <w:rPr>
+          <w:b/>
+          <w:color w:val="FF0000"/>
+          <w:sz w:val="28"/>
+          <w:szCs w:val="28"/>
+        </w:rPr>
+      </w:pPr>
+    </w:p>
+    <w:p>
+      <w:pPr>
+        <w:pStyle w:val="ListParagraph"/>
+        <w:ind w:left="1440"/>
+        <w:rPr>
+          <w:b/>
+          <w:color w:val="FF0000"/>
+          <w:sz w:val="28"/>
+          <w:szCs w:val="28"/>
+        </w:rPr>
+      </w:pPr>
+      <w:r>
+        <w:rPr>
+          <w:b/>
+          <w:color w:val="FF0000"/>
+          <w:sz w:val="28"/>
+          <w:szCs w:val="28"/>
+        </w:rPr>
+        <w:t>Disconnect.</w:t>
+      </w:r>
+    </w:p>
+    <w:p>
+      <w:pPr>
+        <w:pStyle w:val="ListParagraph"/>
+        <w:ind w:left="1440"/>
+        <w:rPr>
+          <w:b/>
+          <w:color w:val="FF0000"/>
+          <w:sz w:val="28"/>
+          <w:szCs w:val="28"/>
+        </w:rPr>
+      </w:pPr>
+    </w:p>
+    <w:p>
+      <w:pPr>
+        <w:pStyle w:val="ListParagraph"/>
+        <w:ind w:left="1440"/>
+        <w:rPr>
+          <w:b/>
+          <w:color w:val="FF0000"/>
+          <w:sz w:val="28"/>
+          <w:szCs w:val="28"/>
+        </w:rPr>
+      </w:pPr>
+      <w:r>
+        <w:rPr>
+          <w:b/>
+          <w:color w:val="FF0000"/>
+          <w:sz w:val="28"/>
+          <w:szCs w:val="28"/>
+        </w:rPr>
+        <w:t>Key characteristics</w:t>
+      </w:r>
+    </w:p>
+    <w:p>
+      <w:pPr>
+        <w:pStyle w:val="ListParagraph"/>
+        <w:ind w:left="1440"/>
+        <w:rPr>
+          <w:b/>
+          <w:color w:val="FF0000"/>
+          <w:sz w:val="28"/>
+          <w:szCs w:val="28"/>
+        </w:rPr>
+      </w:pPr>
+      <w:r>
+        <w:rPr>
+          <w:b/>
+          <w:color w:val="FF0000"/>
+          <w:sz w:val="28"/>
+          <w:szCs w:val="28"/>
+        </w:rPr>
+        <w:t>One-way transfer: server → client only.</w:t>
+      </w:r>
+    </w:p>
+    <w:p>
+      <w:pPr>
+        <w:pStyle w:val="ListParagraph"/>
+        <w:ind w:left="1440"/>
+        <w:rPr>
+          <w:b/>
+          <w:color w:val="FF0000"/>
+          <w:sz w:val="28"/>
+          <w:szCs w:val="28"/>
+        </w:rPr>
+      </w:pPr>
+    </w:p>
+    <w:p>
+      <w:pPr>
+        <w:pStyle w:val="ListParagraph"/>
+        <w:ind w:left="1440"/>
+        <w:rPr>
+          <w:b/>
+          <w:color w:val="FF0000"/>
+          <w:sz w:val="28"/>
+          <w:szCs w:val="28"/>
+        </w:rPr>
+      </w:pPr>
+      <w:r>
+        <w:rPr>
+          <w:b/>
+          <w:color w:val="FF0000"/>
+          <w:sz w:val="28"/>
+          <w:szCs w:val="28"/>
+        </w:rPr>
+        <w:t>Stateless on the server: once downloaded (and deleted), the server “forgets” about those messages.</w:t>
+      </w:r>
+    </w:p>
+    <w:p>
+      <w:pPr>
+        <w:pStyle w:val="ListParagraph"/>
+        <w:ind w:left="1440"/>
+        <w:rPr>
+          <w:b/>
+          <w:color w:val="FF0000"/>
+          <w:sz w:val="28"/>
+          <w:szCs w:val="28"/>
+        </w:rPr>
+      </w:pPr>
+    </w:p>
+    <w:p>
+      <w:pPr>
+        <w:pStyle w:val="ListParagraph"/>
+        <w:ind w:left="1440"/>
+        <w:rPr>
+          <w:b/>
+          <w:color w:val="FF0000"/>
+          <w:sz w:val="28"/>
+          <w:szCs w:val="28"/>
+        </w:rPr>
+      </w:pPr>
+      <w:r>
+        <w:rPr>
+          <w:b/>
+          <w:color w:val="FF0000"/>
+          <w:sz w:val="28"/>
+          <w:szCs w:val="28"/>
+        </w:rPr>
+        <w:t>Simple protocol, minimal server-side storage or syncing.</w:t>
+      </w:r>
+    </w:p>
+    <w:p>
+      <w:pPr>
+        <w:pStyle w:val="ListParagraph"/>
+        <w:ind w:left="1440"/>
+        <w:rPr>
+          <w:b/>
+          <w:color w:val="FF0000"/>
+          <w:sz w:val="28"/>
+          <w:szCs w:val="28"/>
+        </w:rPr>
+      </w:pPr>
+    </w:p>
+    <w:p>
+      <w:pPr>
+        <w:pStyle w:val="ListParagraph"/>
+        <w:ind w:left="1440"/>
+        <w:rPr>
+          <w:b/>
+          <w:color w:val="FF0000"/>
+          <w:sz w:val="28"/>
+          <w:szCs w:val="28"/>
+        </w:rPr>
+      </w:pPr>
+      <w:r>
+        <w:rPr>
+          <w:b/>
+          <w:color w:val="FF0000"/>
+          <w:sz w:val="28"/>
+          <w:szCs w:val="28"/>
+        </w:rPr>
+        <w:t>Example scenario</w:t>
+      </w:r>
+    </w:p>
+    <w:p>
+      <w:pPr>
+        <w:pStyle w:val="ListParagraph"/>
+        <w:ind w:left="1440"/>
+        <w:rPr>
+          <w:b/>
+          <w:color w:val="FF0000"/>
+          <w:sz w:val="28"/>
+          <w:szCs w:val="28"/>
+        </w:rPr>
+      </w:pPr>
+      <w:r>
+        <w:rPr>
+          <w:b/>
+          <w:color w:val="FF0000"/>
+          <w:sz w:val="28"/>
+          <w:szCs w:val="28"/>
+        </w:rPr>
+        <w:t>You check mail on your laptop at home. POP3 downloads 20 new messages and removes them from the server.</w:t>
+      </w:r>
+    </w:p>
+    <w:p>
+      <w:pPr>
+        <w:pStyle w:val="ListParagraph"/>
+        <w:ind w:left="1440"/>
+        <w:rPr>
+          <w:b/>
+          <w:color w:val="FF0000"/>
+          <w:sz w:val="28"/>
+          <w:szCs w:val="28"/>
+        </w:rPr>
+      </w:pPr>
+    </w:p>
+    <w:p>
+      <w:pPr>
+        <w:pStyle w:val="ListParagraph"/>
+        <w:ind w:left="1440"/>
+        <w:rPr>
+          <w:b/>
+          <w:color w:val="FF0000"/>
+          <w:sz w:val="28"/>
+          <w:szCs w:val="28"/>
+        </w:rPr>
+      </w:pPr>
+      <w:r>
+        <w:rPr>
+          <w:b/>
+          <w:color w:val="FF0000"/>
+          <w:sz w:val="28"/>
+          <w:szCs w:val="28"/>
+        </w:rPr>
+        <w:t xml:space="preserve">Later, on your phone, you try to check mail again. Since the server copy is gone, your phone sees zero new </w:t>
+      </w:r>
+      <w:proofErr w:type="gramStart"/>
+      <w:r>
+        <w:rPr>
+          <w:b/>
+          <w:color w:val="FF0000"/>
+          <w:sz w:val="28"/>
+          <w:szCs w:val="28"/>
+        </w:rPr>
+        <w:t>messages—</w:t>
+      </w:r>
+      <w:proofErr w:type="gramEnd"/>
+      <w:r>
+        <w:rPr>
+          <w:b/>
+          <w:color w:val="FF0000"/>
+          <w:sz w:val="28"/>
+          <w:szCs w:val="28"/>
+        </w:rPr>
+        <w:t>you only have those 20 on your laptop.</w:t>
+      </w:r>
+    </w:p>
+    <w:p>
+      <w:pPr>
+        <w:pStyle w:val="ListParagraph"/>
+        <w:ind w:left="1440"/>
+        <w:rPr>
+          <w:b/>
+          <w:color w:val="FF0000"/>
+          <w:sz w:val="28"/>
+          <w:szCs w:val="28"/>
+        </w:rPr>
+      </w:pPr>
+    </w:p>
+    <w:p>
+      <w:pPr>
+        <w:pStyle w:val="ListParagraph"/>
+        <w:ind w:left="1440"/>
+        <w:rPr>
+          <w:b/>
+          <w:color w:val="FF0000"/>
+          <w:sz w:val="28"/>
+          <w:szCs w:val="28"/>
+        </w:rPr>
+      </w:pPr>
+      <w:r>
+        <w:rPr>
+          <w:b/>
+          <w:color w:val="FF0000"/>
+          <w:sz w:val="28"/>
+          <w:szCs w:val="28"/>
+        </w:rPr>
+        <w:t>Use POP3 when:</w:t>
+      </w:r>
+    </w:p>
+    <w:p>
+      <w:pPr>
+        <w:pStyle w:val="ListParagraph"/>
+        <w:ind w:left="1440"/>
+        <w:rPr>
+          <w:b/>
+          <w:color w:val="FF0000"/>
+          <w:sz w:val="28"/>
+          <w:szCs w:val="28"/>
+        </w:rPr>
+      </w:pPr>
+    </w:p>
+    <w:p>
+      <w:pPr>
+        <w:pStyle w:val="ListParagraph"/>
+        <w:ind w:left="1440"/>
+        <w:rPr>
+          <w:b/>
+          <w:color w:val="FF0000"/>
+          <w:sz w:val="28"/>
+          <w:szCs w:val="28"/>
+        </w:rPr>
+      </w:pPr>
+      <w:r>
+        <w:rPr>
+          <w:b/>
+          <w:color w:val="FF0000"/>
+          <w:sz w:val="28"/>
+          <w:szCs w:val="28"/>
+        </w:rPr>
+        <w:t>You have one primary device for mail.</w:t>
+      </w:r>
+    </w:p>
+    <w:p>
+      <w:pPr>
+        <w:pStyle w:val="ListParagraph"/>
+        <w:ind w:left="1440"/>
+        <w:rPr>
+          <w:b/>
+          <w:color w:val="FF0000"/>
+          <w:sz w:val="28"/>
+          <w:szCs w:val="28"/>
+        </w:rPr>
+      </w:pPr>
+    </w:p>
+    <w:p>
+      <w:pPr>
+        <w:pStyle w:val="ListParagraph"/>
+        <w:ind w:left="1440"/>
+        <w:rPr>
+          <w:b/>
+          <w:color w:val="FF0000"/>
+          <w:sz w:val="28"/>
+          <w:szCs w:val="28"/>
+        </w:rPr>
+      </w:pPr>
+      <w:r>
+        <w:rPr>
+          <w:b/>
+          <w:color w:val="FF0000"/>
+          <w:sz w:val="28"/>
+          <w:szCs w:val="28"/>
+        </w:rPr>
+        <w:t xml:space="preserve">You want to </w:t>
+      </w:r>
+      <w:proofErr w:type="gramStart"/>
+      <w:r>
+        <w:rPr>
+          <w:b/>
+          <w:color w:val="FF0000"/>
+          <w:sz w:val="28"/>
+          <w:szCs w:val="28"/>
+        </w:rPr>
+        <w:t>archive</w:t>
+      </w:r>
+      <w:proofErr w:type="gramEnd"/>
+      <w:r>
+        <w:rPr>
+          <w:b/>
+          <w:color w:val="FF0000"/>
+          <w:sz w:val="28"/>
+          <w:szCs w:val="28"/>
+        </w:rPr>
+        <w:t xml:space="preserve"> everything locally and don’t need to keep mail on the server forever.</w:t>
+      </w:r>
+    </w:p>
+    <w:p>
+      <w:pPr>
+        <w:pStyle w:val="ListParagraph"/>
+        <w:ind w:left="1440"/>
+        <w:rPr>
+          <w:b/>
+          <w:color w:val="FF0000"/>
+          <w:sz w:val="28"/>
+          <w:szCs w:val="28"/>
+        </w:rPr>
+      </w:pPr>
+    </w:p>
+    <w:p>
+      <w:pPr>
+        <w:pStyle w:val="ListParagraph"/>
+        <w:ind w:left="1440"/>
+        <w:rPr>
+          <w:b/>
+          <w:color w:val="FF0000"/>
+          <w:sz w:val="28"/>
+          <w:szCs w:val="28"/>
+        </w:rPr>
+      </w:pPr>
+      <w:r>
+        <w:rPr>
+          <w:b/>
+          <w:color w:val="FF0000"/>
+          <w:sz w:val="28"/>
+          <w:szCs w:val="28"/>
+        </w:rPr>
+        <w:t xml:space="preserve">Server storage is </w:t>
+      </w:r>
+      <w:proofErr w:type="gramStart"/>
+      <w:r>
+        <w:rPr>
+          <w:b/>
+          <w:color w:val="FF0000"/>
+          <w:sz w:val="28"/>
+          <w:szCs w:val="28"/>
+        </w:rPr>
+        <w:t>limited</w:t>
+      </w:r>
+      <w:proofErr w:type="gramEnd"/>
+      <w:r>
+        <w:rPr>
+          <w:b/>
+          <w:color w:val="FF0000"/>
+          <w:sz w:val="28"/>
+          <w:szCs w:val="28"/>
+        </w:rPr>
+        <w:t xml:space="preserve"> and you want to clear it out automatically.</w:t>
+      </w:r>
+    </w:p>
+    <w:p>
+      <w:pPr>
+        <w:pStyle w:val="ListParagraph"/>
+        <w:ind w:left="1440"/>
+        <w:rPr>
+          <w:b/>
+          <w:color w:val="FF0000"/>
+          <w:sz w:val="28"/>
+          <w:szCs w:val="28"/>
+        </w:rPr>
+      </w:pPr>
+    </w:p>
+    <w:p>
+      <w:pPr>
+        <w:pStyle w:val="ListParagraph"/>
+        <w:ind w:left="1440"/>
+        <w:rPr>
+          <w:b/>
+          <w:color w:val="FF0000"/>
+          <w:sz w:val="28"/>
+          <w:szCs w:val="28"/>
+        </w:rPr>
+      </w:pPr>
+      <w:r>
+        <w:rPr>
+          <w:b/>
+          <w:color w:val="FF0000"/>
+          <w:sz w:val="28"/>
+          <w:szCs w:val="28"/>
+        </w:rPr>
+        <w:t>2. IMAP (Internet Message Access Protocol)</w:t>
+      </w:r>
+    </w:p>
+    <w:p>
+      <w:pPr>
+        <w:pStyle w:val="ListParagraph"/>
+        <w:ind w:left="1440"/>
+        <w:rPr>
+          <w:b/>
+          <w:color w:val="FF0000"/>
+          <w:sz w:val="28"/>
+          <w:szCs w:val="28"/>
+        </w:rPr>
+      </w:pPr>
+      <w:r>
+        <w:rPr>
+          <w:b/>
+          <w:color w:val="FF0000"/>
+          <w:sz w:val="28"/>
+          <w:szCs w:val="28"/>
+        </w:rPr>
+        <w:t>How it works</w:t>
+      </w:r>
+    </w:p>
+    <w:p>
+      <w:pPr>
+        <w:pStyle w:val="ListParagraph"/>
+        <w:ind w:left="1440"/>
+        <w:rPr>
+          <w:b/>
+          <w:color w:val="FF0000"/>
+          <w:sz w:val="28"/>
+          <w:szCs w:val="28"/>
+        </w:rPr>
+      </w:pPr>
+      <w:r>
+        <w:rPr>
+          <w:b/>
+          <w:color w:val="FF0000"/>
+          <w:sz w:val="28"/>
+          <w:szCs w:val="28"/>
+        </w:rPr>
+        <w:t>Connect to the mail server.</w:t>
+      </w:r>
+    </w:p>
+    <w:p>
+      <w:pPr>
+        <w:pStyle w:val="ListParagraph"/>
+        <w:ind w:left="1440"/>
+        <w:rPr>
+          <w:b/>
+          <w:color w:val="FF0000"/>
+          <w:sz w:val="28"/>
+          <w:szCs w:val="28"/>
+        </w:rPr>
+      </w:pPr>
+    </w:p>
+    <w:p>
+      <w:pPr>
+        <w:pStyle w:val="ListParagraph"/>
+        <w:ind w:left="1440"/>
+        <w:rPr>
+          <w:b/>
+          <w:color w:val="FF0000"/>
+          <w:sz w:val="28"/>
+          <w:szCs w:val="28"/>
+        </w:rPr>
+      </w:pPr>
+      <w:r>
+        <w:rPr>
+          <w:b/>
+          <w:color w:val="FF0000"/>
+          <w:sz w:val="28"/>
+          <w:szCs w:val="28"/>
+        </w:rPr>
+        <w:t>List folders (Inbox, Sent, Drafts, etc.).</w:t>
+      </w:r>
+    </w:p>
+    <w:p>
+      <w:pPr>
+        <w:pStyle w:val="ListParagraph"/>
+        <w:ind w:left="1440"/>
+        <w:rPr>
+          <w:b/>
+          <w:color w:val="FF0000"/>
+          <w:sz w:val="28"/>
+          <w:szCs w:val="28"/>
+        </w:rPr>
+      </w:pPr>
+    </w:p>
+    <w:p>
+      <w:pPr>
+        <w:pStyle w:val="ListParagraph"/>
+        <w:ind w:left="1440"/>
+        <w:rPr>
+          <w:b/>
+          <w:color w:val="FF0000"/>
+          <w:sz w:val="28"/>
+          <w:szCs w:val="28"/>
+        </w:rPr>
+      </w:pPr>
+      <w:r>
+        <w:rPr>
+          <w:b/>
+          <w:color w:val="FF0000"/>
+          <w:sz w:val="28"/>
+          <w:szCs w:val="28"/>
+        </w:rPr>
+        <w:t>Fetch only the headers or bodies of new messages on demand.</w:t>
+      </w:r>
+    </w:p>
+    <w:p>
+      <w:pPr>
+        <w:pStyle w:val="ListParagraph"/>
+        <w:ind w:left="1440"/>
+        <w:rPr>
+          <w:b/>
+          <w:color w:val="FF0000"/>
+          <w:sz w:val="28"/>
+          <w:szCs w:val="28"/>
+        </w:rPr>
+      </w:pPr>
+    </w:p>
+    <w:p>
+      <w:pPr>
+        <w:pStyle w:val="ListParagraph"/>
+        <w:ind w:left="1440"/>
+        <w:rPr>
+          <w:b/>
+          <w:color w:val="FF0000"/>
+          <w:sz w:val="28"/>
+          <w:szCs w:val="28"/>
+        </w:rPr>
+      </w:pPr>
+      <w:r>
+        <w:rPr>
+          <w:b/>
+          <w:color w:val="FF0000"/>
+          <w:sz w:val="28"/>
+          <w:szCs w:val="28"/>
+        </w:rPr>
+        <w:t>Mark messages as read/unread, flagged, moved, or deleted—and these state changes live on the server.</w:t>
+      </w:r>
+    </w:p>
+    <w:p>
+      <w:pPr>
+        <w:pStyle w:val="ListParagraph"/>
+        <w:ind w:left="1440"/>
+        <w:rPr>
+          <w:b/>
+          <w:color w:val="FF0000"/>
+          <w:sz w:val="28"/>
+          <w:szCs w:val="28"/>
+        </w:rPr>
+      </w:pPr>
+    </w:p>
+    <w:p>
+      <w:pPr>
+        <w:pStyle w:val="ListParagraph"/>
+        <w:ind w:left="1440"/>
+        <w:rPr>
+          <w:b/>
+          <w:color w:val="FF0000"/>
+          <w:sz w:val="28"/>
+          <w:szCs w:val="28"/>
+        </w:rPr>
+      </w:pPr>
+      <w:r>
+        <w:rPr>
+          <w:b/>
+          <w:color w:val="FF0000"/>
+          <w:sz w:val="28"/>
+          <w:szCs w:val="28"/>
+        </w:rPr>
+        <w:t>Disconnect (or stay connected to receive updates).</w:t>
+      </w:r>
+    </w:p>
+    <w:p>
+      <w:pPr>
+        <w:pStyle w:val="ListParagraph"/>
+        <w:ind w:left="1440"/>
+        <w:rPr>
+          <w:b/>
+          <w:color w:val="FF0000"/>
+          <w:sz w:val="28"/>
+          <w:szCs w:val="28"/>
+        </w:rPr>
+      </w:pPr>
+    </w:p>
+    <w:p>
+      <w:pPr>
+        <w:pStyle w:val="ListParagraph"/>
+        <w:ind w:left="1440"/>
+        <w:rPr>
+          <w:b/>
+          <w:color w:val="FF0000"/>
+          <w:sz w:val="28"/>
+          <w:szCs w:val="28"/>
+        </w:rPr>
+      </w:pPr>
+      <w:r>
+        <w:rPr>
+          <w:b/>
+          <w:color w:val="FF0000"/>
+          <w:sz w:val="28"/>
+          <w:szCs w:val="28"/>
+        </w:rPr>
+        <w:t>Key characteristics</w:t>
+      </w:r>
+    </w:p>
+    <w:p>
+      <w:pPr>
+        <w:pStyle w:val="ListParagraph"/>
+        <w:ind w:left="1440"/>
+        <w:rPr>
+          <w:b/>
+          <w:color w:val="FF0000"/>
+          <w:sz w:val="28"/>
+          <w:szCs w:val="28"/>
+        </w:rPr>
+      </w:pPr>
+      <w:r>
+        <w:rPr>
+          <w:b/>
+          <w:color w:val="FF0000"/>
+          <w:sz w:val="28"/>
+          <w:szCs w:val="28"/>
+        </w:rPr>
+        <w:t>Two-way sync: any action you take (read, delete, move) is reflected on the server and thus on every device.</w:t>
+      </w:r>
+    </w:p>
+    <w:p>
+      <w:pPr>
+        <w:pStyle w:val="ListParagraph"/>
+        <w:ind w:left="1440"/>
+        <w:rPr>
+          <w:b/>
+          <w:color w:val="FF0000"/>
+          <w:sz w:val="28"/>
+          <w:szCs w:val="28"/>
+        </w:rPr>
+      </w:pPr>
+    </w:p>
+    <w:p>
+      <w:pPr>
+        <w:pStyle w:val="ListParagraph"/>
+        <w:ind w:left="1440"/>
+        <w:rPr>
+          <w:b/>
+          <w:color w:val="FF0000"/>
+          <w:sz w:val="28"/>
+          <w:szCs w:val="28"/>
+        </w:rPr>
+      </w:pPr>
+      <w:r>
+        <w:rPr>
+          <w:b/>
+          <w:color w:val="FF0000"/>
+          <w:sz w:val="28"/>
+          <w:szCs w:val="28"/>
+        </w:rPr>
+        <w:t>Stateful: server keeps track of which messages are read, flagged, in which folder, etc.</w:t>
+      </w:r>
+    </w:p>
+    <w:p>
+      <w:pPr>
+        <w:pStyle w:val="ListParagraph"/>
+        <w:ind w:left="1440"/>
+        <w:rPr>
+          <w:b/>
+          <w:color w:val="FF0000"/>
+          <w:sz w:val="28"/>
+          <w:szCs w:val="28"/>
+        </w:rPr>
+      </w:pPr>
+    </w:p>
+    <w:p>
+      <w:pPr>
+        <w:pStyle w:val="ListParagraph"/>
+        <w:ind w:left="1440"/>
+        <w:rPr>
+          <w:b/>
+          <w:color w:val="FF0000"/>
+          <w:sz w:val="28"/>
+          <w:szCs w:val="28"/>
+        </w:rPr>
+      </w:pPr>
+      <w:r>
+        <w:rPr>
+          <w:b/>
+          <w:color w:val="FF0000"/>
+          <w:sz w:val="28"/>
+          <w:szCs w:val="28"/>
+        </w:rPr>
+        <w:t>Selective download: you can fetch just headers first, then download full bodies or attachments as needed.</w:t>
+      </w:r>
+    </w:p>
+    <w:p>
+      <w:pPr>
+        <w:pStyle w:val="ListParagraph"/>
+        <w:ind w:left="1440"/>
+        <w:rPr>
+          <w:b/>
+          <w:color w:val="FF0000"/>
+          <w:sz w:val="28"/>
+          <w:szCs w:val="28"/>
+        </w:rPr>
+      </w:pPr>
+    </w:p>
+    <w:p>
+      <w:pPr>
+        <w:pStyle w:val="ListParagraph"/>
+        <w:ind w:left="1440"/>
+        <w:rPr>
+          <w:b/>
+          <w:color w:val="FF0000"/>
+          <w:sz w:val="28"/>
+          <w:szCs w:val="28"/>
+        </w:rPr>
+      </w:pPr>
+      <w:r>
+        <w:rPr>
+          <w:b/>
+          <w:color w:val="FF0000"/>
+          <w:sz w:val="28"/>
+          <w:szCs w:val="28"/>
+        </w:rPr>
+        <w:t>Example scenario</w:t>
+      </w:r>
+    </w:p>
+    <w:p>
+      <w:pPr>
+        <w:pStyle w:val="ListParagraph"/>
+        <w:ind w:left="1440"/>
+        <w:rPr>
+          <w:b/>
+          <w:color w:val="FF0000"/>
+          <w:sz w:val="28"/>
+          <w:szCs w:val="28"/>
+        </w:rPr>
+      </w:pPr>
+      <w:r>
+        <w:rPr>
+          <w:b/>
+          <w:color w:val="FF0000"/>
+          <w:sz w:val="28"/>
+          <w:szCs w:val="28"/>
+        </w:rPr>
+        <w:t>You read an email on your phone and mark it “read.”</w:t>
+      </w:r>
+    </w:p>
+    <w:p>
+      <w:pPr>
+        <w:pStyle w:val="ListParagraph"/>
+        <w:ind w:left="1440"/>
+        <w:rPr>
+          <w:b/>
+          <w:color w:val="FF0000"/>
+          <w:sz w:val="28"/>
+          <w:szCs w:val="28"/>
+        </w:rPr>
+      </w:pPr>
+    </w:p>
+    <w:p>
+      <w:pPr>
+        <w:pStyle w:val="ListParagraph"/>
+        <w:ind w:left="1440"/>
+        <w:rPr>
+          <w:b/>
+          <w:color w:val="FF0000"/>
+          <w:sz w:val="28"/>
+          <w:szCs w:val="28"/>
+        </w:rPr>
+      </w:pPr>
+      <w:r>
+        <w:rPr>
+          <w:b/>
+          <w:color w:val="FF0000"/>
+          <w:sz w:val="28"/>
+          <w:szCs w:val="28"/>
+        </w:rPr>
+        <w:t xml:space="preserve">Later </w:t>
+      </w:r>
+      <w:proofErr w:type="gramStart"/>
+      <w:r>
+        <w:rPr>
+          <w:b/>
+          <w:color w:val="FF0000"/>
+          <w:sz w:val="28"/>
+          <w:szCs w:val="28"/>
+        </w:rPr>
+        <w:t>on</w:t>
+      </w:r>
+      <w:proofErr w:type="gramEnd"/>
+      <w:r>
+        <w:rPr>
+          <w:b/>
+          <w:color w:val="FF0000"/>
+          <w:sz w:val="28"/>
+          <w:szCs w:val="28"/>
+        </w:rPr>
+        <w:t xml:space="preserve"> your laptop, you open your mail app and see that same message already marked “read.”</w:t>
+      </w:r>
+    </w:p>
+    <w:p>
+      <w:pPr>
+        <w:pStyle w:val="ListParagraph"/>
+        <w:ind w:left="1440"/>
+        <w:rPr>
+          <w:b/>
+          <w:color w:val="FF0000"/>
+          <w:sz w:val="28"/>
+          <w:szCs w:val="28"/>
+        </w:rPr>
+      </w:pPr>
+    </w:p>
+    <w:p>
+      <w:pPr>
+        <w:pStyle w:val="ListParagraph"/>
+        <w:ind w:left="1440"/>
+        <w:rPr>
+          <w:b/>
+          <w:color w:val="FF0000"/>
+          <w:sz w:val="28"/>
+          <w:szCs w:val="28"/>
+        </w:rPr>
+      </w:pPr>
+      <w:r>
+        <w:rPr>
+          <w:b/>
+          <w:color w:val="FF0000"/>
+          <w:sz w:val="28"/>
+          <w:szCs w:val="28"/>
+        </w:rPr>
+        <w:lastRenderedPageBreak/>
+        <w:t>You move it into a “Project X” folder on your laptop—and on your tablet it’s also in “Project X.”</w:t>
+      </w:r>
+    </w:p>
+    <w:p>
+      <w:pPr>
+        <w:pStyle w:val="ListParagraph"/>
+        <w:ind w:left="1440"/>
+        <w:rPr>
+          <w:b/>
+          <w:color w:val="FF0000"/>
+          <w:sz w:val="28"/>
+          <w:szCs w:val="28"/>
+        </w:rPr>
+      </w:pPr>
+    </w:p>
+    <w:p>
+      <w:pPr>
+        <w:pStyle w:val="ListParagraph"/>
+        <w:ind w:left="1440"/>
+        <w:rPr>
+          <w:b/>
+          <w:color w:val="FF0000"/>
+          <w:sz w:val="28"/>
+          <w:szCs w:val="28"/>
+        </w:rPr>
+      </w:pPr>
+      <w:r>
+        <w:rPr>
+          <w:b/>
+          <w:color w:val="FF0000"/>
+          <w:sz w:val="28"/>
+          <w:szCs w:val="28"/>
+        </w:rPr>
+        <w:t>Delete one on your desktop, and it’s gone from all devices.</w:t>
+      </w:r>
+    </w:p>
+    <w:p>
+      <w:pPr>
+        <w:pStyle w:val="ListParagraph"/>
+        <w:ind w:left="1440"/>
+        <w:rPr>
+          <w:b/>
+          <w:color w:val="FF0000"/>
+          <w:sz w:val="28"/>
+          <w:szCs w:val="28"/>
+        </w:rPr>
+      </w:pPr>
+    </w:p>
+    <w:p>
+      <w:pPr>
+        <w:pStyle w:val="ListParagraph"/>
+        <w:ind w:left="1440"/>
+        <w:rPr>
+          <w:b/>
+          <w:color w:val="FF0000"/>
+          <w:sz w:val="28"/>
+          <w:szCs w:val="28"/>
+        </w:rPr>
+      </w:pPr>
+      <w:r>
+        <w:rPr>
+          <w:b/>
+          <w:color w:val="FF0000"/>
+          <w:sz w:val="28"/>
+          <w:szCs w:val="28"/>
+        </w:rPr>
+        <w:t>Use IMAP when:</w:t>
+      </w:r>
+    </w:p>
+    <w:p>
+      <w:pPr>
+        <w:pStyle w:val="ListParagraph"/>
+        <w:ind w:left="1440"/>
+        <w:rPr>
+          <w:b/>
+          <w:color w:val="FF0000"/>
+          <w:sz w:val="28"/>
+          <w:szCs w:val="28"/>
+        </w:rPr>
+      </w:pPr>
+    </w:p>
+    <w:p>
+      <w:pPr>
+        <w:pStyle w:val="ListParagraph"/>
+        <w:ind w:left="1440"/>
+        <w:rPr>
+          <w:b/>
+          <w:color w:val="FF0000"/>
+          <w:sz w:val="28"/>
+          <w:szCs w:val="28"/>
+        </w:rPr>
+      </w:pPr>
+      <w:r>
+        <w:rPr>
+          <w:b/>
+          <w:color w:val="FF0000"/>
+          <w:sz w:val="28"/>
+          <w:szCs w:val="28"/>
+        </w:rPr>
+        <w:t>You check mail from multiple devices (phone, laptop, tablet).</w:t>
+      </w:r>
+    </w:p>
+    <w:p>
+      <w:pPr>
+        <w:pStyle w:val="ListParagraph"/>
+        <w:ind w:left="1440"/>
+        <w:rPr>
+          <w:b/>
+          <w:color w:val="FF0000"/>
+          <w:sz w:val="28"/>
+          <w:szCs w:val="28"/>
+        </w:rPr>
+      </w:pPr>
+    </w:p>
+    <w:p>
+      <w:pPr>
+        <w:pStyle w:val="ListParagraph"/>
+        <w:ind w:left="1440"/>
+        <w:rPr>
+          <w:b/>
+          <w:color w:val="FF0000"/>
+          <w:sz w:val="28"/>
+          <w:szCs w:val="28"/>
+        </w:rPr>
+      </w:pPr>
+      <w:r>
+        <w:rPr>
+          <w:b/>
+          <w:color w:val="FF0000"/>
+          <w:sz w:val="28"/>
+          <w:szCs w:val="28"/>
+        </w:rPr>
+        <w:t>You need to keep your inbox/folders organized consistently everywhere.</w:t>
+      </w:r>
+    </w:p>
+    <w:p>
+      <w:pPr>
+        <w:pStyle w:val="ListParagraph"/>
+        <w:ind w:left="1440"/>
+        <w:rPr>
+          <w:b/>
+          <w:color w:val="FF0000"/>
+          <w:sz w:val="28"/>
+          <w:szCs w:val="28"/>
+        </w:rPr>
+      </w:pPr>
+    </w:p>
+    <w:p>
+      <w:pPr>
+        <w:pStyle w:val="ListParagraph"/>
+        <w:ind w:left="1440"/>
+        <w:rPr>
+          <w:b/>
+          <w:color w:val="FF0000"/>
+          <w:sz w:val="28"/>
+          <w:szCs w:val="28"/>
+        </w:rPr>
+      </w:pPr>
+      <w:r>
+        <w:rPr>
+          <w:b/>
+          <w:color w:val="FF0000"/>
+          <w:sz w:val="28"/>
+          <w:szCs w:val="28"/>
+        </w:rPr>
+        <w:t>Server storage is sufficient, and you want to offload local archiving.</w:t>
+      </w:r>
+    </w:p>
+    <w:p>
+      <w:pPr>
+        <w:pStyle w:val="ListParagraph"/>
+        <w:ind w:left="1440"/>
+        <w:rPr>
+          <w:b/>
+          <w:color w:val="FF0000"/>
+          <w:sz w:val="28"/>
+          <w:szCs w:val="28"/>
+        </w:rPr>
+      </w:pPr>
+    </w:p>
+    <w:p>
+      <w:pPr>
+        <w:rPr>
+          <w:b/>
+          <w:color w:val="FF0000"/>
+          <w:sz w:val="28"/>
+          <w:szCs w:val="28"/>
+        </w:rPr>
+      </w:pPr>
+      <w:r>
+        <w:rPr>
+          <w:b/>
+          <w:color w:val="FF0000"/>
+          <w:sz w:val="28"/>
+          <w:szCs w:val="28"/>
+        </w:rPr>
+        <w:t>2. IMAP (Internet Message Access Protocol)</w:t>
+      </w:r>
+    </w:p>
+    <w:p>
+      <w:pPr>
+        <w:pStyle w:val="ListParagraph"/>
+        <w:ind w:left="1440"/>
+        <w:rPr>
+          <w:b/>
+          <w:color w:val="FF0000"/>
+          <w:sz w:val="28"/>
+          <w:szCs w:val="28"/>
+        </w:rPr>
+      </w:pPr>
+      <w:r>
+        <w:rPr>
+          <w:b/>
+          <w:color w:val="FF0000"/>
+          <w:sz w:val="28"/>
+          <w:szCs w:val="28"/>
+        </w:rPr>
+        <w:t>How it works</w:t>
+      </w:r>
+    </w:p>
+    <w:p>
+      <w:pPr>
+        <w:pStyle w:val="ListParagraph"/>
+        <w:ind w:left="1440"/>
+        <w:rPr>
+          <w:b/>
+          <w:color w:val="FF0000"/>
+          <w:sz w:val="28"/>
+          <w:szCs w:val="28"/>
+        </w:rPr>
+      </w:pPr>
+      <w:r>
+        <w:rPr>
+          <w:b/>
+          <w:color w:val="FF0000"/>
+          <w:sz w:val="28"/>
+          <w:szCs w:val="28"/>
+        </w:rPr>
+        <w:t>Connect to the mail server.</w:t>
+      </w:r>
+    </w:p>
+    <w:p>
+      <w:pPr>
+        <w:pStyle w:val="ListParagraph"/>
+        <w:ind w:left="1440"/>
+        <w:rPr>
+          <w:b/>
+          <w:color w:val="FF0000"/>
+          <w:sz w:val="28"/>
+          <w:szCs w:val="28"/>
+        </w:rPr>
+      </w:pPr>
+    </w:p>
+    <w:p>
+      <w:pPr>
+        <w:pStyle w:val="ListParagraph"/>
+        <w:ind w:left="1440"/>
+        <w:rPr>
+          <w:b/>
+          <w:color w:val="FF0000"/>
+          <w:sz w:val="28"/>
+          <w:szCs w:val="28"/>
+        </w:rPr>
+      </w:pPr>
+      <w:r>
+        <w:rPr>
+          <w:b/>
+          <w:color w:val="FF0000"/>
+          <w:sz w:val="28"/>
+          <w:szCs w:val="28"/>
+        </w:rPr>
+        <w:t>List folders (Inbox, Sent, Drafts, etc.).</w:t>
+      </w:r>
+    </w:p>
+    <w:p>
+      <w:pPr>
+        <w:pStyle w:val="ListParagraph"/>
+        <w:ind w:left="1440"/>
+        <w:rPr>
+          <w:b/>
+          <w:color w:val="FF0000"/>
+          <w:sz w:val="28"/>
+          <w:szCs w:val="28"/>
+        </w:rPr>
+      </w:pPr>
+    </w:p>
+    <w:p>
+      <w:pPr>
+        <w:pStyle w:val="ListParagraph"/>
+        <w:ind w:left="1440"/>
+        <w:rPr>
+          <w:b/>
+          <w:color w:val="FF0000"/>
+          <w:sz w:val="28"/>
+          <w:szCs w:val="28"/>
+        </w:rPr>
+      </w:pPr>
+      <w:r>
+        <w:rPr>
+          <w:b/>
+          <w:color w:val="FF0000"/>
+          <w:sz w:val="28"/>
+          <w:szCs w:val="28"/>
+        </w:rPr>
+        <w:t>Fetch only the headers or bodies of new messages on demand.</w:t>
+      </w:r>
+    </w:p>
+    <w:p>
+      <w:pPr>
+        <w:pStyle w:val="ListParagraph"/>
+        <w:ind w:left="1440"/>
+        <w:rPr>
+          <w:b/>
+          <w:color w:val="FF0000"/>
+          <w:sz w:val="28"/>
+          <w:szCs w:val="28"/>
+        </w:rPr>
+      </w:pPr>
+    </w:p>
+    <w:p>
+      <w:pPr>
+        <w:pStyle w:val="ListParagraph"/>
+        <w:ind w:left="1440"/>
+        <w:rPr>
+          <w:b/>
+          <w:color w:val="FF0000"/>
+          <w:sz w:val="28"/>
+          <w:szCs w:val="28"/>
+        </w:rPr>
+      </w:pPr>
+      <w:r>
+        <w:rPr>
+          <w:b/>
+          <w:color w:val="FF0000"/>
+          <w:sz w:val="28"/>
+          <w:szCs w:val="28"/>
+        </w:rPr>
+        <w:t>Mark messages as read/unread, flagged, moved, or deleted—and these state changes live on the server.</w:t>
+      </w:r>
+    </w:p>
+    <w:p>
+      <w:pPr>
+        <w:pStyle w:val="ListParagraph"/>
+        <w:ind w:left="1440"/>
+        <w:rPr>
+          <w:b/>
+          <w:color w:val="FF0000"/>
+          <w:sz w:val="28"/>
+          <w:szCs w:val="28"/>
+        </w:rPr>
+      </w:pPr>
+    </w:p>
+    <w:p>
+      <w:pPr>
+        <w:pStyle w:val="ListParagraph"/>
+        <w:ind w:left="1440"/>
+        <w:rPr>
+          <w:b/>
+          <w:color w:val="FF0000"/>
+          <w:sz w:val="28"/>
+          <w:szCs w:val="28"/>
+        </w:rPr>
+      </w:pPr>
+      <w:r>
+        <w:rPr>
+          <w:b/>
+          <w:color w:val="FF0000"/>
+          <w:sz w:val="28"/>
+          <w:szCs w:val="28"/>
+        </w:rPr>
+        <w:t>Disconnect (or stay connected to receive updates).</w:t>
+      </w:r>
+    </w:p>
+    <w:p>
+      <w:pPr>
+        <w:pStyle w:val="ListParagraph"/>
+        <w:ind w:left="1440"/>
+        <w:rPr>
+          <w:b/>
+          <w:color w:val="FF0000"/>
+          <w:sz w:val="28"/>
+          <w:szCs w:val="28"/>
+        </w:rPr>
+      </w:pPr>
+    </w:p>
+    <w:p>
+      <w:pPr>
+        <w:pStyle w:val="ListParagraph"/>
+        <w:ind w:left="1440"/>
+        <w:rPr>
+          <w:b/>
+          <w:color w:val="FF0000"/>
+          <w:sz w:val="28"/>
+          <w:szCs w:val="28"/>
+        </w:rPr>
+      </w:pPr>
+      <w:r>
+        <w:rPr>
+          <w:b/>
+          <w:color w:val="FF0000"/>
+          <w:sz w:val="28"/>
+          <w:szCs w:val="28"/>
+        </w:rPr>
+        <w:t>Key characteristics</w:t>
+      </w:r>
+    </w:p>
+    <w:p>
+      <w:pPr>
+        <w:pStyle w:val="ListParagraph"/>
+        <w:ind w:left="1440"/>
+        <w:rPr>
+          <w:b/>
+          <w:color w:val="FF0000"/>
+          <w:sz w:val="28"/>
+          <w:szCs w:val="28"/>
+        </w:rPr>
+      </w:pPr>
+      <w:r>
+        <w:rPr>
+          <w:b/>
+          <w:color w:val="FF0000"/>
+          <w:sz w:val="28"/>
+          <w:szCs w:val="28"/>
+        </w:rPr>
+        <w:t>Two-way sync: any action you take (read, delete, move) is reflected on the server and thus on every device.</w:t>
+      </w:r>
+    </w:p>
+    <w:p>
+      <w:pPr>
+        <w:pStyle w:val="ListParagraph"/>
+        <w:ind w:left="1440"/>
+        <w:rPr>
+          <w:b/>
+          <w:color w:val="FF0000"/>
+          <w:sz w:val="28"/>
+          <w:szCs w:val="28"/>
+        </w:rPr>
+      </w:pPr>
+    </w:p>
+    <w:p>
+      <w:pPr>
+        <w:pStyle w:val="ListParagraph"/>
+        <w:ind w:left="1440"/>
+        <w:rPr>
+          <w:b/>
+          <w:color w:val="FF0000"/>
+          <w:sz w:val="28"/>
+          <w:szCs w:val="28"/>
+        </w:rPr>
+      </w:pPr>
+      <w:r>
+        <w:rPr>
+          <w:b/>
+          <w:color w:val="FF0000"/>
+          <w:sz w:val="28"/>
+          <w:szCs w:val="28"/>
+        </w:rPr>
+        <w:t>Stateful: server keeps track of which messages are read, flagged, in which folder, etc.</w:t>
+      </w:r>
+    </w:p>
+    <w:p>
+      <w:pPr>
+        <w:pStyle w:val="ListParagraph"/>
+        <w:ind w:left="1440"/>
+        <w:rPr>
+          <w:b/>
+          <w:color w:val="FF0000"/>
+          <w:sz w:val="28"/>
+          <w:szCs w:val="28"/>
+        </w:rPr>
+      </w:pPr>
+    </w:p>
+    <w:p>
+      <w:pPr>
+        <w:pStyle w:val="ListParagraph"/>
+        <w:ind w:left="1440"/>
+        <w:rPr>
+          <w:b/>
+          <w:color w:val="FF0000"/>
+          <w:sz w:val="28"/>
+          <w:szCs w:val="28"/>
+        </w:rPr>
+      </w:pPr>
+      <w:r>
+        <w:rPr>
+          <w:b/>
+          <w:color w:val="FF0000"/>
+          <w:sz w:val="28"/>
+          <w:szCs w:val="28"/>
+        </w:rPr>
+        <w:t>Selective download: you can fetch just headers first, then download full bodies or attachments as needed.</w:t>
+      </w:r>
+    </w:p>
+    <w:p>
+      <w:pPr>
+        <w:pStyle w:val="ListParagraph"/>
+        <w:ind w:left="1440"/>
+        <w:rPr>
+          <w:b/>
+          <w:color w:val="FF0000"/>
+          <w:sz w:val="28"/>
+          <w:szCs w:val="28"/>
+        </w:rPr>
+      </w:pPr>
+    </w:p>
+    <w:p>
+      <w:pPr>
+        <w:pStyle w:val="ListParagraph"/>
+        <w:ind w:left="1440"/>
+        <w:rPr>
+          <w:b/>
+          <w:color w:val="FF0000"/>
+          <w:sz w:val="28"/>
+          <w:szCs w:val="28"/>
+        </w:rPr>
+      </w:pPr>
+      <w:r>
+        <w:rPr>
+          <w:b/>
+          <w:color w:val="FF0000"/>
+          <w:sz w:val="28"/>
+          <w:szCs w:val="28"/>
+        </w:rPr>
+        <w:lastRenderedPageBreak/>
+        <w:t>Example scenario</w:t>
+      </w:r>
+    </w:p>
+    <w:p>
+      <w:pPr>
+        <w:pStyle w:val="ListParagraph"/>
+        <w:ind w:left="1440"/>
+        <w:rPr>
+          <w:b/>
+          <w:color w:val="FF0000"/>
+          <w:sz w:val="28"/>
+          <w:szCs w:val="28"/>
+        </w:rPr>
+      </w:pPr>
+      <w:r>
+        <w:rPr>
+          <w:b/>
+          <w:color w:val="FF0000"/>
+          <w:sz w:val="28"/>
+          <w:szCs w:val="28"/>
+        </w:rPr>
+        <w:t>You read an email on your phone and mark it “read.”</w:t>
+      </w:r>
+    </w:p>
+    <w:p>
+      <w:pPr>
+        <w:pStyle w:val="ListParagraph"/>
+        <w:ind w:left="1440"/>
+        <w:rPr>
+          <w:b/>
+          <w:color w:val="FF0000"/>
+          <w:sz w:val="28"/>
+          <w:szCs w:val="28"/>
+        </w:rPr>
+      </w:pPr>
+    </w:p>
+    <w:p>
+      <w:pPr>
+        <w:pStyle w:val="ListParagraph"/>
+        <w:ind w:left="1440"/>
+        <w:rPr>
+          <w:b/>
+          <w:color w:val="FF0000"/>
+          <w:sz w:val="28"/>
+          <w:szCs w:val="28"/>
+        </w:rPr>
+      </w:pPr>
+      <w:r>
+        <w:rPr>
+          <w:b/>
+          <w:color w:val="FF0000"/>
+          <w:sz w:val="28"/>
+          <w:szCs w:val="28"/>
+        </w:rPr>
+        <w:t xml:space="preserve">Later </w:t>
+      </w:r>
+      <w:proofErr w:type="gramStart"/>
+      <w:r>
+        <w:rPr>
+          <w:b/>
+          <w:color w:val="FF0000"/>
+          <w:sz w:val="28"/>
+          <w:szCs w:val="28"/>
+        </w:rPr>
+        <w:t>on</w:t>
+      </w:r>
+      <w:proofErr w:type="gramEnd"/>
+      <w:r>
+        <w:rPr>
+          <w:b/>
+          <w:color w:val="FF0000"/>
+          <w:sz w:val="28"/>
+          <w:szCs w:val="28"/>
+        </w:rPr>
+        <w:t xml:space="preserve"> your laptop, you open your mail app and see that same message already marked “read.”</w:t>
+      </w:r>
+    </w:p>
+    <w:p>
+      <w:pPr>
+        <w:pStyle w:val="ListParagraph"/>
+        <w:ind w:left="1440"/>
+        <w:rPr>
+          <w:b/>
+          <w:color w:val="FF0000"/>
+          <w:sz w:val="28"/>
+          <w:szCs w:val="28"/>
+        </w:rPr>
+      </w:pPr>
+    </w:p>
+    <w:p>
+      <w:pPr>
+        <w:pStyle w:val="ListParagraph"/>
+        <w:ind w:left="1440"/>
+        <w:rPr>
+          <w:b/>
+          <w:color w:val="FF0000"/>
+          <w:sz w:val="28"/>
+          <w:szCs w:val="28"/>
+        </w:rPr>
+      </w:pPr>
+      <w:r>
+        <w:rPr>
+          <w:b/>
+          <w:color w:val="FF0000"/>
+          <w:sz w:val="28"/>
+          <w:szCs w:val="28"/>
+        </w:rPr>
+        <w:t>You move it into a “Project X” folder on your laptop—and on your tablet it’s also in “Project X.”</w:t>
+      </w:r>
+    </w:p>
+    <w:p>
+      <w:pPr>
+        <w:pStyle w:val="ListParagraph"/>
+        <w:ind w:left="1440"/>
+        <w:rPr>
+          <w:b/>
+          <w:color w:val="FF0000"/>
+          <w:sz w:val="28"/>
+          <w:szCs w:val="28"/>
+        </w:rPr>
+      </w:pPr>
+    </w:p>
+    <w:p>
+      <w:pPr>
+        <w:pStyle w:val="ListParagraph"/>
+        <w:ind w:left="1440"/>
+        <w:rPr>
+          <w:b/>
+          <w:color w:val="FF0000"/>
+          <w:sz w:val="28"/>
+          <w:szCs w:val="28"/>
+        </w:rPr>
+      </w:pPr>
+      <w:r>
+        <w:rPr>
+          <w:b/>
+          <w:color w:val="FF0000"/>
+          <w:sz w:val="28"/>
+          <w:szCs w:val="28"/>
+        </w:rPr>
+        <w:t>Delete one on your desktop, and it’s gone from all devices.</w:t>
+      </w:r>
+    </w:p>
+    <w:p>
+      <w:pPr>
+        <w:pStyle w:val="ListParagraph"/>
+        <w:ind w:left="1440"/>
+        <w:rPr>
+          <w:b/>
+          <w:color w:val="FF0000"/>
+          <w:sz w:val="28"/>
+          <w:szCs w:val="28"/>
+        </w:rPr>
+      </w:pPr>
+    </w:p>
+    <w:p>
+      <w:pPr>
+        <w:pStyle w:val="ListParagraph"/>
+        <w:ind w:left="1440"/>
+        <w:rPr>
+          <w:b/>
+          <w:color w:val="FF0000"/>
+          <w:sz w:val="28"/>
+          <w:szCs w:val="28"/>
+        </w:rPr>
+      </w:pPr>
+      <w:r>
+        <w:rPr>
+          <w:b/>
+          <w:color w:val="FF0000"/>
+          <w:sz w:val="28"/>
+          <w:szCs w:val="28"/>
+        </w:rPr>
+        <w:t>Use IMAP when:</w:t>
+      </w:r>
+    </w:p>
+    <w:p>
+      <w:pPr>
+        <w:pStyle w:val="ListParagraph"/>
+        <w:ind w:left="1440"/>
+        <w:rPr>
+          <w:b/>
+          <w:color w:val="FF0000"/>
+          <w:sz w:val="28"/>
+          <w:szCs w:val="28"/>
+        </w:rPr>
+      </w:pPr>
+    </w:p>
+    <w:p>
+      <w:pPr>
+        <w:pStyle w:val="ListParagraph"/>
+        <w:ind w:left="1440"/>
+        <w:rPr>
+          <w:b/>
+          <w:color w:val="FF0000"/>
+          <w:sz w:val="28"/>
+          <w:szCs w:val="28"/>
+        </w:rPr>
+      </w:pPr>
+      <w:r>
+        <w:rPr>
+          <w:b/>
+          <w:color w:val="FF0000"/>
+          <w:sz w:val="28"/>
+          <w:szCs w:val="28"/>
+        </w:rPr>
+        <w:t>You check mail from multiple devices (phone, laptop, tablet).</w:t>
+      </w:r>
+    </w:p>
+    <w:p>
+      <w:pPr>
+        <w:pStyle w:val="ListParagraph"/>
+        <w:ind w:left="1440"/>
+        <w:rPr>
+          <w:b/>
+          <w:color w:val="FF0000"/>
+          <w:sz w:val="28"/>
+          <w:szCs w:val="28"/>
+        </w:rPr>
+      </w:pPr>
+    </w:p>
+    <w:p>
+      <w:pPr>
+        <w:pStyle w:val="ListParagraph"/>
+        <w:ind w:left="1440"/>
+        <w:rPr>
+          <w:b/>
+          <w:color w:val="FF0000"/>
+          <w:sz w:val="28"/>
+          <w:szCs w:val="28"/>
+        </w:rPr>
+      </w:pPr>
+      <w:r>
+        <w:rPr>
+          <w:b/>
+          <w:color w:val="FF0000"/>
+          <w:sz w:val="28"/>
+          <w:szCs w:val="28"/>
+        </w:rPr>
+        <w:t>You need to keep your inbox/folders organized consistently everywhere.</w:t>
+      </w:r>
+    </w:p>
+    <w:p>
+      <w:pPr>
+        <w:pStyle w:val="ListParagraph"/>
+        <w:ind w:left="1440"/>
+        <w:rPr>
+          <w:b/>
+          <w:color w:val="FF0000"/>
+          <w:sz w:val="28"/>
+          <w:szCs w:val="28"/>
+        </w:rPr>
+      </w:pPr>
+    </w:p>
+    <w:p>
+      <w:pPr>
+        <w:pStyle w:val="ListParagraph"/>
+        <w:ind w:left="1440"/>
+        <w:rPr>
+          <w:b/>
+          <w:color w:val="FF0000"/>
+          <w:sz w:val="28"/>
+          <w:szCs w:val="28"/>
+        </w:rPr>
+      </w:pPr>
+      <w:r>
+        <w:rPr>
+          <w:b/>
+          <w:color w:val="FF0000"/>
+          <w:sz w:val="28"/>
+          <w:szCs w:val="28"/>
+        </w:rPr>
+        <w:t>Server storage is sufficient, and you want to offload local archiving.</w:t>
+      </w:r>
+    </w:p>
+    <w:p>
+      <w:pPr>
+        <w:pStyle w:val="ListParagraph"/>
+        <w:ind w:left="1440"/>
+        <w:rPr>
+          <w:b/>
+          <w:color w:val="FF0000"/>
+          <w:sz w:val="28"/>
+          <w:szCs w:val="28"/>
+        </w:rPr>
+      </w:pPr>
+    </w:p>
+    <w:p>
+      <w:pPr>
+        <w:pStyle w:val="ListParagraph"/>
+        <w:ind w:left="1440"/>
+        <w:rPr>
+          <w:b/>
+          <w:color w:val="FF0000"/>
+          <w:sz w:val="28"/>
+          <w:szCs w:val="28"/>
+        </w:rPr>
+      </w:pPr>
+    </w:p>
+    <w:p>
+      <w:pPr>
         <w:pStyle w:val="ListParagraph"/>
         <w:numPr>
           <w:ilvl w:val="0"/>
@@ -213,6 +3301,135 @@
         <w:pStyle w:val="ListParagraph"/>
         <w:numPr>
           <w:ilvl w:val="0"/>
+          <w:numId w:val="3"/>
+        </w:numPr>
+        <w:rPr>
+          <w:b/>
+          <w:color w:val="FF0000"/>
+          <w:sz w:val="28"/>
+          <w:szCs w:val="28"/>
+        </w:rPr>
+      </w:pPr>
+      <w:r>
+        <w:rPr>
+          <w:b/>
+          <w:color w:val="FF0000"/>
+          <w:sz w:val="28"/>
+          <w:szCs w:val="28"/>
+        </w:rPr>
+        <w:t xml:space="preserve">Cheerio is </w:t>
+      </w:r>
+      <w:r>
+        <w:rPr>
+          <w:b/>
+          <w:color w:val="FF0000"/>
+          <w:sz w:val="28"/>
+          <w:szCs w:val="28"/>
+        </w:rPr>
+        <w:t xml:space="preserve">a jQuery like library for server-side HTML parsing and </w:t>
+      </w:r>
+      <w:proofErr w:type="spellStart"/>
+      <w:r>
+        <w:rPr>
+          <w:b/>
+          <w:color w:val="FF0000"/>
+          <w:sz w:val="28"/>
+          <w:szCs w:val="28"/>
+        </w:rPr>
+        <w:t>manupilating</w:t>
+      </w:r>
+      <w:proofErr w:type="spellEnd"/>
+      <w:r>
+        <w:rPr>
+          <w:b/>
+          <w:color w:val="FF0000"/>
+          <w:sz w:val="28"/>
+          <w:szCs w:val="28"/>
+        </w:rPr>
+        <w:t xml:space="preserve"> in Node.js. It loads HTML into a lightweight DOM you can </w:t>
+      </w:r>
+      <w:proofErr w:type="spellStart"/>
+      <w:r>
+        <w:rPr>
+          <w:b/>
+          <w:color w:val="FF0000"/>
+          <w:sz w:val="28"/>
+          <w:szCs w:val="28"/>
+        </w:rPr>
+        <w:t>querry</w:t>
+      </w:r>
+      <w:proofErr w:type="spellEnd"/>
+      <w:r>
+        <w:rPr>
+          <w:b/>
+          <w:color w:val="FF0000"/>
+          <w:sz w:val="28"/>
+          <w:szCs w:val="28"/>
+        </w:rPr>
+        <w:t xml:space="preserve"> with familiar CSS selectors just like </w:t>
+      </w:r>
+      <w:proofErr w:type="gramStart"/>
+      <w:r>
+        <w:rPr>
+          <w:b/>
+          <w:color w:val="FF0000"/>
+          <w:sz w:val="28"/>
+          <w:szCs w:val="28"/>
+        </w:rPr>
+        <w:t>jQuery</w:t>
+      </w:r>
+      <w:proofErr w:type="gramEnd"/>
+      <w:r>
+        <w:rPr>
+          <w:b/>
+          <w:color w:val="FF0000"/>
+          <w:sz w:val="28"/>
+          <w:szCs w:val="28"/>
+        </w:rPr>
+        <w:t xml:space="preserve"> but it runs in Node, without a browser.</w:t>
+      </w:r>
+    </w:p>
+    <w:p>
+      <w:pPr>
+        <w:pStyle w:val="ListParagraph"/>
+        <w:numPr>
+          <w:ilvl w:val="0"/>
+          <w:numId w:val="3"/>
+        </w:numPr>
+        <w:rPr>
+          <w:b/>
+          <w:color w:val="FF0000"/>
+          <w:sz w:val="28"/>
+          <w:szCs w:val="28"/>
+        </w:rPr>
+      </w:pPr>
+      <w:r>
+        <w:rPr>
+          <w:b/>
+          <w:color w:val="FF0000"/>
+          <w:sz w:val="28"/>
+          <w:szCs w:val="28"/>
+        </w:rPr>
+        <w:t>Example cheerio</w:t>
+      </w:r>
+    </w:p>
+    <w:p>
+      <w:pPr>
+        <w:pStyle w:val="ListParagraph"/>
+        <w:ind w:left="1800"/>
+        <w:rPr>
+          <w:b/>
+          <w:color w:val="FF0000"/>
+          <w:sz w:val="28"/>
+          <w:szCs w:val="28"/>
+        </w:rPr>
+      </w:pPr>
+    </w:p>
+    <w:p>
+      <w:pPr>
+        <w:pStyle w:val="ListParagraph"/>
+        <w:numPr>
+          <w:ilvl w:val="0"/>
           <w:numId w:val="1"/>
         </w:numPr>
         <w:rPr>
@@ -228,6 +3445,7 @@
         </w:rPr>
         <w:t xml:space="preserve"> </w:t>
       </w:r>
+      <w:proofErr w:type="spellStart"/>
       <w:r>
         <w:rPr>
           <w:b/>
@@ -236,6 +3454,7 @@
         </w:rPr>
         <w:t>Package.json</w:t>
       </w:r>
+      <w:proofErr w:type="spellEnd"/>
     </w:p>
     <w:p>
       <w:pPr>
@@ -417,6 +3636,7 @@
           <w:sz w:val="28"/>
           <w:szCs w:val="28"/>
         </w:rPr>
+        <w:lastRenderedPageBreak/>
         <w:t>Components</w:t>
       </w:r>
     </w:p>
@@ -538,12 +3758,21 @@
           <w:szCs w:val="28"/>
         </w:rPr>
       </w:pPr>
-      <w:r>
-        <w:rPr>
-          <w:sz w:val="28"/>
-          <w:szCs w:val="28"/>
-        </w:rPr>
-        <w:t>How good mobile hybrid solutions work vs bad ones</w:t>
+      <w:proofErr w:type="gramStart"/>
+      <w:r>
+        <w:rPr>
+          <w:sz w:val="28"/>
+          <w:szCs w:val="28"/>
+        </w:rPr>
+        <w:t>How</w:t>
+      </w:r>
+      <w:proofErr w:type="gramEnd"/>
+      <w:r>
+        <w:rPr>
+          <w:sz w:val="28"/>
+          <w:szCs w:val="28"/>
+        </w:rPr>
+        <w:t xml:space="preserve"> good mobile hybrid solutions work vs bad ones</w:t>
       </w:r>
     </w:p>
     <w:p>
@@ -740,8 +3969,17 @@
           <w:sz w:val="28"/>
           <w:szCs w:val="28"/>
         </w:rPr>
-        <w:t>commands of a Dockerfile</w:t>
-      </w:r>
+        <w:t xml:space="preserve">commands of a </w:t>
+      </w:r>
+      <w:proofErr w:type="spellStart"/>
+      <w:r>
+        <w:rPr>
+          <w:sz w:val="28"/>
+          <w:szCs w:val="28"/>
+        </w:rPr>
+        <w:t>Dockerfile</w:t>
+      </w:r>
+      <w:proofErr w:type="spellEnd"/>
     </w:p>
     <w:p>
       <w:pPr>
@@ -756,6 +3994,7 @@
           <w:szCs w:val="28"/>
         </w:rPr>
       </w:pPr>
+      <w:proofErr w:type="spellStart"/>
       <w:r>
         <w:rPr>
           <w:b/>
@@ -764,6 +4003,7 @@
         </w:rPr>
         <w:t>GraphQL</w:t>
       </w:r>
+      <w:proofErr w:type="spellEnd"/>
     </w:p>
     <w:p>
       <w:pPr>
@@ -783,7 +4023,23 @@
           <w:sz w:val="28"/>
           <w:szCs w:val="28"/>
         </w:rPr>
-        <w:t>How is GraphQL different than a RESTful API</w:t>
+        <w:t xml:space="preserve">How is </w:t>
+      </w:r>
+      <w:proofErr w:type="spellStart"/>
+      <w:r>
+        <w:rPr>
+          <w:sz w:val="28"/>
+          <w:szCs w:val="28"/>
+        </w:rPr>
+        <w:t>GraphQL</w:t>
+      </w:r>
+      <w:proofErr w:type="spellEnd"/>
+      <w:r>
+        <w:rPr>
+          <w:sz w:val="28"/>
+          <w:szCs w:val="28"/>
+        </w:rPr>
+        <w:t xml:space="preserve"> different than a RESTful API</w:t>
       </w:r>
     </w:p>
     <w:p>
@@ -804,9 +4060,17 @@
           <w:sz w:val="28"/>
           <w:szCs w:val="28"/>
         </w:rPr>
-        <w:lastRenderedPageBreak/>
-        <w:t>The advantages of using GraphQL</w:t>
-      </w:r>
+        <w:t xml:space="preserve">The advantages of using </w:t>
+      </w:r>
+      <w:proofErr w:type="spellStart"/>
+      <w:r>
+        <w:rPr>
+          <w:sz w:val="28"/>
+          <w:szCs w:val="28"/>
+        </w:rPr>
+        <w:t>GraphQL</w:t>
+      </w:r>
+      <w:proofErr w:type="spellEnd"/>
     </w:p>
     <w:p>
       <w:pPr>
@@ -826,7 +4090,23 @@
           <w:sz w:val="28"/>
           <w:szCs w:val="28"/>
         </w:rPr>
-        <w:t>How can GraphQL and a pre-existing RESTful API work together?</w:t>
+        <w:t xml:space="preserve">How can </w:t>
+      </w:r>
+      <w:proofErr w:type="spellStart"/>
+      <w:r>
+        <w:rPr>
+          <w:sz w:val="28"/>
+          <w:szCs w:val="28"/>
+        </w:rPr>
+        <w:t>GraphQL</w:t>
+      </w:r>
+      <w:proofErr w:type="spellEnd"/>
+      <w:r>
+        <w:rPr>
+          <w:sz w:val="28"/>
+          <w:szCs w:val="28"/>
+        </w:rPr>
+        <w:t xml:space="preserve"> and a pre-existing RESTful API work together?</w:t>
       </w:r>
     </w:p>
     <w:p>
@@ -994,7 +4274,23 @@
           <w:sz w:val="28"/>
           <w:szCs w:val="28"/>
         </w:rPr>
-        <w:t>Setup a simple GraphQL endpoint</w:t>
+        <w:t xml:space="preserve">Setup a simple </w:t>
+      </w:r>
+      <w:proofErr w:type="spellStart"/>
+      <w:r>
+        <w:rPr>
+          <w:sz w:val="28"/>
+          <w:szCs w:val="28"/>
+        </w:rPr>
+        <w:t>GraphQL</w:t>
+      </w:r>
+      <w:proofErr w:type="spellEnd"/>
+      <w:r>
+        <w:rPr>
+          <w:sz w:val="28"/>
+          <w:szCs w:val="28"/>
+        </w:rPr>
+        <w:t xml:space="preserve"> endpoint</w:t>
       </w:r>
     </w:p>
     <w:sectPr>
@@ -1010,6 +4306,119 @@
 <file path=word/numbering.xml><?xml version="1.0" encoding="utf-8"?>
 <w:numbering xmlns:wpc="http://schemas.microsoft.com/office/word/2010/wordprocessingCanvas" xmlns:cx="http://schemas.microsoft.com/office/drawing/2014/chartex" xmlns:cx1="http://schemas.microsoft.com/office/drawing/2015/9/8/chartex" xmlns:cx2="http://schemas.microsoft.com/office/drawing/2015/10/21/chartex" xmlns:cx3="http://schemas.microsoft.com/office/drawing/2016/5/9/chartex" xmlns:cx4="http://schemas.microsoft.com/office/drawing/2016/5/10/chartex" xmlns:cx5="http://schemas.microsoft.com/office/drawing/2016/5/11/chartex" xmlns:cx6="http://schemas.microsoft.com/office/drawing/2016/5/12/chartex" xmlns:cx7="http://schemas.microsoft.com/office/drawing/2016/5/13/chartex" xmlns:cx8="http://schemas.microsoft.com/office/drawing/2016/5/14/chartex" xmlns:mc="http://schemas.openxmlformats.org/markup-compatibility/2006" xmlns:aink="http://schemas.microsoft.com/office/drawing/2016/ink" xmlns:am3d="http://schemas.microsoft.com/office/drawing/2017/model3d" xmlns:o="urn:schemas-microsoft-com:office:office" xmlns:oel="http://schemas.microsoft.com/office/2019/extlst" xmlns:r="http://schemas.openxmlformats.org/officeDocument/2006/relationships" xmlns:m="http://schemas.openxmlformats.org/officeDocument/2006/math" xmlns:v="urn:schemas-microsoft-com:vml" xmlns:wp14="http://schemas.microsoft.com/office/word/2010/wordprocessingDrawing" xmlns:wp="http://schemas.openxmlformats.org/drawingml/2006/wordprocessingDrawing" xmlns:w10="urn:schemas-microsoft-com:office:word" xmlns:w="http://schemas.openxmlformats.org/wordprocessingml/2006/main" xmlns:w14="http://schemas.microsoft.com/office/word/2010/wordml" xmlns:w15="http://schemas.microsoft.com/office/word/2012/wordml" xmlns:w16cex="http://schemas.microsoft.com/office/word/2018/wordml/cex" xmlns:w16cid="http://schemas.microsoft.com/office/word/2016/wordml/cid" xmlns:w16="http://schemas.microsoft.com/office/word/2018/wordml" xmlns:w16du="http://schemas.microsoft.com/office/word/2023/wordml/word16du" xmlns:w16sdtdh="http://schemas.microsoft.com/office/word/2020/wordml/sdtdatahash" xmlns:w16sdtfl="http://schemas.microsoft.com/office/word/2024/wordml/sdtformatlock" xmlns:w16se="http://schemas.microsoft.com/office/word/2015/wordml/symex" xmlns:wpg="http://schemas.microsoft.com/office/word/2010/wordprocessingGroup" xmlns:wpi="http://schemas.microsoft.com/office/word/2010/wordprocessingInk" xmlns:wne="http://schemas.microsoft.com/office/word/2006/wordml" xmlns:wps="http://schemas.microsoft.com/office/word/2010/wordprocessingShape" mc:Ignorable="w14 w15 w16se w16cid w16 w16cex w16sdtdh w16sdtfl w16du wp14">
   <w:abstractNum w:abstractNumId="0" w15:restartNumberingAfterBreak="0">
+    <w:nsid w:val="04392644"/>
+    <w:multiLevelType w:val="hybridMultilevel"/>
+    <w:tmpl w:val="9A66A112"/>
+    <w:lvl w:ilvl="0" w:tplc="04090001">
+      <w:start w:val="1"/>
+      <w:numFmt w:val="bullet"/>
+      <w:lvlText w:val=""/>
+      <w:lvlJc w:val="left"/>
+      <w:pPr>
+        <w:ind w:left="1800" w:hanging="360"/>
+      </w:pPr>
+      <w:rPr>
+        <w:rFonts w:ascii="Symbol" w:hAnsi="Symbol" w:hint="default"/>
+      </w:rPr>
+    </w:lvl>
+    <w:lvl w:ilvl="1" w:tplc="04090003" w:tentative="1">
+      <w:start w:val="1"/>
+      <w:numFmt w:val="bullet"/>
+      <w:lvlText w:val="o"/>
+      <w:lvlJc w:val="left"/>
+      <w:pPr>
+        <w:ind w:left="2520" w:hanging="360"/>
+      </w:pPr>
+      <w:rPr>
+        <w:rFonts w:ascii="Courier New" w:hAnsi="Courier New" w:cs="Courier New" w:hint="default"/>
+      </w:rPr>
+    </w:lvl>
+    <w:lvl w:ilvl="2" w:tplc="04090005" w:tentative="1">
+      <w:start w:val="1"/>
+      <w:numFmt w:val="bullet"/>
+      <w:lvlText w:val=""/>
+      <w:lvlJc w:val="left"/>
+      <w:pPr>
+        <w:ind w:left="3240" w:hanging="360"/>
+      </w:pPr>
+      <w:rPr>
+        <w:rFonts w:ascii="Wingdings" w:hAnsi="Wingdings" w:hint="default"/>
+      </w:rPr>
+    </w:lvl>
+    <w:lvl w:ilvl="3" w:tplc="04090001" w:tentative="1">
+      <w:start w:val="1"/>
+      <w:numFmt w:val="bullet"/>
+      <w:lvlText w:val=""/>
+      <w:lvlJc w:val="left"/>
+      <w:pPr>
+        <w:ind w:left="3960" w:hanging="360"/>
+      </w:pPr>
+      <w:rPr>
+        <w:rFonts w:ascii="Symbol" w:hAnsi="Symbol" w:hint="default"/>
+      </w:rPr>
+    </w:lvl>
+    <w:lvl w:ilvl="4" w:tplc="04090003" w:tentative="1">
+      <w:start w:val="1"/>
+      <w:numFmt w:val="bullet"/>
+      <w:lvlText w:val="o"/>
+      <w:lvlJc w:val="left"/>
+      <w:pPr>
+        <w:ind w:left="4680" w:hanging="360"/>
+      </w:pPr>
+      <w:rPr>
+        <w:rFonts w:ascii="Courier New" w:hAnsi="Courier New" w:cs="Courier New" w:hint="default"/>
+      </w:rPr>
+    </w:lvl>
+    <w:lvl w:ilvl="5" w:tplc="04090005" w:tentative="1">
+      <w:start w:val="1"/>
+      <w:numFmt w:val="bullet"/>
+      <w:lvlText w:val=""/>
+      <w:lvlJc w:val="left"/>
+      <w:pPr>
+        <w:ind w:left="5400" w:hanging="360"/>
+      </w:pPr>
+      <w:rPr>
+        <w:rFonts w:ascii="Wingdings" w:hAnsi="Wingdings" w:hint="default"/>
+      </w:rPr>
+    </w:lvl>
+    <w:lvl w:ilvl="6" w:tplc="04090001" w:tentative="1">
+      <w:start w:val="1"/>
+      <w:numFmt w:val="bullet"/>
+      <w:lvlText w:val=""/>
+      <w:lvlJc w:val="left"/>
+      <w:pPr>
+        <w:ind w:left="6120" w:hanging="360"/>
+      </w:pPr>
+      <w:rPr>
+        <w:rFonts w:ascii="Symbol" w:hAnsi="Symbol" w:hint="default"/>
+      </w:rPr>
+    </w:lvl>
+    <w:lvl w:ilvl="7" w:tplc="04090003" w:tentative="1">
+      <w:start w:val="1"/>
+      <w:numFmt w:val="bullet"/>
+      <w:lvlText w:val="o"/>
+      <w:lvlJc w:val="left"/>
+      <w:pPr>
+        <w:ind w:left="6840" w:hanging="360"/>
+      </w:pPr>
+      <w:rPr>
+        <w:rFonts w:ascii="Courier New" w:hAnsi="Courier New" w:cs="Courier New" w:hint="default"/>
+      </w:rPr>
+    </w:lvl>
+    <w:lvl w:ilvl="8" w:tplc="04090005" w:tentative="1">
+      <w:start w:val="1"/>
+      <w:numFmt w:val="bullet"/>
+      <w:lvlText w:val=""/>
+      <w:lvlJc w:val="left"/>
+      <w:pPr>
+        <w:ind w:left="7560" w:hanging="360"/>
+      </w:pPr>
+      <w:rPr>
+        <w:rFonts w:ascii="Wingdings" w:hAnsi="Wingdings" w:hint="default"/>
+      </w:rPr>
+    </w:lvl>
+  </w:abstractNum>
+  <w:abstractNum w:abstractNumId="1" w15:restartNumberingAfterBreak="0">
     <w:nsid w:val="0AD66BB3"/>
     <w:multiLevelType w:val="hybridMultilevel"/>
     <w:tmpl w:val="1B980C6E"/>
@@ -1095,7 +4504,126 @@
       </w:pPr>
     </w:lvl>
   </w:abstractNum>
+  <w:abstractNum w:abstractNumId="2" w15:restartNumberingAfterBreak="0">
+    <w:nsid w:val="2CCF3996"/>
+    <w:multiLevelType w:val="hybridMultilevel"/>
+    <w:tmpl w:val="E9DE782C"/>
+    <w:lvl w:ilvl="0" w:tplc="04090001">
+      <w:start w:val="1"/>
+      <w:numFmt w:val="bullet"/>
+      <w:lvlText w:val=""/>
+      <w:lvlJc w:val="left"/>
+      <w:pPr>
+        <w:ind w:left="1800" w:hanging="360"/>
+      </w:pPr>
+      <w:rPr>
+        <w:rFonts w:ascii="Symbol" w:hAnsi="Symbol" w:hint="default"/>
+      </w:rPr>
+    </w:lvl>
+    <w:lvl w:ilvl="1" w:tplc="04090003" w:tentative="1">
+      <w:start w:val="1"/>
+      <w:numFmt w:val="bullet"/>
+      <w:lvlText w:val="o"/>
+      <w:lvlJc w:val="left"/>
+      <w:pPr>
+        <w:ind w:left="2520" w:hanging="360"/>
+      </w:pPr>
+      <w:rPr>
+        <w:rFonts w:ascii="Courier New" w:hAnsi="Courier New" w:cs="Courier New" w:hint="default"/>
+      </w:rPr>
+    </w:lvl>
+    <w:lvl w:ilvl="2" w:tplc="04090005" w:tentative="1">
+      <w:start w:val="1"/>
+      <w:numFmt w:val="bullet"/>
+      <w:lvlText w:val=""/>
+      <w:lvlJc w:val="left"/>
+      <w:pPr>
+        <w:ind w:left="3240" w:hanging="360"/>
+      </w:pPr>
+      <w:rPr>
+        <w:rFonts w:ascii="Wingdings" w:hAnsi="Wingdings" w:hint="default"/>
+      </w:rPr>
+    </w:lvl>
+    <w:lvl w:ilvl="3" w:tplc="04090001" w:tentative="1">
+      <w:start w:val="1"/>
+      <w:numFmt w:val="bullet"/>
+      <w:lvlText w:val=""/>
+      <w:lvlJc w:val="left"/>
+      <w:pPr>
+        <w:ind w:left="3960" w:hanging="360"/>
+      </w:pPr>
+      <w:rPr>
+        <w:rFonts w:ascii="Symbol" w:hAnsi="Symbol" w:hint="default"/>
+      </w:rPr>
+    </w:lvl>
+    <w:lvl w:ilvl="4" w:tplc="04090003" w:tentative="1">
+      <w:start w:val="1"/>
+      <w:numFmt w:val="bullet"/>
+      <w:lvlText w:val="o"/>
+      <w:lvlJc w:val="left"/>
+      <w:pPr>
+        <w:ind w:left="4680" w:hanging="360"/>
+      </w:pPr>
+      <w:rPr>
+        <w:rFonts w:ascii="Courier New" w:hAnsi="Courier New" w:cs="Courier New" w:hint="default"/>
+      </w:rPr>
+    </w:lvl>
+    <w:lvl w:ilvl="5" w:tplc="04090005" w:tentative="1">
+      <w:start w:val="1"/>
+      <w:numFmt w:val="bullet"/>
+      <w:lvlText w:val=""/>
+      <w:lvlJc w:val="left"/>
+      <w:pPr>
+        <w:ind w:left="5400" w:hanging="360"/>
+      </w:pPr>
+      <w:rPr>
+        <w:rFonts w:ascii="Wingdings" w:hAnsi="Wingdings" w:hint="default"/>
+      </w:rPr>
+    </w:lvl>
+    <w:lvl w:ilvl="6" w:tplc="04090001" w:tentative="1">
+      <w:start w:val="1"/>
+      <w:numFmt w:val="bullet"/>
+      <w:lvlText w:val=""/>
+      <w:lvlJc w:val="left"/>
+      <w:pPr>
+        <w:ind w:left="6120" w:hanging="360"/>
+      </w:pPr>
+      <w:rPr>
+        <w:rFonts w:ascii="Symbol" w:hAnsi="Symbol" w:hint="default"/>
+      </w:rPr>
+    </w:lvl>
+    <w:lvl w:ilvl="7" w:tplc="04090003" w:tentative="1">
+      <w:start w:val="1"/>
+      <w:numFmt w:val="bullet"/>
+      <w:lvlText w:val="o"/>
+      <w:lvlJc w:val="left"/>
+      <w:pPr>
+        <w:ind w:left="6840" w:hanging="360"/>
+      </w:pPr>
+      <w:rPr>
+        <w:rFonts w:ascii="Courier New" w:hAnsi="Courier New" w:cs="Courier New" w:hint="default"/>
+      </w:rPr>
+    </w:lvl>
+    <w:lvl w:ilvl="8" w:tplc="04090005" w:tentative="1">
+      <w:start w:val="1"/>
+      <w:numFmt w:val="bullet"/>
+      <w:lvlText w:val=""/>
+      <w:lvlJc w:val="left"/>
+      <w:pPr>
+        <w:ind w:left="7560" w:hanging="360"/>
+      </w:pPr>
+      <w:rPr>
+        <w:rFonts w:ascii="Wingdings" w:hAnsi="Wingdings" w:hint="default"/>
+      </w:rPr>
+    </w:lvl>
+  </w:abstractNum>
   <w:num w:numId="1" w16cid:durableId="66847453">
+    <w:abstractNumId w:val="1"/>
+  </w:num>
+  <w:num w:numId="2" w16cid:durableId="133351">
+    <w:abstractNumId w:val="2"/>
+  </w:num>
+  <w:num w:numId="3" w16cid:durableId="1180588127">
     <w:abstractNumId w:val="0"/>
   </w:num>
 </w:numbering>

</xml_diff>

<commit_message>
Working on exam prep
</commit_message>
<xml_diff>
--- a/FinalExamReview.docx
+++ b/FinalExamReview.docx
@@ -3416,6 +3416,1634 @@
     <w:p>
       <w:pPr>
         <w:pStyle w:val="ListParagraph"/>
+        <w:numPr>
+          <w:ilvl w:val="0"/>
+          <w:numId w:val="3"/>
+        </w:numPr>
+        <w:shd w:val="clear" w:color="auto" w:fill="1E1E1E"/>
+        <w:spacing w:line="285" w:lineRule="atLeast"/>
+        <w:rPr>
+          <w:rFonts w:ascii="Consolas" w:eastAsia="Times New Roman" w:hAnsi="Consolas" w:cs="Times New Roman"/>
+          <w:color w:val="D4D4D4"/>
+          <w:sz w:val="21"/>
+          <w:szCs w:val="21"/>
+        </w:rPr>
+      </w:pPr>
+      <w:r>
+        <w:rPr>
+          <w:rFonts w:ascii="Consolas" w:eastAsia="Times New Roman" w:hAnsi="Consolas" w:cs="Times New Roman"/>
+          <w:color w:val="569CD6"/>
+          <w:sz w:val="21"/>
+          <w:szCs w:val="21"/>
+        </w:rPr>
+        <w:t>const</w:t>
+      </w:r>
+      <w:r>
+        <w:rPr>
+          <w:rFonts w:ascii="Consolas" w:eastAsia="Times New Roman" w:hAnsi="Consolas" w:cs="Times New Roman"/>
+          <w:color w:val="D4D4D4"/>
+          <w:sz w:val="21"/>
+          <w:szCs w:val="21"/>
+        </w:rPr>
+        <w:t xml:space="preserve"> </w:t>
+      </w:r>
+      <w:r>
+        <w:rPr>
+          <w:rFonts w:ascii="Consolas" w:eastAsia="Times New Roman" w:hAnsi="Consolas" w:cs="Times New Roman"/>
+          <w:color w:val="4FC1FF"/>
+          <w:sz w:val="21"/>
+          <w:szCs w:val="21"/>
+        </w:rPr>
+        <w:t>cheerio</w:t>
+      </w:r>
+      <w:r>
+        <w:rPr>
+          <w:rFonts w:ascii="Consolas" w:eastAsia="Times New Roman" w:hAnsi="Consolas" w:cs="Times New Roman"/>
+          <w:color w:val="D4D4D4"/>
+          <w:sz w:val="21"/>
+          <w:szCs w:val="21"/>
+        </w:rPr>
+        <w:t xml:space="preserve"> = </w:t>
+      </w:r>
+      <w:r>
+        <w:rPr>
+          <w:rFonts w:ascii="Consolas" w:eastAsia="Times New Roman" w:hAnsi="Consolas" w:cs="Times New Roman"/>
+          <w:color w:val="DCDCAA"/>
+          <w:sz w:val="21"/>
+          <w:szCs w:val="21"/>
+        </w:rPr>
+        <w:t>require</w:t>
+      </w:r>
+      <w:r>
+        <w:rPr>
+          <w:rFonts w:ascii="Consolas" w:eastAsia="Times New Roman" w:hAnsi="Consolas" w:cs="Times New Roman"/>
+          <w:color w:val="D4D4D4"/>
+          <w:sz w:val="21"/>
+          <w:szCs w:val="21"/>
+        </w:rPr>
+        <w:t>(</w:t>
+      </w:r>
+      <w:r>
+        <w:rPr>
+          <w:rFonts w:ascii="Consolas" w:eastAsia="Times New Roman" w:hAnsi="Consolas" w:cs="Times New Roman"/>
+          <w:color w:val="CE9178"/>
+          <w:sz w:val="21"/>
+          <w:szCs w:val="21"/>
+        </w:rPr>
+        <w:t>"cheerio"</w:t>
+      </w:r>
+      <w:proofErr w:type="gramStart"/>
+      <w:r>
+        <w:rPr>
+          <w:rFonts w:ascii="Consolas" w:eastAsia="Times New Roman" w:hAnsi="Consolas" w:cs="Times New Roman"/>
+          <w:color w:val="D4D4D4"/>
+          <w:sz w:val="21"/>
+          <w:szCs w:val="21"/>
+        </w:rPr>
+        <w:t>);</w:t>
+      </w:r>
+      <w:proofErr w:type="gramEnd"/>
+    </w:p>
+    <w:p>
+      <w:pPr>
+        <w:pStyle w:val="ListParagraph"/>
+        <w:numPr>
+          <w:ilvl w:val="0"/>
+          <w:numId w:val="3"/>
+        </w:numPr>
+        <w:shd w:val="clear" w:color="auto" w:fill="1E1E1E"/>
+        <w:spacing w:line="285" w:lineRule="atLeast"/>
+        <w:rPr>
+          <w:rFonts w:ascii="Consolas" w:eastAsia="Times New Roman" w:hAnsi="Consolas" w:cs="Times New Roman"/>
+          <w:color w:val="D4D4D4"/>
+          <w:sz w:val="21"/>
+          <w:szCs w:val="21"/>
+        </w:rPr>
+      </w:pPr>
+      <w:r>
+        <w:rPr>
+          <w:rFonts w:ascii="Consolas" w:eastAsia="Times New Roman" w:hAnsi="Consolas" w:cs="Times New Roman"/>
+          <w:color w:val="569CD6"/>
+          <w:sz w:val="21"/>
+          <w:szCs w:val="21"/>
+        </w:rPr>
+        <w:t>const</w:t>
+      </w:r>
+      <w:r>
+        <w:rPr>
+          <w:rFonts w:ascii="Consolas" w:eastAsia="Times New Roman" w:hAnsi="Consolas" w:cs="Times New Roman"/>
+          <w:color w:val="D4D4D4"/>
+          <w:sz w:val="21"/>
+          <w:szCs w:val="21"/>
+        </w:rPr>
+        <w:t xml:space="preserve"> </w:t>
+      </w:r>
+      <w:proofErr w:type="spellStart"/>
+      <w:r>
+        <w:rPr>
+          <w:rFonts w:ascii="Consolas" w:eastAsia="Times New Roman" w:hAnsi="Consolas" w:cs="Times New Roman"/>
+          <w:color w:val="4FC1FF"/>
+          <w:sz w:val="21"/>
+          <w:szCs w:val="21"/>
+        </w:rPr>
+        <w:t>axios</w:t>
+      </w:r>
+      <w:proofErr w:type="spellEnd"/>
+      <w:r>
+        <w:rPr>
+          <w:rFonts w:ascii="Consolas" w:eastAsia="Times New Roman" w:hAnsi="Consolas" w:cs="Times New Roman"/>
+          <w:color w:val="D4D4D4"/>
+          <w:sz w:val="21"/>
+          <w:szCs w:val="21"/>
+        </w:rPr>
+        <w:t xml:space="preserve"> = </w:t>
+      </w:r>
+      <w:r>
+        <w:rPr>
+          <w:rFonts w:ascii="Consolas" w:eastAsia="Times New Roman" w:hAnsi="Consolas" w:cs="Times New Roman"/>
+          <w:color w:val="DCDCAA"/>
+          <w:sz w:val="21"/>
+          <w:szCs w:val="21"/>
+        </w:rPr>
+        <w:t>require</w:t>
+      </w:r>
+      <w:r>
+        <w:rPr>
+          <w:rFonts w:ascii="Consolas" w:eastAsia="Times New Roman" w:hAnsi="Consolas" w:cs="Times New Roman"/>
+          <w:color w:val="D4D4D4"/>
+          <w:sz w:val="21"/>
+          <w:szCs w:val="21"/>
+        </w:rPr>
+        <w:t>(</w:t>
+      </w:r>
+      <w:r>
+        <w:rPr>
+          <w:rFonts w:ascii="Consolas" w:eastAsia="Times New Roman" w:hAnsi="Consolas" w:cs="Times New Roman"/>
+          <w:color w:val="CE9178"/>
+          <w:sz w:val="21"/>
+          <w:szCs w:val="21"/>
+        </w:rPr>
+        <w:t>"</w:t>
+      </w:r>
+      <w:proofErr w:type="spellStart"/>
+      <w:r>
+        <w:rPr>
+          <w:rFonts w:ascii="Consolas" w:eastAsia="Times New Roman" w:hAnsi="Consolas" w:cs="Times New Roman"/>
+          <w:color w:val="CE9178"/>
+          <w:sz w:val="21"/>
+          <w:szCs w:val="21"/>
+        </w:rPr>
+        <w:t>axios</w:t>
+      </w:r>
+      <w:proofErr w:type="spellEnd"/>
+      <w:r>
+        <w:rPr>
+          <w:rFonts w:ascii="Consolas" w:eastAsia="Times New Roman" w:hAnsi="Consolas" w:cs="Times New Roman"/>
+          <w:color w:val="CE9178"/>
+          <w:sz w:val="21"/>
+          <w:szCs w:val="21"/>
+        </w:rPr>
+        <w:t>"</w:t>
+      </w:r>
+      <w:proofErr w:type="gramStart"/>
+      <w:r>
+        <w:rPr>
+          <w:rFonts w:ascii="Consolas" w:eastAsia="Times New Roman" w:hAnsi="Consolas" w:cs="Times New Roman"/>
+          <w:color w:val="D4D4D4"/>
+          <w:sz w:val="21"/>
+          <w:szCs w:val="21"/>
+        </w:rPr>
+        <w:t>);</w:t>
+      </w:r>
+      <w:proofErr w:type="gramEnd"/>
+    </w:p>
+    <w:p>
+      <w:pPr>
+        <w:pStyle w:val="ListParagraph"/>
+        <w:numPr>
+          <w:ilvl w:val="0"/>
+          <w:numId w:val="3"/>
+        </w:numPr>
+        <w:shd w:val="clear" w:color="auto" w:fill="1E1E1E"/>
+        <w:spacing w:line="285" w:lineRule="atLeast"/>
+        <w:rPr>
+          <w:rFonts w:ascii="Consolas" w:eastAsia="Times New Roman" w:hAnsi="Consolas" w:cs="Times New Roman"/>
+          <w:color w:val="D4D4D4"/>
+          <w:sz w:val="21"/>
+          <w:szCs w:val="21"/>
+        </w:rPr>
+      </w:pPr>
+    </w:p>
+    <w:p>
+      <w:pPr>
+        <w:pStyle w:val="ListParagraph"/>
+        <w:numPr>
+          <w:ilvl w:val="0"/>
+          <w:numId w:val="3"/>
+        </w:numPr>
+        <w:shd w:val="clear" w:color="auto" w:fill="1E1E1E"/>
+        <w:spacing w:line="285" w:lineRule="atLeast"/>
+        <w:rPr>
+          <w:rFonts w:ascii="Consolas" w:eastAsia="Times New Roman" w:hAnsi="Consolas" w:cs="Times New Roman"/>
+          <w:color w:val="D4D4D4"/>
+          <w:sz w:val="21"/>
+          <w:szCs w:val="21"/>
+        </w:rPr>
+      </w:pPr>
+      <w:r>
+        <w:rPr>
+          <w:rFonts w:ascii="Consolas" w:eastAsia="Times New Roman" w:hAnsi="Consolas" w:cs="Times New Roman"/>
+          <w:color w:val="569CD6"/>
+          <w:sz w:val="21"/>
+          <w:szCs w:val="21"/>
+        </w:rPr>
+        <w:t>const</w:t>
+      </w:r>
+      <w:r>
+        <w:rPr>
+          <w:rFonts w:ascii="Consolas" w:eastAsia="Times New Roman" w:hAnsi="Consolas" w:cs="Times New Roman"/>
+          <w:color w:val="D4D4D4"/>
+          <w:sz w:val="21"/>
+          <w:szCs w:val="21"/>
+        </w:rPr>
+        <w:t xml:space="preserve"> </w:t>
+      </w:r>
+      <w:proofErr w:type="spellStart"/>
+      <w:r>
+        <w:rPr>
+          <w:rFonts w:ascii="Consolas" w:eastAsia="Times New Roman" w:hAnsi="Consolas" w:cs="Times New Roman"/>
+          <w:color w:val="4FC1FF"/>
+          <w:sz w:val="21"/>
+          <w:szCs w:val="21"/>
+        </w:rPr>
+        <w:t>url</w:t>
+      </w:r>
+      <w:proofErr w:type="spellEnd"/>
+      <w:r>
+        <w:rPr>
+          <w:rFonts w:ascii="Consolas" w:eastAsia="Times New Roman" w:hAnsi="Consolas" w:cs="Times New Roman"/>
+          <w:color w:val="D4D4D4"/>
+          <w:sz w:val="21"/>
+          <w:szCs w:val="21"/>
+        </w:rPr>
+        <w:t xml:space="preserve"> = </w:t>
+      </w:r>
+      <w:r>
+        <w:rPr>
+          <w:rFonts w:ascii="Consolas" w:eastAsia="Times New Roman" w:hAnsi="Consolas" w:cs="Times New Roman"/>
+          <w:color w:val="CE9178"/>
+          <w:sz w:val="21"/>
+          <w:szCs w:val="21"/>
+        </w:rPr>
+        <w:t>"http://quotes.toscrape.com/</w:t>
+      </w:r>
+      <w:proofErr w:type="gramStart"/>
+      <w:r>
+        <w:rPr>
+          <w:rFonts w:ascii="Consolas" w:eastAsia="Times New Roman" w:hAnsi="Consolas" w:cs="Times New Roman"/>
+          <w:color w:val="CE9178"/>
+          <w:sz w:val="21"/>
+          <w:szCs w:val="21"/>
+        </w:rPr>
+        <w:t>"</w:t>
+      </w:r>
+      <w:r>
+        <w:rPr>
+          <w:rFonts w:ascii="Consolas" w:eastAsia="Times New Roman" w:hAnsi="Consolas" w:cs="Times New Roman"/>
+          <w:color w:val="D4D4D4"/>
+          <w:sz w:val="21"/>
+          <w:szCs w:val="21"/>
+        </w:rPr>
+        <w:t>;</w:t>
+      </w:r>
+      <w:proofErr w:type="gramEnd"/>
+    </w:p>
+    <w:p>
+      <w:pPr>
+        <w:pStyle w:val="ListParagraph"/>
+        <w:numPr>
+          <w:ilvl w:val="0"/>
+          <w:numId w:val="3"/>
+        </w:numPr>
+        <w:shd w:val="clear" w:color="auto" w:fill="1E1E1E"/>
+        <w:spacing w:line="285" w:lineRule="atLeast"/>
+        <w:rPr>
+          <w:rFonts w:ascii="Consolas" w:eastAsia="Times New Roman" w:hAnsi="Consolas" w:cs="Times New Roman"/>
+          <w:color w:val="D4D4D4"/>
+          <w:sz w:val="21"/>
+          <w:szCs w:val="21"/>
+        </w:rPr>
+      </w:pPr>
+    </w:p>
+    <w:p>
+      <w:pPr>
+        <w:pStyle w:val="ListParagraph"/>
+        <w:numPr>
+          <w:ilvl w:val="0"/>
+          <w:numId w:val="3"/>
+        </w:numPr>
+        <w:shd w:val="clear" w:color="auto" w:fill="1E1E1E"/>
+        <w:spacing w:line="285" w:lineRule="atLeast"/>
+        <w:rPr>
+          <w:rFonts w:ascii="Consolas" w:eastAsia="Times New Roman" w:hAnsi="Consolas" w:cs="Times New Roman"/>
+          <w:color w:val="D4D4D4"/>
+          <w:sz w:val="21"/>
+          <w:szCs w:val="21"/>
+        </w:rPr>
+      </w:pPr>
+      <w:r>
+        <w:rPr>
+          <w:rFonts w:ascii="Consolas" w:eastAsia="Times New Roman" w:hAnsi="Consolas" w:cs="Times New Roman"/>
+          <w:color w:val="569CD6"/>
+          <w:sz w:val="21"/>
+          <w:szCs w:val="21"/>
+        </w:rPr>
+        <w:t>async</w:t>
+      </w:r>
+      <w:r>
+        <w:rPr>
+          <w:rFonts w:ascii="Consolas" w:eastAsia="Times New Roman" w:hAnsi="Consolas" w:cs="Times New Roman"/>
+          <w:color w:val="D4D4D4"/>
+          <w:sz w:val="21"/>
+          <w:szCs w:val="21"/>
+        </w:rPr>
+        <w:t xml:space="preserve"> </w:t>
+      </w:r>
+      <w:r>
+        <w:rPr>
+          <w:rFonts w:ascii="Consolas" w:eastAsia="Times New Roman" w:hAnsi="Consolas" w:cs="Times New Roman"/>
+          <w:color w:val="569CD6"/>
+          <w:sz w:val="21"/>
+          <w:szCs w:val="21"/>
+        </w:rPr>
+        <w:t>function</w:t>
+      </w:r>
+      <w:r>
+        <w:rPr>
+          <w:rFonts w:ascii="Consolas" w:eastAsia="Times New Roman" w:hAnsi="Consolas" w:cs="Times New Roman"/>
+          <w:color w:val="D4D4D4"/>
+          <w:sz w:val="21"/>
+          <w:szCs w:val="21"/>
+        </w:rPr>
+        <w:t xml:space="preserve"> </w:t>
+      </w:r>
+      <w:proofErr w:type="spellStart"/>
+      <w:r>
+        <w:rPr>
+          <w:rFonts w:ascii="Consolas" w:eastAsia="Times New Roman" w:hAnsi="Consolas" w:cs="Times New Roman"/>
+          <w:color w:val="DCDCAA"/>
+          <w:sz w:val="21"/>
+          <w:szCs w:val="21"/>
+        </w:rPr>
+        <w:t>scrapPage</w:t>
+      </w:r>
+      <w:proofErr w:type="spellEnd"/>
+      <w:r>
+        <w:rPr>
+          <w:rFonts w:ascii="Consolas" w:eastAsia="Times New Roman" w:hAnsi="Consolas" w:cs="Times New Roman"/>
+          <w:color w:val="D4D4D4"/>
+          <w:sz w:val="21"/>
+          <w:szCs w:val="21"/>
+        </w:rPr>
+        <w:t>(</w:t>
+      </w:r>
+      <w:proofErr w:type="spellStart"/>
+      <w:proofErr w:type="gramStart"/>
+      <w:r>
+        <w:rPr>
+          <w:rFonts w:ascii="Consolas" w:eastAsia="Times New Roman" w:hAnsi="Consolas" w:cs="Times New Roman"/>
+          <w:color w:val="9CDCFE"/>
+          <w:sz w:val="21"/>
+          <w:szCs w:val="21"/>
+        </w:rPr>
+        <w:t>url</w:t>
+      </w:r>
+      <w:proofErr w:type="spellEnd"/>
+      <w:r>
+        <w:rPr>
+          <w:rFonts w:ascii="Consolas" w:eastAsia="Times New Roman" w:hAnsi="Consolas" w:cs="Times New Roman"/>
+          <w:color w:val="D4D4D4"/>
+          <w:sz w:val="21"/>
+          <w:szCs w:val="21"/>
+        </w:rPr>
+        <w:t>) {</w:t>
+      </w:r>
+      <w:proofErr w:type="gramEnd"/>
+    </w:p>
+    <w:p>
+      <w:pPr>
+        <w:pStyle w:val="ListParagraph"/>
+        <w:numPr>
+          <w:ilvl w:val="0"/>
+          <w:numId w:val="3"/>
+        </w:numPr>
+        <w:shd w:val="clear" w:color="auto" w:fill="1E1E1E"/>
+        <w:spacing w:line="285" w:lineRule="atLeast"/>
+        <w:rPr>
+          <w:rFonts w:ascii="Consolas" w:eastAsia="Times New Roman" w:hAnsi="Consolas" w:cs="Times New Roman"/>
+          <w:color w:val="D4D4D4"/>
+          <w:sz w:val="21"/>
+          <w:szCs w:val="21"/>
+        </w:rPr>
+      </w:pPr>
+      <w:r>
+        <w:rPr>
+          <w:rFonts w:ascii="Consolas" w:eastAsia="Times New Roman" w:hAnsi="Consolas" w:cs="Times New Roman"/>
+          <w:color w:val="D4D4D4"/>
+          <w:sz w:val="21"/>
+          <w:szCs w:val="21"/>
+        </w:rPr>
+        <w:t xml:space="preserve">  </w:t>
+      </w:r>
+      <w:r>
+        <w:rPr>
+          <w:rFonts w:ascii="Consolas" w:eastAsia="Times New Roman" w:hAnsi="Consolas" w:cs="Times New Roman"/>
+          <w:color w:val="6A9955"/>
+          <w:sz w:val="21"/>
+          <w:szCs w:val="21"/>
+        </w:rPr>
+        <w:t>//accessing the website</w:t>
+      </w:r>
+    </w:p>
+    <w:p>
+      <w:pPr>
+        <w:pStyle w:val="ListParagraph"/>
+        <w:numPr>
+          <w:ilvl w:val="0"/>
+          <w:numId w:val="3"/>
+        </w:numPr>
+        <w:shd w:val="clear" w:color="auto" w:fill="1E1E1E"/>
+        <w:spacing w:line="285" w:lineRule="atLeast"/>
+        <w:rPr>
+          <w:rFonts w:ascii="Consolas" w:eastAsia="Times New Roman" w:hAnsi="Consolas" w:cs="Times New Roman"/>
+          <w:color w:val="D4D4D4"/>
+          <w:sz w:val="21"/>
+          <w:szCs w:val="21"/>
+        </w:rPr>
+      </w:pPr>
+      <w:r>
+        <w:rPr>
+          <w:rFonts w:ascii="Consolas" w:eastAsia="Times New Roman" w:hAnsi="Consolas" w:cs="Times New Roman"/>
+          <w:color w:val="D4D4D4"/>
+          <w:sz w:val="21"/>
+          <w:szCs w:val="21"/>
+        </w:rPr>
+        <w:t xml:space="preserve">  </w:t>
+      </w:r>
+      <w:r>
+        <w:rPr>
+          <w:rFonts w:ascii="Consolas" w:eastAsia="Times New Roman" w:hAnsi="Consolas" w:cs="Times New Roman"/>
+          <w:color w:val="C586C0"/>
+          <w:sz w:val="21"/>
+          <w:szCs w:val="21"/>
+        </w:rPr>
+        <w:t>try</w:t>
+      </w:r>
+      <w:r>
+        <w:rPr>
+          <w:rFonts w:ascii="Consolas" w:eastAsia="Times New Roman" w:hAnsi="Consolas" w:cs="Times New Roman"/>
+          <w:color w:val="D4D4D4"/>
+          <w:sz w:val="21"/>
+          <w:szCs w:val="21"/>
+        </w:rPr>
+        <w:t xml:space="preserve"> {</w:t>
+      </w:r>
+    </w:p>
+    <w:p>
+      <w:pPr>
+        <w:pStyle w:val="ListParagraph"/>
+        <w:numPr>
+          <w:ilvl w:val="0"/>
+          <w:numId w:val="3"/>
+        </w:numPr>
+        <w:shd w:val="clear" w:color="auto" w:fill="1E1E1E"/>
+        <w:spacing w:line="285" w:lineRule="atLeast"/>
+        <w:rPr>
+          <w:rFonts w:ascii="Consolas" w:eastAsia="Times New Roman" w:hAnsi="Consolas" w:cs="Times New Roman"/>
+          <w:color w:val="D4D4D4"/>
+          <w:sz w:val="21"/>
+          <w:szCs w:val="21"/>
+        </w:rPr>
+      </w:pPr>
+      <w:r>
+        <w:rPr>
+          <w:rFonts w:ascii="Consolas" w:eastAsia="Times New Roman" w:hAnsi="Consolas" w:cs="Times New Roman"/>
+          <w:color w:val="D4D4D4"/>
+          <w:sz w:val="21"/>
+          <w:szCs w:val="21"/>
+        </w:rPr>
+        <w:t xml:space="preserve">    </w:t>
+      </w:r>
+      <w:r>
+        <w:rPr>
+          <w:rFonts w:ascii="Consolas" w:eastAsia="Times New Roman" w:hAnsi="Consolas" w:cs="Times New Roman"/>
+          <w:color w:val="569CD6"/>
+          <w:sz w:val="21"/>
+          <w:szCs w:val="21"/>
+        </w:rPr>
+        <w:t>const</w:t>
+      </w:r>
+      <w:r>
+        <w:rPr>
+          <w:rFonts w:ascii="Consolas" w:eastAsia="Times New Roman" w:hAnsi="Consolas" w:cs="Times New Roman"/>
+          <w:color w:val="D4D4D4"/>
+          <w:sz w:val="21"/>
+          <w:szCs w:val="21"/>
+        </w:rPr>
+        <w:t xml:space="preserve"> </w:t>
+      </w:r>
+      <w:proofErr w:type="gramStart"/>
+      <w:r>
+        <w:rPr>
+          <w:rFonts w:ascii="Consolas" w:eastAsia="Times New Roman" w:hAnsi="Consolas" w:cs="Times New Roman"/>
+          <w:color w:val="D4D4D4"/>
+          <w:sz w:val="21"/>
+          <w:szCs w:val="21"/>
+        </w:rPr>
+        <w:t xml:space="preserve">{ </w:t>
+      </w:r>
+      <w:r>
+        <w:rPr>
+          <w:rFonts w:ascii="Consolas" w:eastAsia="Times New Roman" w:hAnsi="Consolas" w:cs="Times New Roman"/>
+          <w:color w:val="9CDCFE"/>
+          <w:sz w:val="21"/>
+          <w:szCs w:val="21"/>
+        </w:rPr>
+        <w:t>data</w:t>
+      </w:r>
+      <w:proofErr w:type="gramEnd"/>
+      <w:r>
+        <w:rPr>
+          <w:rFonts w:ascii="Consolas" w:eastAsia="Times New Roman" w:hAnsi="Consolas" w:cs="Times New Roman"/>
+          <w:color w:val="D4D4D4"/>
+          <w:sz w:val="21"/>
+          <w:szCs w:val="21"/>
+        </w:rPr>
+        <w:t xml:space="preserve">: </w:t>
+      </w:r>
+      <w:proofErr w:type="gramStart"/>
+      <w:r>
+        <w:rPr>
+          <w:rFonts w:ascii="Consolas" w:eastAsia="Times New Roman" w:hAnsi="Consolas" w:cs="Times New Roman"/>
+          <w:color w:val="4FC1FF"/>
+          <w:sz w:val="21"/>
+          <w:szCs w:val="21"/>
+        </w:rPr>
+        <w:t>html</w:t>
+      </w:r>
+      <w:r>
+        <w:rPr>
+          <w:rFonts w:ascii="Consolas" w:eastAsia="Times New Roman" w:hAnsi="Consolas" w:cs="Times New Roman"/>
+          <w:color w:val="D4D4D4"/>
+          <w:sz w:val="21"/>
+          <w:szCs w:val="21"/>
+        </w:rPr>
+        <w:t xml:space="preserve"> }</w:t>
+      </w:r>
+      <w:proofErr w:type="gramEnd"/>
+      <w:r>
+        <w:rPr>
+          <w:rFonts w:ascii="Consolas" w:eastAsia="Times New Roman" w:hAnsi="Consolas" w:cs="Times New Roman"/>
+          <w:color w:val="D4D4D4"/>
+          <w:sz w:val="21"/>
+          <w:szCs w:val="21"/>
+        </w:rPr>
+        <w:t xml:space="preserve"> = </w:t>
+      </w:r>
+      <w:r>
+        <w:rPr>
+          <w:rFonts w:ascii="Consolas" w:eastAsia="Times New Roman" w:hAnsi="Consolas" w:cs="Times New Roman"/>
+          <w:color w:val="C586C0"/>
+          <w:sz w:val="21"/>
+          <w:szCs w:val="21"/>
+        </w:rPr>
+        <w:t>await</w:t>
+      </w:r>
+      <w:r>
+        <w:rPr>
+          <w:rFonts w:ascii="Consolas" w:eastAsia="Times New Roman" w:hAnsi="Consolas" w:cs="Times New Roman"/>
+          <w:color w:val="D4D4D4"/>
+          <w:sz w:val="21"/>
+          <w:szCs w:val="21"/>
+        </w:rPr>
+        <w:t xml:space="preserve"> </w:t>
+      </w:r>
+      <w:proofErr w:type="spellStart"/>
+      <w:r>
+        <w:rPr>
+          <w:rFonts w:ascii="Consolas" w:eastAsia="Times New Roman" w:hAnsi="Consolas" w:cs="Times New Roman"/>
+          <w:color w:val="4FC1FF"/>
+          <w:sz w:val="21"/>
+          <w:szCs w:val="21"/>
+        </w:rPr>
+        <w:t>axios</w:t>
+      </w:r>
+      <w:r>
+        <w:rPr>
+          <w:rFonts w:ascii="Consolas" w:eastAsia="Times New Roman" w:hAnsi="Consolas" w:cs="Times New Roman"/>
+          <w:color w:val="D4D4D4"/>
+          <w:sz w:val="21"/>
+          <w:szCs w:val="21"/>
+        </w:rPr>
+        <w:t>.</w:t>
+      </w:r>
+      <w:r>
+        <w:rPr>
+          <w:rFonts w:ascii="Consolas" w:eastAsia="Times New Roman" w:hAnsi="Consolas" w:cs="Times New Roman"/>
+          <w:color w:val="DCDCAA"/>
+          <w:sz w:val="21"/>
+          <w:szCs w:val="21"/>
+        </w:rPr>
+        <w:t>get</w:t>
+      </w:r>
+      <w:proofErr w:type="spellEnd"/>
+      <w:r>
+        <w:rPr>
+          <w:rFonts w:ascii="Consolas" w:eastAsia="Times New Roman" w:hAnsi="Consolas" w:cs="Times New Roman"/>
+          <w:color w:val="D4D4D4"/>
+          <w:sz w:val="21"/>
+          <w:szCs w:val="21"/>
+        </w:rPr>
+        <w:t>(</w:t>
+      </w:r>
+      <w:proofErr w:type="spellStart"/>
+      <w:r>
+        <w:rPr>
+          <w:rFonts w:ascii="Consolas" w:eastAsia="Times New Roman" w:hAnsi="Consolas" w:cs="Times New Roman"/>
+          <w:color w:val="9CDCFE"/>
+          <w:sz w:val="21"/>
+          <w:szCs w:val="21"/>
+        </w:rPr>
+        <w:t>url</w:t>
+      </w:r>
+      <w:proofErr w:type="spellEnd"/>
+      <w:proofErr w:type="gramStart"/>
+      <w:r>
+        <w:rPr>
+          <w:rFonts w:ascii="Consolas" w:eastAsia="Times New Roman" w:hAnsi="Consolas" w:cs="Times New Roman"/>
+          <w:color w:val="D4D4D4"/>
+          <w:sz w:val="21"/>
+          <w:szCs w:val="21"/>
+        </w:rPr>
+        <w:t>);</w:t>
+      </w:r>
+      <w:proofErr w:type="gramEnd"/>
+    </w:p>
+    <w:p>
+      <w:pPr>
+        <w:pStyle w:val="ListParagraph"/>
+        <w:numPr>
+          <w:ilvl w:val="0"/>
+          <w:numId w:val="3"/>
+        </w:numPr>
+        <w:shd w:val="clear" w:color="auto" w:fill="1E1E1E"/>
+        <w:spacing w:line="285" w:lineRule="atLeast"/>
+        <w:rPr>
+          <w:rFonts w:ascii="Consolas" w:eastAsia="Times New Roman" w:hAnsi="Consolas" w:cs="Times New Roman"/>
+          <w:color w:val="D4D4D4"/>
+          <w:sz w:val="21"/>
+          <w:szCs w:val="21"/>
+        </w:rPr>
+      </w:pPr>
+    </w:p>
+    <w:p>
+      <w:pPr>
+        <w:pStyle w:val="ListParagraph"/>
+        <w:numPr>
+          <w:ilvl w:val="0"/>
+          <w:numId w:val="3"/>
+        </w:numPr>
+        <w:shd w:val="clear" w:color="auto" w:fill="1E1E1E"/>
+        <w:spacing w:line="285" w:lineRule="atLeast"/>
+        <w:rPr>
+          <w:rFonts w:ascii="Consolas" w:eastAsia="Times New Roman" w:hAnsi="Consolas" w:cs="Times New Roman"/>
+          <w:color w:val="D4D4D4"/>
+          <w:sz w:val="21"/>
+          <w:szCs w:val="21"/>
+        </w:rPr>
+      </w:pPr>
+      <w:r>
+        <w:rPr>
+          <w:rFonts w:ascii="Consolas" w:eastAsia="Times New Roman" w:hAnsi="Consolas" w:cs="Times New Roman"/>
+          <w:color w:val="D4D4D4"/>
+          <w:sz w:val="21"/>
+          <w:szCs w:val="21"/>
+        </w:rPr>
+        <w:t xml:space="preserve">    </w:t>
+      </w:r>
+      <w:r>
+        <w:rPr>
+          <w:rFonts w:ascii="Consolas" w:eastAsia="Times New Roman" w:hAnsi="Consolas" w:cs="Times New Roman"/>
+          <w:color w:val="569CD6"/>
+          <w:sz w:val="21"/>
+          <w:szCs w:val="21"/>
+        </w:rPr>
+        <w:t>const</w:t>
+      </w:r>
+      <w:r>
+        <w:rPr>
+          <w:rFonts w:ascii="Consolas" w:eastAsia="Times New Roman" w:hAnsi="Consolas" w:cs="Times New Roman"/>
+          <w:color w:val="D4D4D4"/>
+          <w:sz w:val="21"/>
+          <w:szCs w:val="21"/>
+        </w:rPr>
+        <w:t xml:space="preserve"> </w:t>
+      </w:r>
+      <w:r>
+        <w:rPr>
+          <w:rFonts w:ascii="Consolas" w:eastAsia="Times New Roman" w:hAnsi="Consolas" w:cs="Times New Roman"/>
+          <w:color w:val="4FC1FF"/>
+          <w:sz w:val="21"/>
+          <w:szCs w:val="21"/>
+        </w:rPr>
+        <w:t>$</w:t>
+      </w:r>
+      <w:r>
+        <w:rPr>
+          <w:rFonts w:ascii="Consolas" w:eastAsia="Times New Roman" w:hAnsi="Consolas" w:cs="Times New Roman"/>
+          <w:color w:val="D4D4D4"/>
+          <w:sz w:val="21"/>
+          <w:szCs w:val="21"/>
+        </w:rPr>
+        <w:t xml:space="preserve"> = </w:t>
+      </w:r>
+      <w:proofErr w:type="spellStart"/>
+      <w:proofErr w:type="gramStart"/>
+      <w:r>
+        <w:rPr>
+          <w:rFonts w:ascii="Consolas" w:eastAsia="Times New Roman" w:hAnsi="Consolas" w:cs="Times New Roman"/>
+          <w:color w:val="9CDCFE"/>
+          <w:sz w:val="21"/>
+          <w:szCs w:val="21"/>
+        </w:rPr>
+        <w:t>cheerio</w:t>
+      </w:r>
+      <w:r>
+        <w:rPr>
+          <w:rFonts w:ascii="Consolas" w:eastAsia="Times New Roman" w:hAnsi="Consolas" w:cs="Times New Roman"/>
+          <w:color w:val="D4D4D4"/>
+          <w:sz w:val="21"/>
+          <w:szCs w:val="21"/>
+        </w:rPr>
+        <w:t>.</w:t>
+      </w:r>
+      <w:r>
+        <w:rPr>
+          <w:rFonts w:ascii="Consolas" w:eastAsia="Times New Roman" w:hAnsi="Consolas" w:cs="Times New Roman"/>
+          <w:color w:val="DCDCAA"/>
+          <w:sz w:val="21"/>
+          <w:szCs w:val="21"/>
+        </w:rPr>
+        <w:t>load</w:t>
+      </w:r>
+      <w:proofErr w:type="spellEnd"/>
+      <w:proofErr w:type="gramEnd"/>
+      <w:r>
+        <w:rPr>
+          <w:rFonts w:ascii="Consolas" w:eastAsia="Times New Roman" w:hAnsi="Consolas" w:cs="Times New Roman"/>
+          <w:color w:val="D4D4D4"/>
+          <w:sz w:val="21"/>
+          <w:szCs w:val="21"/>
+        </w:rPr>
+        <w:t>(</w:t>
+      </w:r>
+      <w:r>
+        <w:rPr>
+          <w:rFonts w:ascii="Consolas" w:eastAsia="Times New Roman" w:hAnsi="Consolas" w:cs="Times New Roman"/>
+          <w:color w:val="4FC1FF"/>
+          <w:sz w:val="21"/>
+          <w:szCs w:val="21"/>
+        </w:rPr>
+        <w:t>html</w:t>
+      </w:r>
+      <w:proofErr w:type="gramStart"/>
+      <w:r>
+        <w:rPr>
+          <w:rFonts w:ascii="Consolas" w:eastAsia="Times New Roman" w:hAnsi="Consolas" w:cs="Times New Roman"/>
+          <w:color w:val="D4D4D4"/>
+          <w:sz w:val="21"/>
+          <w:szCs w:val="21"/>
+        </w:rPr>
+        <w:t>);</w:t>
+      </w:r>
+      <w:proofErr w:type="gramEnd"/>
+    </w:p>
+    <w:p>
+      <w:pPr>
+        <w:pStyle w:val="ListParagraph"/>
+        <w:numPr>
+          <w:ilvl w:val="0"/>
+          <w:numId w:val="3"/>
+        </w:numPr>
+        <w:shd w:val="clear" w:color="auto" w:fill="1E1E1E"/>
+        <w:spacing w:line="285" w:lineRule="atLeast"/>
+        <w:rPr>
+          <w:rFonts w:ascii="Consolas" w:eastAsia="Times New Roman" w:hAnsi="Consolas" w:cs="Times New Roman"/>
+          <w:color w:val="D4D4D4"/>
+          <w:sz w:val="21"/>
+          <w:szCs w:val="21"/>
+        </w:rPr>
+      </w:pPr>
+      <w:r>
+        <w:rPr>
+          <w:rFonts w:ascii="Consolas" w:eastAsia="Times New Roman" w:hAnsi="Consolas" w:cs="Times New Roman"/>
+          <w:color w:val="D4D4D4"/>
+          <w:sz w:val="21"/>
+          <w:szCs w:val="21"/>
+        </w:rPr>
+        <w:lastRenderedPageBreak/>
+        <w:t xml:space="preserve">    </w:t>
+      </w:r>
+      <w:r>
+        <w:rPr>
+          <w:rFonts w:ascii="Consolas" w:eastAsia="Times New Roman" w:hAnsi="Consolas" w:cs="Times New Roman"/>
+          <w:color w:val="DCDCAA"/>
+          <w:sz w:val="21"/>
+          <w:szCs w:val="21"/>
+        </w:rPr>
+        <w:t>$</w:t>
+      </w:r>
+      <w:r>
+        <w:rPr>
+          <w:rFonts w:ascii="Consolas" w:eastAsia="Times New Roman" w:hAnsi="Consolas" w:cs="Times New Roman"/>
+          <w:color w:val="D4D4D4"/>
+          <w:sz w:val="21"/>
+          <w:szCs w:val="21"/>
+        </w:rPr>
+        <w:t>(</w:t>
+      </w:r>
+      <w:proofErr w:type="gramStart"/>
+      <w:r>
+        <w:rPr>
+          <w:rFonts w:ascii="Consolas" w:eastAsia="Times New Roman" w:hAnsi="Consolas" w:cs="Times New Roman"/>
+          <w:color w:val="CE9178"/>
+          <w:sz w:val="21"/>
+          <w:szCs w:val="21"/>
+        </w:rPr>
+        <w:t>".author</w:t>
+      </w:r>
+      <w:proofErr w:type="gramEnd"/>
+      <w:r>
+        <w:rPr>
+          <w:rFonts w:ascii="Consolas" w:eastAsia="Times New Roman" w:hAnsi="Consolas" w:cs="Times New Roman"/>
+          <w:color w:val="CE9178"/>
+          <w:sz w:val="21"/>
+          <w:szCs w:val="21"/>
+        </w:rPr>
+        <w:t>"</w:t>
+      </w:r>
+      <w:proofErr w:type="gramStart"/>
+      <w:r>
+        <w:rPr>
+          <w:rFonts w:ascii="Consolas" w:eastAsia="Times New Roman" w:hAnsi="Consolas" w:cs="Times New Roman"/>
+          <w:color w:val="D4D4D4"/>
+          <w:sz w:val="21"/>
+          <w:szCs w:val="21"/>
+        </w:rPr>
+        <w:t>).</w:t>
+      </w:r>
+      <w:r>
+        <w:rPr>
+          <w:rFonts w:ascii="Consolas" w:eastAsia="Times New Roman" w:hAnsi="Consolas" w:cs="Times New Roman"/>
+          <w:color w:val="DCDCAA"/>
+          <w:sz w:val="21"/>
+          <w:szCs w:val="21"/>
+        </w:rPr>
+        <w:t>each</w:t>
+      </w:r>
+      <w:proofErr w:type="gramEnd"/>
+      <w:r>
+        <w:rPr>
+          <w:rFonts w:ascii="Consolas" w:eastAsia="Times New Roman" w:hAnsi="Consolas" w:cs="Times New Roman"/>
+          <w:color w:val="D4D4D4"/>
+          <w:sz w:val="21"/>
+          <w:szCs w:val="21"/>
+        </w:rPr>
+        <w:t>((</w:t>
+      </w:r>
+      <w:proofErr w:type="spellStart"/>
+      <w:r>
+        <w:rPr>
+          <w:rFonts w:ascii="Consolas" w:eastAsia="Times New Roman" w:hAnsi="Consolas" w:cs="Times New Roman"/>
+          <w:color w:val="9CDCFE"/>
+          <w:sz w:val="21"/>
+          <w:szCs w:val="21"/>
+        </w:rPr>
+        <w:t>i</w:t>
+      </w:r>
+      <w:proofErr w:type="spellEnd"/>
+      <w:r>
+        <w:rPr>
+          <w:rFonts w:ascii="Consolas" w:eastAsia="Times New Roman" w:hAnsi="Consolas" w:cs="Times New Roman"/>
+          <w:color w:val="D4D4D4"/>
+          <w:sz w:val="21"/>
+          <w:szCs w:val="21"/>
+        </w:rPr>
+        <w:t xml:space="preserve">, </w:t>
+      </w:r>
+      <w:r>
+        <w:rPr>
+          <w:rFonts w:ascii="Consolas" w:eastAsia="Times New Roman" w:hAnsi="Consolas" w:cs="Times New Roman"/>
+          <w:color w:val="9CDCFE"/>
+          <w:sz w:val="21"/>
+          <w:szCs w:val="21"/>
+        </w:rPr>
+        <w:t>element</w:t>
+      </w:r>
+      <w:r>
+        <w:rPr>
+          <w:rFonts w:ascii="Consolas" w:eastAsia="Times New Roman" w:hAnsi="Consolas" w:cs="Times New Roman"/>
+          <w:color w:val="D4D4D4"/>
+          <w:sz w:val="21"/>
+          <w:szCs w:val="21"/>
+        </w:rPr>
+        <w:t xml:space="preserve">) </w:t>
+      </w:r>
+      <w:r>
+        <w:rPr>
+          <w:rFonts w:ascii="Consolas" w:eastAsia="Times New Roman" w:hAnsi="Consolas" w:cs="Times New Roman"/>
+          <w:color w:val="569CD6"/>
+          <w:sz w:val="21"/>
+          <w:szCs w:val="21"/>
+        </w:rPr>
+        <w:t>=&gt;</w:t>
+      </w:r>
+      <w:r>
+        <w:rPr>
+          <w:rFonts w:ascii="Consolas" w:eastAsia="Times New Roman" w:hAnsi="Consolas" w:cs="Times New Roman"/>
+          <w:color w:val="D4D4D4"/>
+          <w:sz w:val="21"/>
+          <w:szCs w:val="21"/>
+        </w:rPr>
+        <w:t xml:space="preserve"> {</w:t>
+      </w:r>
+    </w:p>
+    <w:p>
+      <w:pPr>
+        <w:pStyle w:val="ListParagraph"/>
+        <w:numPr>
+          <w:ilvl w:val="0"/>
+          <w:numId w:val="3"/>
+        </w:numPr>
+        <w:shd w:val="clear" w:color="auto" w:fill="1E1E1E"/>
+        <w:spacing w:line="285" w:lineRule="atLeast"/>
+        <w:rPr>
+          <w:rFonts w:ascii="Consolas" w:eastAsia="Times New Roman" w:hAnsi="Consolas" w:cs="Times New Roman"/>
+          <w:color w:val="D4D4D4"/>
+          <w:sz w:val="21"/>
+          <w:szCs w:val="21"/>
+        </w:rPr>
+      </w:pPr>
+      <w:r>
+        <w:rPr>
+          <w:rFonts w:ascii="Consolas" w:eastAsia="Times New Roman" w:hAnsi="Consolas" w:cs="Times New Roman"/>
+          <w:color w:val="D4D4D4"/>
+          <w:sz w:val="21"/>
+          <w:szCs w:val="21"/>
+        </w:rPr>
+        <w:t xml:space="preserve">      </w:t>
+      </w:r>
+      <w:r>
+        <w:rPr>
+          <w:rFonts w:ascii="Consolas" w:eastAsia="Times New Roman" w:hAnsi="Consolas" w:cs="Times New Roman"/>
+          <w:color w:val="C586C0"/>
+          <w:sz w:val="21"/>
+          <w:szCs w:val="21"/>
+        </w:rPr>
+        <w:t>if</w:t>
+      </w:r>
+      <w:r>
+        <w:rPr>
+          <w:rFonts w:ascii="Consolas" w:eastAsia="Times New Roman" w:hAnsi="Consolas" w:cs="Times New Roman"/>
+          <w:color w:val="D4D4D4"/>
+          <w:sz w:val="21"/>
+          <w:szCs w:val="21"/>
+        </w:rPr>
+        <w:t xml:space="preserve"> (</w:t>
+      </w:r>
+      <w:proofErr w:type="spellStart"/>
+      <w:r>
+        <w:rPr>
+          <w:rFonts w:ascii="Consolas" w:eastAsia="Times New Roman" w:hAnsi="Consolas" w:cs="Times New Roman"/>
+          <w:color w:val="9CDCFE"/>
+          <w:sz w:val="21"/>
+          <w:szCs w:val="21"/>
+        </w:rPr>
+        <w:t>i</w:t>
+      </w:r>
+      <w:proofErr w:type="spellEnd"/>
+      <w:r>
+        <w:rPr>
+          <w:rFonts w:ascii="Consolas" w:eastAsia="Times New Roman" w:hAnsi="Consolas" w:cs="Times New Roman"/>
+          <w:color w:val="D4D4D4"/>
+          <w:sz w:val="21"/>
+          <w:szCs w:val="21"/>
+        </w:rPr>
+        <w:t xml:space="preserve"> &lt; </w:t>
+      </w:r>
+      <w:proofErr w:type="gramStart"/>
+      <w:r>
+        <w:rPr>
+          <w:rFonts w:ascii="Consolas" w:eastAsia="Times New Roman" w:hAnsi="Consolas" w:cs="Times New Roman"/>
+          <w:color w:val="B5CEA8"/>
+          <w:sz w:val="21"/>
+          <w:szCs w:val="21"/>
+        </w:rPr>
+        <w:t>10</w:t>
+      </w:r>
+      <w:r>
+        <w:rPr>
+          <w:rFonts w:ascii="Consolas" w:eastAsia="Times New Roman" w:hAnsi="Consolas" w:cs="Times New Roman"/>
+          <w:color w:val="D4D4D4"/>
+          <w:sz w:val="21"/>
+          <w:szCs w:val="21"/>
+        </w:rPr>
+        <w:t>) {</w:t>
+      </w:r>
+      <w:proofErr w:type="gramEnd"/>
+    </w:p>
+    <w:p>
+      <w:pPr>
+        <w:pStyle w:val="ListParagraph"/>
+        <w:numPr>
+          <w:ilvl w:val="0"/>
+          <w:numId w:val="3"/>
+        </w:numPr>
+        <w:shd w:val="clear" w:color="auto" w:fill="1E1E1E"/>
+        <w:spacing w:line="285" w:lineRule="atLeast"/>
+        <w:rPr>
+          <w:rFonts w:ascii="Consolas" w:eastAsia="Times New Roman" w:hAnsi="Consolas" w:cs="Times New Roman"/>
+          <w:color w:val="D4D4D4"/>
+          <w:sz w:val="21"/>
+          <w:szCs w:val="21"/>
+        </w:rPr>
+      </w:pPr>
+      <w:r>
+        <w:rPr>
+          <w:rFonts w:ascii="Consolas" w:eastAsia="Times New Roman" w:hAnsi="Consolas" w:cs="Times New Roman"/>
+          <w:color w:val="D4D4D4"/>
+          <w:sz w:val="21"/>
+          <w:szCs w:val="21"/>
+        </w:rPr>
+        <w:t xml:space="preserve">        </w:t>
+      </w:r>
+      <w:proofErr w:type="gramStart"/>
+      <w:r>
+        <w:rPr>
+          <w:rFonts w:ascii="Consolas" w:eastAsia="Times New Roman" w:hAnsi="Consolas" w:cs="Times New Roman"/>
+          <w:color w:val="9CDCFE"/>
+          <w:sz w:val="21"/>
+          <w:szCs w:val="21"/>
+        </w:rPr>
+        <w:t>console</w:t>
+      </w:r>
+      <w:r>
+        <w:rPr>
+          <w:rFonts w:ascii="Consolas" w:eastAsia="Times New Roman" w:hAnsi="Consolas" w:cs="Times New Roman"/>
+          <w:color w:val="D4D4D4"/>
+          <w:sz w:val="21"/>
+          <w:szCs w:val="21"/>
+        </w:rPr>
+        <w:t>.</w:t>
+      </w:r>
+      <w:r>
+        <w:rPr>
+          <w:rFonts w:ascii="Consolas" w:eastAsia="Times New Roman" w:hAnsi="Consolas" w:cs="Times New Roman"/>
+          <w:color w:val="DCDCAA"/>
+          <w:sz w:val="21"/>
+          <w:szCs w:val="21"/>
+        </w:rPr>
+        <w:t>log</w:t>
+      </w:r>
+      <w:r>
+        <w:rPr>
+          <w:rFonts w:ascii="Consolas" w:eastAsia="Times New Roman" w:hAnsi="Consolas" w:cs="Times New Roman"/>
+          <w:color w:val="D4D4D4"/>
+          <w:sz w:val="21"/>
+          <w:szCs w:val="21"/>
+        </w:rPr>
+        <w:t>(</w:t>
+      </w:r>
+      <w:proofErr w:type="gramEnd"/>
+      <w:r>
+        <w:rPr>
+          <w:rFonts w:ascii="Consolas" w:eastAsia="Times New Roman" w:hAnsi="Consolas" w:cs="Times New Roman"/>
+          <w:color w:val="CE9178"/>
+          <w:sz w:val="21"/>
+          <w:szCs w:val="21"/>
+        </w:rPr>
+        <w:t>"The Author is: "</w:t>
+      </w:r>
+      <w:r>
+        <w:rPr>
+          <w:rFonts w:ascii="Consolas" w:eastAsia="Times New Roman" w:hAnsi="Consolas" w:cs="Times New Roman"/>
+          <w:color w:val="D4D4D4"/>
+          <w:sz w:val="21"/>
+          <w:szCs w:val="21"/>
+        </w:rPr>
+        <w:t xml:space="preserve">, </w:t>
+      </w:r>
+      <w:proofErr w:type="spellStart"/>
+      <w:r>
+        <w:rPr>
+          <w:rFonts w:ascii="Consolas" w:eastAsia="Times New Roman" w:hAnsi="Consolas" w:cs="Times New Roman"/>
+          <w:color w:val="9CDCFE"/>
+          <w:sz w:val="21"/>
+          <w:szCs w:val="21"/>
+        </w:rPr>
+        <w:t>i</w:t>
+      </w:r>
+      <w:proofErr w:type="spellEnd"/>
+      <w:r>
+        <w:rPr>
+          <w:rFonts w:ascii="Consolas" w:eastAsia="Times New Roman" w:hAnsi="Consolas" w:cs="Times New Roman"/>
+          <w:color w:val="D4D4D4"/>
+          <w:sz w:val="21"/>
+          <w:szCs w:val="21"/>
+        </w:rPr>
+        <w:t xml:space="preserve"> + </w:t>
+      </w:r>
+      <w:r>
+        <w:rPr>
+          <w:rFonts w:ascii="Consolas" w:eastAsia="Times New Roman" w:hAnsi="Consolas" w:cs="Times New Roman"/>
+          <w:color w:val="B5CEA8"/>
+          <w:sz w:val="21"/>
+          <w:szCs w:val="21"/>
+        </w:rPr>
+        <w:t>1</w:t>
+      </w:r>
+      <w:r>
+        <w:rPr>
+          <w:rFonts w:ascii="Consolas" w:eastAsia="Times New Roman" w:hAnsi="Consolas" w:cs="Times New Roman"/>
+          <w:color w:val="D4D4D4"/>
+          <w:sz w:val="21"/>
+          <w:szCs w:val="21"/>
+        </w:rPr>
+        <w:t xml:space="preserve">, </w:t>
+      </w:r>
+      <w:r>
+        <w:rPr>
+          <w:rFonts w:ascii="Consolas" w:eastAsia="Times New Roman" w:hAnsi="Consolas" w:cs="Times New Roman"/>
+          <w:color w:val="CE9178"/>
+          <w:sz w:val="21"/>
+          <w:szCs w:val="21"/>
+        </w:rPr>
+        <w:t>": "</w:t>
+      </w:r>
+      <w:r>
+        <w:rPr>
+          <w:rFonts w:ascii="Consolas" w:eastAsia="Times New Roman" w:hAnsi="Consolas" w:cs="Times New Roman"/>
+          <w:color w:val="D4D4D4"/>
+          <w:sz w:val="21"/>
+          <w:szCs w:val="21"/>
+        </w:rPr>
+        <w:t xml:space="preserve">, </w:t>
+      </w:r>
+      <w:r>
+        <w:rPr>
+          <w:rFonts w:ascii="Consolas" w:eastAsia="Times New Roman" w:hAnsi="Consolas" w:cs="Times New Roman"/>
+          <w:color w:val="DCDCAA"/>
+          <w:sz w:val="21"/>
+          <w:szCs w:val="21"/>
+        </w:rPr>
+        <w:t>$</w:t>
+      </w:r>
+      <w:r>
+        <w:rPr>
+          <w:rFonts w:ascii="Consolas" w:eastAsia="Times New Roman" w:hAnsi="Consolas" w:cs="Times New Roman"/>
+          <w:color w:val="D4D4D4"/>
+          <w:sz w:val="21"/>
+          <w:szCs w:val="21"/>
+        </w:rPr>
+        <w:t>(</w:t>
+      </w:r>
+      <w:r>
+        <w:rPr>
+          <w:rFonts w:ascii="Consolas" w:eastAsia="Times New Roman" w:hAnsi="Consolas" w:cs="Times New Roman"/>
+          <w:color w:val="9CDCFE"/>
+          <w:sz w:val="21"/>
+          <w:szCs w:val="21"/>
+        </w:rPr>
+        <w:t>element</w:t>
+      </w:r>
+      <w:r>
+        <w:rPr>
+          <w:rFonts w:ascii="Consolas" w:eastAsia="Times New Roman" w:hAnsi="Consolas" w:cs="Times New Roman"/>
+          <w:color w:val="D4D4D4"/>
+          <w:sz w:val="21"/>
+          <w:szCs w:val="21"/>
+        </w:rPr>
+        <w:t>).</w:t>
+      </w:r>
+      <w:proofErr w:type="gramStart"/>
+      <w:r>
+        <w:rPr>
+          <w:rFonts w:ascii="Consolas" w:eastAsia="Times New Roman" w:hAnsi="Consolas" w:cs="Times New Roman"/>
+          <w:color w:val="DCDCAA"/>
+          <w:sz w:val="21"/>
+          <w:szCs w:val="21"/>
+        </w:rPr>
+        <w:t>text</w:t>
+      </w:r>
+      <w:r>
+        <w:rPr>
+          <w:rFonts w:ascii="Consolas" w:eastAsia="Times New Roman" w:hAnsi="Consolas" w:cs="Times New Roman"/>
+          <w:color w:val="D4D4D4"/>
+          <w:sz w:val="21"/>
+          <w:szCs w:val="21"/>
+        </w:rPr>
+        <w:t>(</w:t>
+      </w:r>
+      <w:proofErr w:type="gramEnd"/>
+      <w:r>
+        <w:rPr>
+          <w:rFonts w:ascii="Consolas" w:eastAsia="Times New Roman" w:hAnsi="Consolas" w:cs="Times New Roman"/>
+          <w:color w:val="D4D4D4"/>
+          <w:sz w:val="21"/>
+          <w:szCs w:val="21"/>
+        </w:rPr>
+        <w:t>)</w:t>
+      </w:r>
+      <w:proofErr w:type="gramStart"/>
+      <w:r>
+        <w:rPr>
+          <w:rFonts w:ascii="Consolas" w:eastAsia="Times New Roman" w:hAnsi="Consolas" w:cs="Times New Roman"/>
+          <w:color w:val="D4D4D4"/>
+          <w:sz w:val="21"/>
+          <w:szCs w:val="21"/>
+        </w:rPr>
+        <w:t>);</w:t>
+      </w:r>
+      <w:proofErr w:type="gramEnd"/>
+    </w:p>
+    <w:p>
+      <w:pPr>
+        <w:pStyle w:val="ListParagraph"/>
+        <w:numPr>
+          <w:ilvl w:val="0"/>
+          <w:numId w:val="3"/>
+        </w:numPr>
+        <w:shd w:val="clear" w:color="auto" w:fill="1E1E1E"/>
+        <w:spacing w:line="285" w:lineRule="atLeast"/>
+        <w:rPr>
+          <w:rFonts w:ascii="Consolas" w:eastAsia="Times New Roman" w:hAnsi="Consolas" w:cs="Times New Roman"/>
+          <w:color w:val="D4D4D4"/>
+          <w:sz w:val="21"/>
+          <w:szCs w:val="21"/>
+        </w:rPr>
+      </w:pPr>
+      <w:r>
+        <w:rPr>
+          <w:rFonts w:ascii="Consolas" w:eastAsia="Times New Roman" w:hAnsi="Consolas" w:cs="Times New Roman"/>
+          <w:color w:val="D4D4D4"/>
+          <w:sz w:val="21"/>
+          <w:szCs w:val="21"/>
+        </w:rPr>
+        <w:t>      }</w:t>
+      </w:r>
+    </w:p>
+    <w:p>
+      <w:pPr>
+        <w:pStyle w:val="ListParagraph"/>
+        <w:numPr>
+          <w:ilvl w:val="0"/>
+          <w:numId w:val="3"/>
+        </w:numPr>
+        <w:shd w:val="clear" w:color="auto" w:fill="1E1E1E"/>
+        <w:spacing w:line="285" w:lineRule="atLeast"/>
+        <w:rPr>
+          <w:rFonts w:ascii="Consolas" w:eastAsia="Times New Roman" w:hAnsi="Consolas" w:cs="Times New Roman"/>
+          <w:color w:val="D4D4D4"/>
+          <w:sz w:val="21"/>
+          <w:szCs w:val="21"/>
+        </w:rPr>
+      </w:pPr>
+      <w:r>
+        <w:rPr>
+          <w:rFonts w:ascii="Consolas" w:eastAsia="Times New Roman" w:hAnsi="Consolas" w:cs="Times New Roman"/>
+          <w:color w:val="D4D4D4"/>
+          <w:sz w:val="21"/>
+          <w:szCs w:val="21"/>
+        </w:rPr>
+        <w:t>    });</w:t>
+      </w:r>
+    </w:p>
+    <w:p>
+      <w:pPr>
+        <w:pStyle w:val="ListParagraph"/>
+        <w:numPr>
+          <w:ilvl w:val="0"/>
+          <w:numId w:val="3"/>
+        </w:numPr>
+        <w:shd w:val="clear" w:color="auto" w:fill="1E1E1E"/>
+        <w:spacing w:line="285" w:lineRule="atLeast"/>
+        <w:rPr>
+          <w:rFonts w:ascii="Consolas" w:eastAsia="Times New Roman" w:hAnsi="Consolas" w:cs="Times New Roman"/>
+          <w:color w:val="D4D4D4"/>
+          <w:sz w:val="21"/>
+          <w:szCs w:val="21"/>
+        </w:rPr>
+      </w:pPr>
+      <w:r>
+        <w:rPr>
+          <w:rFonts w:ascii="Consolas" w:eastAsia="Times New Roman" w:hAnsi="Consolas" w:cs="Times New Roman"/>
+          <w:color w:val="D4D4D4"/>
+          <w:sz w:val="21"/>
+          <w:szCs w:val="21"/>
+        </w:rPr>
+        <w:t xml:space="preserve">  } </w:t>
+      </w:r>
+      <w:r>
+        <w:rPr>
+          <w:rFonts w:ascii="Consolas" w:eastAsia="Times New Roman" w:hAnsi="Consolas" w:cs="Times New Roman"/>
+          <w:color w:val="C586C0"/>
+          <w:sz w:val="21"/>
+          <w:szCs w:val="21"/>
+        </w:rPr>
+        <w:t>catch</w:t>
+      </w:r>
+      <w:r>
+        <w:rPr>
+          <w:rFonts w:ascii="Consolas" w:eastAsia="Times New Roman" w:hAnsi="Consolas" w:cs="Times New Roman"/>
+          <w:color w:val="D4D4D4"/>
+          <w:sz w:val="21"/>
+          <w:szCs w:val="21"/>
+        </w:rPr>
+        <w:t xml:space="preserve"> (</w:t>
+      </w:r>
+      <w:proofErr w:type="gramStart"/>
+      <w:r>
+        <w:rPr>
+          <w:rFonts w:ascii="Consolas" w:eastAsia="Times New Roman" w:hAnsi="Consolas" w:cs="Times New Roman"/>
+          <w:color w:val="9CDCFE"/>
+          <w:sz w:val="21"/>
+          <w:szCs w:val="21"/>
+        </w:rPr>
+        <w:t>error</w:t>
+      </w:r>
+      <w:r>
+        <w:rPr>
+          <w:rFonts w:ascii="Consolas" w:eastAsia="Times New Roman" w:hAnsi="Consolas" w:cs="Times New Roman"/>
+          <w:color w:val="D4D4D4"/>
+          <w:sz w:val="21"/>
+          <w:szCs w:val="21"/>
+        </w:rPr>
+        <w:t>) {</w:t>
+      </w:r>
+      <w:proofErr w:type="gramEnd"/>
+    </w:p>
+    <w:p>
+      <w:pPr>
+        <w:pStyle w:val="ListParagraph"/>
+        <w:numPr>
+          <w:ilvl w:val="0"/>
+          <w:numId w:val="3"/>
+        </w:numPr>
+        <w:shd w:val="clear" w:color="auto" w:fill="1E1E1E"/>
+        <w:spacing w:line="285" w:lineRule="atLeast"/>
+        <w:rPr>
+          <w:rFonts w:ascii="Consolas" w:eastAsia="Times New Roman" w:hAnsi="Consolas" w:cs="Times New Roman"/>
+          <w:color w:val="D4D4D4"/>
+          <w:sz w:val="21"/>
+          <w:szCs w:val="21"/>
+        </w:rPr>
+      </w:pPr>
+      <w:r>
+        <w:rPr>
+          <w:rFonts w:ascii="Consolas" w:eastAsia="Times New Roman" w:hAnsi="Consolas" w:cs="Times New Roman"/>
+          <w:color w:val="D4D4D4"/>
+          <w:sz w:val="21"/>
+          <w:szCs w:val="21"/>
+        </w:rPr>
+        <w:t xml:space="preserve">    </w:t>
+      </w:r>
+      <w:proofErr w:type="spellStart"/>
+      <w:proofErr w:type="gramStart"/>
+      <w:r>
+        <w:rPr>
+          <w:rFonts w:ascii="Consolas" w:eastAsia="Times New Roman" w:hAnsi="Consolas" w:cs="Times New Roman"/>
+          <w:color w:val="9CDCFE"/>
+          <w:sz w:val="21"/>
+          <w:szCs w:val="21"/>
+        </w:rPr>
+        <w:t>console</w:t>
+      </w:r>
+      <w:r>
+        <w:rPr>
+          <w:rFonts w:ascii="Consolas" w:eastAsia="Times New Roman" w:hAnsi="Consolas" w:cs="Times New Roman"/>
+          <w:color w:val="D4D4D4"/>
+          <w:sz w:val="21"/>
+          <w:szCs w:val="21"/>
+        </w:rPr>
+        <w:t>.</w:t>
+      </w:r>
+      <w:r>
+        <w:rPr>
+          <w:rFonts w:ascii="Consolas" w:eastAsia="Times New Roman" w:hAnsi="Consolas" w:cs="Times New Roman"/>
+          <w:color w:val="DCDCAA"/>
+          <w:sz w:val="21"/>
+          <w:szCs w:val="21"/>
+        </w:rPr>
+        <w:t>error</w:t>
+      </w:r>
+      <w:proofErr w:type="spellEnd"/>
+      <w:proofErr w:type="gramEnd"/>
+      <w:r>
+        <w:rPr>
+          <w:rFonts w:ascii="Consolas" w:eastAsia="Times New Roman" w:hAnsi="Consolas" w:cs="Times New Roman"/>
+          <w:color w:val="D4D4D4"/>
+          <w:sz w:val="21"/>
+          <w:szCs w:val="21"/>
+        </w:rPr>
+        <w:t>(</w:t>
+      </w:r>
+      <w:r>
+        <w:rPr>
+          <w:rFonts w:ascii="Consolas" w:eastAsia="Times New Roman" w:hAnsi="Consolas" w:cs="Times New Roman"/>
+          <w:color w:val="CE9178"/>
+          <w:sz w:val="21"/>
+          <w:szCs w:val="21"/>
+        </w:rPr>
+        <w:t>"The error: "</w:t>
+      </w:r>
+      <w:r>
+        <w:rPr>
+          <w:rFonts w:ascii="Consolas" w:eastAsia="Times New Roman" w:hAnsi="Consolas" w:cs="Times New Roman"/>
+          <w:color w:val="D4D4D4"/>
+          <w:sz w:val="21"/>
+          <w:szCs w:val="21"/>
+        </w:rPr>
+        <w:t xml:space="preserve">, </w:t>
+      </w:r>
+      <w:r>
+        <w:rPr>
+          <w:rFonts w:ascii="Consolas" w:eastAsia="Times New Roman" w:hAnsi="Consolas" w:cs="Times New Roman"/>
+          <w:color w:val="9CDCFE"/>
+          <w:sz w:val="21"/>
+          <w:szCs w:val="21"/>
+        </w:rPr>
+        <w:t>error</w:t>
+      </w:r>
+      <w:proofErr w:type="gramStart"/>
+      <w:r>
+        <w:rPr>
+          <w:rFonts w:ascii="Consolas" w:eastAsia="Times New Roman" w:hAnsi="Consolas" w:cs="Times New Roman"/>
+          <w:color w:val="D4D4D4"/>
+          <w:sz w:val="21"/>
+          <w:szCs w:val="21"/>
+        </w:rPr>
+        <w:t>);</w:t>
+      </w:r>
+      <w:proofErr w:type="gramEnd"/>
+    </w:p>
+    <w:p>
+      <w:pPr>
+        <w:pStyle w:val="ListParagraph"/>
+        <w:numPr>
+          <w:ilvl w:val="0"/>
+          <w:numId w:val="3"/>
+        </w:numPr>
+        <w:shd w:val="clear" w:color="auto" w:fill="1E1E1E"/>
+        <w:spacing w:line="285" w:lineRule="atLeast"/>
+        <w:rPr>
+          <w:rFonts w:ascii="Consolas" w:eastAsia="Times New Roman" w:hAnsi="Consolas" w:cs="Times New Roman"/>
+          <w:color w:val="D4D4D4"/>
+          <w:sz w:val="21"/>
+          <w:szCs w:val="21"/>
+        </w:rPr>
+      </w:pPr>
+      <w:r>
+        <w:rPr>
+          <w:rFonts w:ascii="Consolas" w:eastAsia="Times New Roman" w:hAnsi="Consolas" w:cs="Times New Roman"/>
+          <w:color w:val="D4D4D4"/>
+          <w:sz w:val="21"/>
+          <w:szCs w:val="21"/>
+        </w:rPr>
+        <w:t>  }</w:t>
+      </w:r>
+    </w:p>
+    <w:p>
+      <w:pPr>
+        <w:pStyle w:val="ListParagraph"/>
+        <w:numPr>
+          <w:ilvl w:val="0"/>
+          <w:numId w:val="3"/>
+        </w:numPr>
+        <w:shd w:val="clear" w:color="auto" w:fill="1E1E1E"/>
+        <w:spacing w:line="285" w:lineRule="atLeast"/>
+        <w:rPr>
+          <w:rFonts w:ascii="Consolas" w:eastAsia="Times New Roman" w:hAnsi="Consolas" w:cs="Times New Roman"/>
+          <w:color w:val="D4D4D4"/>
+          <w:sz w:val="21"/>
+          <w:szCs w:val="21"/>
+        </w:rPr>
+      </w:pPr>
+      <w:r>
+        <w:rPr>
+          <w:rFonts w:ascii="Consolas" w:eastAsia="Times New Roman" w:hAnsi="Consolas" w:cs="Times New Roman"/>
+          <w:color w:val="D4D4D4"/>
+          <w:sz w:val="21"/>
+          <w:szCs w:val="21"/>
+        </w:rPr>
+        <w:t>}</w:t>
+      </w:r>
+    </w:p>
+    <w:p>
+      <w:pPr>
+        <w:pStyle w:val="ListParagraph"/>
+        <w:numPr>
+          <w:ilvl w:val="0"/>
+          <w:numId w:val="3"/>
+        </w:numPr>
+        <w:shd w:val="clear" w:color="auto" w:fill="1E1E1E"/>
+        <w:spacing w:line="285" w:lineRule="atLeast"/>
+        <w:rPr>
+          <w:rFonts w:ascii="Consolas" w:eastAsia="Times New Roman" w:hAnsi="Consolas" w:cs="Times New Roman"/>
+          <w:color w:val="D4D4D4"/>
+          <w:sz w:val="21"/>
+          <w:szCs w:val="21"/>
+        </w:rPr>
+      </w:pPr>
+    </w:p>
+    <w:p>
+      <w:pPr>
+        <w:pStyle w:val="ListParagraph"/>
+        <w:numPr>
+          <w:ilvl w:val="0"/>
+          <w:numId w:val="3"/>
+        </w:numPr>
+        <w:shd w:val="clear" w:color="auto" w:fill="1E1E1E"/>
+        <w:spacing w:line="285" w:lineRule="atLeast"/>
+        <w:rPr>
+          <w:rFonts w:ascii="Consolas" w:eastAsia="Times New Roman" w:hAnsi="Consolas" w:cs="Times New Roman"/>
+          <w:color w:val="D4D4D4"/>
+          <w:sz w:val="21"/>
+          <w:szCs w:val="21"/>
+        </w:rPr>
+      </w:pPr>
+      <w:proofErr w:type="spellStart"/>
+      <w:r>
+        <w:rPr>
+          <w:rFonts w:ascii="Consolas" w:eastAsia="Times New Roman" w:hAnsi="Consolas" w:cs="Times New Roman"/>
+          <w:color w:val="DCDCAA"/>
+          <w:sz w:val="21"/>
+          <w:szCs w:val="21"/>
+        </w:rPr>
+        <w:t>scrapPage</w:t>
+      </w:r>
+      <w:proofErr w:type="spellEnd"/>
+      <w:r>
+        <w:rPr>
+          <w:rFonts w:ascii="Consolas" w:eastAsia="Times New Roman" w:hAnsi="Consolas" w:cs="Times New Roman"/>
+          <w:color w:val="D4D4D4"/>
+          <w:sz w:val="21"/>
+          <w:szCs w:val="21"/>
+        </w:rPr>
+        <w:t>(</w:t>
+      </w:r>
+      <w:proofErr w:type="spellStart"/>
+      <w:r>
+        <w:rPr>
+          <w:rFonts w:ascii="Consolas" w:eastAsia="Times New Roman" w:hAnsi="Consolas" w:cs="Times New Roman"/>
+          <w:color w:val="4FC1FF"/>
+          <w:sz w:val="21"/>
+          <w:szCs w:val="21"/>
+        </w:rPr>
+        <w:t>url</w:t>
+      </w:r>
+      <w:proofErr w:type="spellEnd"/>
+      <w:proofErr w:type="gramStart"/>
+      <w:r>
+        <w:rPr>
+          <w:rFonts w:ascii="Consolas" w:eastAsia="Times New Roman" w:hAnsi="Consolas" w:cs="Times New Roman"/>
+          <w:color w:val="D4D4D4"/>
+          <w:sz w:val="21"/>
+          <w:szCs w:val="21"/>
+        </w:rPr>
+        <w:t>);</w:t>
+      </w:r>
+      <w:proofErr w:type="gramEnd"/>
+    </w:p>
+    <w:p>
+      <w:pPr>
+        <w:pStyle w:val="ListParagraph"/>
+        <w:numPr>
+          <w:ilvl w:val="0"/>
+          <w:numId w:val="3"/>
+        </w:numPr>
+        <w:shd w:val="clear" w:color="auto" w:fill="1E1E1E"/>
+        <w:spacing w:line="285" w:lineRule="atLeast"/>
+        <w:rPr>
+          <w:rFonts w:ascii="Consolas" w:eastAsia="Times New Roman" w:hAnsi="Consolas" w:cs="Times New Roman"/>
+          <w:color w:val="D4D4D4"/>
+          <w:sz w:val="21"/>
+          <w:szCs w:val="21"/>
+        </w:rPr>
+      </w:pPr>
+    </w:p>
+    <w:p>
+      <w:pPr>
+        <w:pStyle w:val="ListParagraph"/>
         <w:ind w:left="1800"/>
         <w:rPr>
           <w:b/>
@@ -3489,6 +5117,210 @@
         <w:pStyle w:val="ListParagraph"/>
         <w:numPr>
           <w:ilvl w:val="0"/>
+          <w:numId w:val="4"/>
+        </w:numPr>
+        <w:rPr>
+          <w:b/>
+          <w:color w:val="FF0000"/>
+          <w:sz w:val="28"/>
+          <w:szCs w:val="28"/>
+        </w:rPr>
+      </w:pPr>
+      <w:proofErr w:type="spellStart"/>
+      <w:r>
+        <w:rPr>
+          <w:b/>
+          <w:color w:val="FF0000"/>
+          <w:sz w:val="28"/>
+          <w:szCs w:val="28"/>
+        </w:rPr>
+        <w:t>Package.json</w:t>
+      </w:r>
+      <w:proofErr w:type="spellEnd"/>
+      <w:r>
+        <w:rPr>
+          <w:b/>
+          <w:color w:val="FF0000"/>
+          <w:sz w:val="28"/>
+          <w:szCs w:val="28"/>
+        </w:rPr>
+        <w:t xml:space="preserve"> is a JSON-formatted manifest file at the root of your project that describes your project (name, version, description, author, license, </w:t>
+      </w:r>
+      <w:r>
+        <w:rPr>
+          <w:b/>
+          <w:color w:val="FF0000"/>
+          <w:sz w:val="28"/>
+          <w:szCs w:val="28"/>
+        </w:rPr>
+        <w:t>etc.</w:t>
+      </w:r>
+      <w:r>
+        <w:rPr>
+          <w:b/>
+          <w:color w:val="FF0000"/>
+          <w:sz w:val="28"/>
+          <w:szCs w:val="28"/>
+        </w:rPr>
+        <w:t xml:space="preserve">). List dependencies your code needs to run. Defines development only dependencies. Specifies scripts you can run with like </w:t>
+      </w:r>
+      <w:proofErr w:type="spellStart"/>
+      <w:r>
+        <w:rPr>
+          <w:b/>
+          <w:color w:val="FF0000"/>
+          <w:sz w:val="28"/>
+          <w:szCs w:val="28"/>
+        </w:rPr>
+        <w:t>npm</w:t>
+      </w:r>
+      <w:proofErr w:type="spellEnd"/>
+      <w:r>
+        <w:rPr>
+          <w:b/>
+          <w:color w:val="FF0000"/>
+          <w:sz w:val="28"/>
+          <w:szCs w:val="28"/>
+        </w:rPr>
+        <w:t xml:space="preserve"> run &lt;name&gt;</w:t>
+      </w:r>
+      <w:r>
+        <w:rPr>
+          <w:b/>
+          <w:color w:val="FF0000"/>
+          <w:sz w:val="28"/>
+          <w:szCs w:val="28"/>
+        </w:rPr>
+        <w:t>. It has reproducible installs. Package-</w:t>
+      </w:r>
+      <w:proofErr w:type="spellStart"/>
+      <w:r>
+        <w:rPr>
+          <w:b/>
+          <w:color w:val="FF0000"/>
+          <w:sz w:val="28"/>
+          <w:szCs w:val="28"/>
+        </w:rPr>
+        <w:t>lock.json</w:t>
+      </w:r>
+      <w:proofErr w:type="spellEnd"/>
+      <w:r>
+        <w:rPr>
+          <w:b/>
+          <w:color w:val="FF0000"/>
+          <w:sz w:val="28"/>
+          <w:szCs w:val="28"/>
+        </w:rPr>
+        <w:t xml:space="preserve"> file lists the exact versions needed and will install on </w:t>
+      </w:r>
+      <w:proofErr w:type="spellStart"/>
+      <w:r>
+        <w:rPr>
+          <w:b/>
+          <w:color w:val="FF0000"/>
+          <w:sz w:val="28"/>
+          <w:szCs w:val="28"/>
+        </w:rPr>
+        <w:t>npm</w:t>
+      </w:r>
+      <w:proofErr w:type="spellEnd"/>
+      <w:r>
+        <w:rPr>
+          <w:b/>
+          <w:color w:val="FF0000"/>
+          <w:sz w:val="28"/>
+          <w:szCs w:val="28"/>
+        </w:rPr>
+        <w:t xml:space="preserve"> install command. </w:t>
+      </w:r>
+      <w:proofErr w:type="spellStart"/>
+      <w:r>
+        <w:rPr>
+          <w:b/>
+          <w:color w:val="FF0000"/>
+          <w:sz w:val="28"/>
+          <w:szCs w:val="28"/>
+        </w:rPr>
+        <w:t>npm</w:t>
+      </w:r>
+      <w:proofErr w:type="spellEnd"/>
+      <w:r>
+        <w:rPr>
+          <w:b/>
+          <w:color w:val="FF0000"/>
+          <w:sz w:val="28"/>
+          <w:szCs w:val="28"/>
+        </w:rPr>
+        <w:t xml:space="preserve"> ci (short for clean install) will remove your existing </w:t>
+      </w:r>
+      <w:proofErr w:type="spellStart"/>
+      <w:r>
+        <w:rPr>
+          <w:b/>
+          <w:color w:val="FF0000"/>
+          <w:sz w:val="28"/>
+          <w:szCs w:val="28"/>
+        </w:rPr>
+        <w:t>node_module</w:t>
+      </w:r>
+      <w:proofErr w:type="spellEnd"/>
+      <w:r>
+        <w:rPr>
+          <w:b/>
+          <w:color w:val="FF0000"/>
+          <w:sz w:val="28"/>
+          <w:szCs w:val="28"/>
+        </w:rPr>
+        <w:t xml:space="preserve"> and only install exactly what is in package-</w:t>
+      </w:r>
+      <w:proofErr w:type="spellStart"/>
+      <w:proofErr w:type="gramStart"/>
+      <w:r>
+        <w:rPr>
+          <w:b/>
+          <w:color w:val="FF0000"/>
+          <w:sz w:val="28"/>
+          <w:szCs w:val="28"/>
+        </w:rPr>
+        <w:t>locak.json</w:t>
+      </w:r>
+      <w:proofErr w:type="spellEnd"/>
+      <w:proofErr w:type="gramEnd"/>
+      <w:r>
+        <w:rPr>
+          <w:b/>
+          <w:color w:val="FF0000"/>
+          <w:sz w:val="28"/>
+          <w:szCs w:val="28"/>
+        </w:rPr>
+        <w:t xml:space="preserve">. It is faster and ensures a completely fresh reproducible </w:t>
+      </w:r>
+      <w:proofErr w:type="gramStart"/>
+      <w:r>
+        <w:rPr>
+          <w:b/>
+          <w:color w:val="FF0000"/>
+          <w:sz w:val="28"/>
+          <w:szCs w:val="28"/>
+        </w:rPr>
+        <w:t>install</w:t>
+      </w:r>
+      <w:proofErr w:type="gramEnd"/>
+      <w:r>
+        <w:rPr>
+          <w:b/>
+          <w:color w:val="FF0000"/>
+          <w:sz w:val="28"/>
+          <w:szCs w:val="28"/>
+        </w:rPr>
+        <w:t xml:space="preserve">. </w:t>
+      </w:r>
+    </w:p>
+    <w:p>
+      <w:pPr>
+        <w:pStyle w:val="ListParagraph"/>
+        <w:numPr>
+          <w:ilvl w:val="0"/>
           <w:numId w:val="1"/>
         </w:numPr>
         <w:rPr>
@@ -3636,7 +5468,6 @@
           <w:sz w:val="28"/>
           <w:szCs w:val="28"/>
         </w:rPr>
-        <w:lastRenderedPageBreak/>
         <w:t>Components</w:t>
       </w:r>
     </w:p>
@@ -3793,6 +5624,7 @@
           <w:sz w:val="28"/>
           <w:szCs w:val="28"/>
         </w:rPr>
+        <w:lastRenderedPageBreak/>
         <w:t>The Message Queue</w:t>
       </w:r>
     </w:p>
@@ -4617,6 +6449,119 @@
       </w:rPr>
     </w:lvl>
   </w:abstractNum>
+  <w:abstractNum w:abstractNumId="3" w15:restartNumberingAfterBreak="0">
+    <w:nsid w:val="4A421748"/>
+    <w:multiLevelType w:val="hybridMultilevel"/>
+    <w:tmpl w:val="A642A47E"/>
+    <w:lvl w:ilvl="0" w:tplc="04090001">
+      <w:start w:val="1"/>
+      <w:numFmt w:val="bullet"/>
+      <w:lvlText w:val=""/>
+      <w:lvlJc w:val="left"/>
+      <w:pPr>
+        <w:ind w:left="2160" w:hanging="360"/>
+      </w:pPr>
+      <w:rPr>
+        <w:rFonts w:ascii="Symbol" w:hAnsi="Symbol" w:hint="default"/>
+      </w:rPr>
+    </w:lvl>
+    <w:lvl w:ilvl="1" w:tplc="04090003" w:tentative="1">
+      <w:start w:val="1"/>
+      <w:numFmt w:val="bullet"/>
+      <w:lvlText w:val="o"/>
+      <w:lvlJc w:val="left"/>
+      <w:pPr>
+        <w:ind w:left="2880" w:hanging="360"/>
+      </w:pPr>
+      <w:rPr>
+        <w:rFonts w:ascii="Courier New" w:hAnsi="Courier New" w:cs="Courier New" w:hint="default"/>
+      </w:rPr>
+    </w:lvl>
+    <w:lvl w:ilvl="2" w:tplc="04090005" w:tentative="1">
+      <w:start w:val="1"/>
+      <w:numFmt w:val="bullet"/>
+      <w:lvlText w:val=""/>
+      <w:lvlJc w:val="left"/>
+      <w:pPr>
+        <w:ind w:left="3600" w:hanging="360"/>
+      </w:pPr>
+      <w:rPr>
+        <w:rFonts w:ascii="Wingdings" w:hAnsi="Wingdings" w:hint="default"/>
+      </w:rPr>
+    </w:lvl>
+    <w:lvl w:ilvl="3" w:tplc="04090001" w:tentative="1">
+      <w:start w:val="1"/>
+      <w:numFmt w:val="bullet"/>
+      <w:lvlText w:val=""/>
+      <w:lvlJc w:val="left"/>
+      <w:pPr>
+        <w:ind w:left="4320" w:hanging="360"/>
+      </w:pPr>
+      <w:rPr>
+        <w:rFonts w:ascii="Symbol" w:hAnsi="Symbol" w:hint="default"/>
+      </w:rPr>
+    </w:lvl>
+    <w:lvl w:ilvl="4" w:tplc="04090003" w:tentative="1">
+      <w:start w:val="1"/>
+      <w:numFmt w:val="bullet"/>
+      <w:lvlText w:val="o"/>
+      <w:lvlJc w:val="left"/>
+      <w:pPr>
+        <w:ind w:left="5040" w:hanging="360"/>
+      </w:pPr>
+      <w:rPr>
+        <w:rFonts w:ascii="Courier New" w:hAnsi="Courier New" w:cs="Courier New" w:hint="default"/>
+      </w:rPr>
+    </w:lvl>
+    <w:lvl w:ilvl="5" w:tplc="04090005" w:tentative="1">
+      <w:start w:val="1"/>
+      <w:numFmt w:val="bullet"/>
+      <w:lvlText w:val=""/>
+      <w:lvlJc w:val="left"/>
+      <w:pPr>
+        <w:ind w:left="5760" w:hanging="360"/>
+      </w:pPr>
+      <w:rPr>
+        <w:rFonts w:ascii="Wingdings" w:hAnsi="Wingdings" w:hint="default"/>
+      </w:rPr>
+    </w:lvl>
+    <w:lvl w:ilvl="6" w:tplc="04090001" w:tentative="1">
+      <w:start w:val="1"/>
+      <w:numFmt w:val="bullet"/>
+      <w:lvlText w:val=""/>
+      <w:lvlJc w:val="left"/>
+      <w:pPr>
+        <w:ind w:left="6480" w:hanging="360"/>
+      </w:pPr>
+      <w:rPr>
+        <w:rFonts w:ascii="Symbol" w:hAnsi="Symbol" w:hint="default"/>
+      </w:rPr>
+    </w:lvl>
+    <w:lvl w:ilvl="7" w:tplc="04090003" w:tentative="1">
+      <w:start w:val="1"/>
+      <w:numFmt w:val="bullet"/>
+      <w:lvlText w:val="o"/>
+      <w:lvlJc w:val="left"/>
+      <w:pPr>
+        <w:ind w:left="7200" w:hanging="360"/>
+      </w:pPr>
+      <w:rPr>
+        <w:rFonts w:ascii="Courier New" w:hAnsi="Courier New" w:cs="Courier New" w:hint="default"/>
+      </w:rPr>
+    </w:lvl>
+    <w:lvl w:ilvl="8" w:tplc="04090005" w:tentative="1">
+      <w:start w:val="1"/>
+      <w:numFmt w:val="bullet"/>
+      <w:lvlText w:val=""/>
+      <w:lvlJc w:val="left"/>
+      <w:pPr>
+        <w:ind w:left="7920" w:hanging="360"/>
+      </w:pPr>
+      <w:rPr>
+        <w:rFonts w:ascii="Wingdings" w:hAnsi="Wingdings" w:hint="default"/>
+      </w:rPr>
+    </w:lvl>
+  </w:abstractNum>
   <w:num w:numId="1" w16cid:durableId="66847453">
     <w:abstractNumId w:val="1"/>
   </w:num>
@@ -4625,6 +6570,9 @@
   </w:num>
   <w:num w:numId="3" w16cid:durableId="1180588127">
     <w:abstractNumId w:val="0"/>
+  </w:num>
+  <w:num w:numId="4" w16cid:durableId="568001380">
+    <w:abstractNumId w:val="3"/>
   </w:num>
 </w:numbering>
 </file>

</xml_diff>